<commit_message>
Remediated issues 2, 3, 4, and 5 per the tracker.
</commit_message>
<xml_diff>
--- a/TAXII_HTTPProtocolBinding_Specification.docx
+++ b/TAXII_HTTPProtocolBinding_Specification.docx
@@ -367,7 +367,7 @@
       </w:pPr>
       <w:bookmarkStart w:id="0" w:name="_Toc339521067"/>
       <w:bookmarkStart w:id="1" w:name="_Toc332263768"/>
-      <w:bookmarkStart w:id="2" w:name="_Toc340821450"/>
+      <w:bookmarkStart w:id="2" w:name="_Toc345663942"/>
       <w:r>
         <w:lastRenderedPageBreak/>
         <w:t>Trademark Information</w:t>
@@ -405,7 +405,7 @@
         <w:ind w:left="360" w:hanging="360"/>
       </w:pPr>
       <w:bookmarkStart w:id="3" w:name="_Toc339521068"/>
-      <w:bookmarkStart w:id="4" w:name="_Toc340821451"/>
+      <w:bookmarkStart w:id="4" w:name="_Toc345663943"/>
       <w:r>
         <w:t>Feedback</w:t>
       </w:r>
@@ -443,7 +443,7 @@
         </w:numPr>
         <w:ind w:left="432" w:hanging="432"/>
       </w:pPr>
-      <w:bookmarkStart w:id="5" w:name="_Toc340821452"/>
+      <w:bookmarkStart w:id="5" w:name="_Toc345663944"/>
       <w:bookmarkEnd w:id="1"/>
       <w:r>
         <w:t>Open Issues</w:t>
@@ -514,7 +514,7 @@
           <w:r>
             <w:fldChar w:fldCharType="separate"/>
           </w:r>
-          <w:hyperlink w:anchor="_Toc340821450" w:history="1">
+          <w:hyperlink w:anchor="_Toc345663942" w:history="1">
             <w:r>
               <w:rPr>
                 <w:rStyle w:val="Hyperlink"/>
@@ -541,7 +541,7 @@
                 <w:noProof/>
                 <w:webHidden/>
               </w:rPr>
-              <w:instrText xml:space="preserve"> PAGEREF _Toc340821450 \h </w:instrText>
+              <w:instrText xml:space="preserve"> PAGEREF _Toc345663942 \h </w:instrText>
             </w:r>
             <w:r>
               <w:rPr>
@@ -583,7 +583,7 @@
               <w:noProof/>
             </w:rPr>
           </w:pPr>
-          <w:hyperlink w:anchor="_Toc340821451" w:history="1">
+          <w:hyperlink w:anchor="_Toc345663943" w:history="1">
             <w:r>
               <w:rPr>
                 <w:rStyle w:val="Hyperlink"/>
@@ -610,7 +610,7 @@
                 <w:noProof/>
                 <w:webHidden/>
               </w:rPr>
-              <w:instrText xml:space="preserve"> PAGEREF _Toc340821451 \h </w:instrText>
+              <w:instrText xml:space="preserve"> PAGEREF _Toc345663943 \h </w:instrText>
             </w:r>
             <w:r>
               <w:rPr>
@@ -652,7 +652,7 @@
               <w:noProof/>
             </w:rPr>
           </w:pPr>
-          <w:hyperlink w:anchor="_Toc340821452" w:history="1">
+          <w:hyperlink w:anchor="_Toc345663944" w:history="1">
             <w:r>
               <w:rPr>
                 <w:rStyle w:val="Hyperlink"/>
@@ -679,7 +679,7 @@
                 <w:noProof/>
                 <w:webHidden/>
               </w:rPr>
-              <w:instrText xml:space="preserve"> PAGEREF _Toc340821452 \h </w:instrText>
+              <w:instrText xml:space="preserve"> PAGEREF _Toc345663944 \h </w:instrText>
             </w:r>
             <w:r>
               <w:rPr>
@@ -722,7 +722,7 @@
               <w:noProof/>
             </w:rPr>
           </w:pPr>
-          <w:hyperlink w:anchor="_Toc340821453" w:history="1">
+          <w:hyperlink w:anchor="_Toc345663945" w:history="1">
             <w:r>
               <w:rPr>
                 <w:rStyle w:val="Hyperlink"/>
@@ -763,7 +763,7 @@
                 <w:noProof/>
                 <w:webHidden/>
               </w:rPr>
-              <w:instrText xml:space="preserve"> PAGEREF _Toc340821453 \h </w:instrText>
+              <w:instrText xml:space="preserve"> PAGEREF _Toc345663945 \h </w:instrText>
             </w:r>
             <w:r>
               <w:rPr>
@@ -806,7 +806,7 @@
               <w:noProof/>
             </w:rPr>
           </w:pPr>
-          <w:hyperlink w:anchor="_Toc340821454" w:history="1">
+          <w:hyperlink w:anchor="_Toc345663946" w:history="1">
             <w:r>
               <w:rPr>
                 <w:rStyle w:val="Hyperlink"/>
@@ -847,7 +847,7 @@
                 <w:noProof/>
                 <w:webHidden/>
               </w:rPr>
-              <w:instrText xml:space="preserve"> PAGEREF _Toc340821454 \h </w:instrText>
+              <w:instrText xml:space="preserve"> PAGEREF _Toc345663946 \h </w:instrText>
             </w:r>
             <w:r>
               <w:rPr>
@@ -890,7 +890,7 @@
               <w:noProof/>
             </w:rPr>
           </w:pPr>
-          <w:hyperlink w:anchor="_Toc340821455" w:history="1">
+          <w:hyperlink w:anchor="_Toc345663947" w:history="1">
             <w:r>
               <w:rPr>
                 <w:rStyle w:val="Hyperlink"/>
@@ -931,7 +931,7 @@
                 <w:noProof/>
                 <w:webHidden/>
               </w:rPr>
-              <w:instrText xml:space="preserve"> PAGEREF _Toc340821455 \h </w:instrText>
+              <w:instrText xml:space="preserve"> PAGEREF _Toc345663947 \h </w:instrText>
             </w:r>
             <w:r>
               <w:rPr>
@@ -974,7 +974,7 @@
               <w:noProof/>
             </w:rPr>
           </w:pPr>
-          <w:hyperlink w:anchor="_Toc340821456" w:history="1">
+          <w:hyperlink w:anchor="_Toc345663948" w:history="1">
             <w:r>
               <w:rPr>
                 <w:rStyle w:val="Hyperlink"/>
@@ -1015,7 +1015,7 @@
                 <w:noProof/>
                 <w:webHidden/>
               </w:rPr>
-              <w:instrText xml:space="preserve"> PAGEREF _Toc340821456 \h </w:instrText>
+              <w:instrText xml:space="preserve"> PAGEREF _Toc345663948 \h </w:instrText>
             </w:r>
             <w:r>
               <w:rPr>
@@ -1058,7 +1058,7 @@
               <w:noProof/>
             </w:rPr>
           </w:pPr>
-          <w:hyperlink w:anchor="_Toc340821457" w:history="1">
+          <w:hyperlink w:anchor="_Toc345663949" w:history="1">
             <w:r>
               <w:rPr>
                 <w:rStyle w:val="Hyperlink"/>
@@ -1099,7 +1099,7 @@
                 <w:noProof/>
                 <w:webHidden/>
               </w:rPr>
-              <w:instrText xml:space="preserve"> PAGEREF _Toc340821457 \h </w:instrText>
+              <w:instrText xml:space="preserve"> PAGEREF _Toc345663949 \h </w:instrText>
             </w:r>
             <w:r>
               <w:rPr>
@@ -1142,7 +1142,7 @@
               <w:noProof/>
             </w:rPr>
           </w:pPr>
-          <w:hyperlink w:anchor="_Toc340821458" w:history="1">
+          <w:hyperlink w:anchor="_Toc345663950" w:history="1">
             <w:r>
               <w:rPr>
                 <w:rStyle w:val="Hyperlink"/>
@@ -1183,7 +1183,7 @@
                 <w:noProof/>
                 <w:webHidden/>
               </w:rPr>
-              <w:instrText xml:space="preserve"> PAGEREF _Toc340821458 \h </w:instrText>
+              <w:instrText xml:space="preserve"> PAGEREF _Toc345663950 \h </w:instrText>
             </w:r>
             <w:r>
               <w:rPr>
@@ -1226,7 +1226,7 @@
               <w:noProof/>
             </w:rPr>
           </w:pPr>
-          <w:hyperlink w:anchor="_Toc340821459" w:history="1">
+          <w:hyperlink w:anchor="_Toc345663951" w:history="1">
             <w:r>
               <w:rPr>
                 <w:rStyle w:val="Hyperlink"/>
@@ -1267,7 +1267,7 @@
                 <w:noProof/>
                 <w:webHidden/>
               </w:rPr>
-              <w:instrText xml:space="preserve"> PAGEREF _Toc340821459 \h </w:instrText>
+              <w:instrText xml:space="preserve"> PAGEREF _Toc345663951 \h </w:instrText>
             </w:r>
             <w:r>
               <w:rPr>
@@ -1310,7 +1310,7 @@
               <w:noProof/>
             </w:rPr>
           </w:pPr>
-          <w:hyperlink w:anchor="_Toc340821460" w:history="1">
+          <w:hyperlink w:anchor="_Toc345663952" w:history="1">
             <w:r>
               <w:rPr>
                 <w:rStyle w:val="Hyperlink"/>
@@ -1351,7 +1351,7 @@
                 <w:noProof/>
                 <w:webHidden/>
               </w:rPr>
-              <w:instrText xml:space="preserve"> PAGEREF _Toc340821460 \h </w:instrText>
+              <w:instrText xml:space="preserve"> PAGEREF _Toc345663952 \h </w:instrText>
             </w:r>
             <w:r>
               <w:rPr>
@@ -1394,7 +1394,7 @@
               <w:noProof/>
             </w:rPr>
           </w:pPr>
-          <w:hyperlink w:anchor="_Toc340821461" w:history="1">
+          <w:hyperlink w:anchor="_Toc345663953" w:history="1">
             <w:r>
               <w:rPr>
                 <w:rStyle w:val="Hyperlink"/>
@@ -1435,7 +1435,7 @@
                 <w:noProof/>
                 <w:webHidden/>
               </w:rPr>
-              <w:instrText xml:space="preserve"> PAGEREF _Toc340821461 \h </w:instrText>
+              <w:instrText xml:space="preserve"> PAGEREF _Toc345663953 \h </w:instrText>
             </w:r>
             <w:r>
               <w:rPr>
@@ -1478,7 +1478,7 @@
               <w:noProof/>
             </w:rPr>
           </w:pPr>
-          <w:hyperlink w:anchor="_Toc340821462" w:history="1">
+          <w:hyperlink w:anchor="_Toc345663954" w:history="1">
             <w:r>
               <w:rPr>
                 <w:rStyle w:val="Hyperlink"/>
@@ -1519,7 +1519,7 @@
                 <w:noProof/>
                 <w:webHidden/>
               </w:rPr>
-              <w:instrText xml:space="preserve"> PAGEREF _Toc340821462 \h </w:instrText>
+              <w:instrText xml:space="preserve"> PAGEREF _Toc345663954 \h </w:instrText>
             </w:r>
             <w:r>
               <w:rPr>
@@ -1562,7 +1562,7 @@
               <w:noProof/>
             </w:rPr>
           </w:pPr>
-          <w:hyperlink w:anchor="_Toc340821464" w:history="1">
+          <w:hyperlink w:anchor="_Toc345663955" w:history="1">
             <w:r>
               <w:rPr>
                 <w:rStyle w:val="Hyperlink"/>
@@ -1603,7 +1603,7 @@
                 <w:noProof/>
                 <w:webHidden/>
               </w:rPr>
-              <w:instrText xml:space="preserve"> PAGEREF _Toc340821464 \h </w:instrText>
+              <w:instrText xml:space="preserve"> PAGEREF _Toc345663955 \h </w:instrText>
             </w:r>
             <w:r>
               <w:rPr>
@@ -1646,7 +1646,7 @@
               <w:noProof/>
             </w:rPr>
           </w:pPr>
-          <w:hyperlink w:anchor="_Toc340821465" w:history="1">
+          <w:hyperlink w:anchor="_Toc345663956" w:history="1">
             <w:r>
               <w:rPr>
                 <w:rStyle w:val="Hyperlink"/>
@@ -1687,7 +1687,7 @@
                 <w:noProof/>
                 <w:webHidden/>
               </w:rPr>
-              <w:instrText xml:space="preserve"> PAGEREF _Toc340821465 \h </w:instrText>
+              <w:instrText xml:space="preserve"> PAGEREF _Toc345663956 \h </w:instrText>
             </w:r>
             <w:r>
               <w:rPr>
@@ -1730,7 +1730,7 @@
               <w:noProof/>
             </w:rPr>
           </w:pPr>
-          <w:hyperlink w:anchor="_Toc340821466" w:history="1">
+          <w:hyperlink w:anchor="_Toc345663957" w:history="1">
             <w:r>
               <w:rPr>
                 <w:rStyle w:val="Hyperlink"/>
@@ -1750,7 +1750,7 @@
                 <w:rStyle w:val="Hyperlink"/>
                 <w:noProof/>
               </w:rPr>
-              <w:t>TAXII Media Type</w:t>
+              <w:t>TAXII Version-Binding Type</w:t>
             </w:r>
             <w:r>
               <w:rPr>
@@ -1771,7 +1771,7 @@
                 <w:noProof/>
                 <w:webHidden/>
               </w:rPr>
-              <w:instrText xml:space="preserve"> PAGEREF _Toc340821466 \h </w:instrText>
+              <w:instrText xml:space="preserve"> PAGEREF _Toc345663957 \h </w:instrText>
             </w:r>
             <w:r>
               <w:rPr>
@@ -1814,7 +1814,7 @@
               <w:noProof/>
             </w:rPr>
           </w:pPr>
-          <w:hyperlink w:anchor="_Toc340821467" w:history="1">
+          <w:hyperlink w:anchor="_Toc345663958" w:history="1">
             <w:r>
               <w:rPr>
                 <w:rStyle w:val="Hyperlink"/>
@@ -1855,7 +1855,7 @@
                 <w:noProof/>
                 <w:webHidden/>
               </w:rPr>
-              <w:instrText xml:space="preserve"> PAGEREF _Toc340821467 \h </w:instrText>
+              <w:instrText xml:space="preserve"> PAGEREF _Toc345663958 \h </w:instrText>
             </w:r>
             <w:r>
               <w:rPr>
@@ -1898,7 +1898,7 @@
               <w:noProof/>
             </w:rPr>
           </w:pPr>
-          <w:hyperlink w:anchor="_Toc340821468" w:history="1">
+          <w:hyperlink w:anchor="_Toc345663959" w:history="1">
             <w:r>
               <w:rPr>
                 <w:rStyle w:val="Hyperlink"/>
@@ -1939,7 +1939,7 @@
                 <w:noProof/>
                 <w:webHidden/>
               </w:rPr>
-              <w:instrText xml:space="preserve"> PAGEREF _Toc340821468 \h </w:instrText>
+              <w:instrText xml:space="preserve"> PAGEREF _Toc345663959 \h </w:instrText>
             </w:r>
             <w:r>
               <w:rPr>
@@ -1982,7 +1982,7 @@
               <w:noProof/>
             </w:rPr>
           </w:pPr>
-          <w:hyperlink w:anchor="_Toc340821469" w:history="1">
+          <w:hyperlink w:anchor="_Toc345663960" w:history="1">
             <w:r>
               <w:rPr>
                 <w:rStyle w:val="Hyperlink"/>
@@ -2023,7 +2023,7 @@
                 <w:noProof/>
                 <w:webHidden/>
               </w:rPr>
-              <w:instrText xml:space="preserve"> PAGEREF _Toc340821469 \h </w:instrText>
+              <w:instrText xml:space="preserve"> PAGEREF _Toc345663960 \h </w:instrText>
             </w:r>
             <w:r>
               <w:rPr>
@@ -2066,7 +2066,7 @@
               <w:noProof/>
             </w:rPr>
           </w:pPr>
-          <w:hyperlink w:anchor="_Toc340821470" w:history="1">
+          <w:hyperlink w:anchor="_Toc345663961" w:history="1">
             <w:r>
               <w:rPr>
                 <w:rStyle w:val="Hyperlink"/>
@@ -2107,7 +2107,7 @@
                 <w:noProof/>
                 <w:webHidden/>
               </w:rPr>
-              <w:instrText xml:space="preserve"> PAGEREF _Toc340821470 \h </w:instrText>
+              <w:instrText xml:space="preserve"> PAGEREF _Toc345663961 \h </w:instrText>
             </w:r>
             <w:r>
               <w:rPr>
@@ -2150,7 +2150,7 @@
               <w:noProof/>
             </w:rPr>
           </w:pPr>
-          <w:hyperlink w:anchor="_Toc340821471" w:history="1">
+          <w:hyperlink w:anchor="_Toc345663962" w:history="1">
             <w:r>
               <w:rPr>
                 <w:rStyle w:val="Hyperlink"/>
@@ -2191,7 +2191,7 @@
                 <w:noProof/>
                 <w:webHidden/>
               </w:rPr>
-              <w:instrText xml:space="preserve"> PAGEREF _Toc340821471 \h </w:instrText>
+              <w:instrText xml:space="preserve"> PAGEREF _Toc345663962 \h </w:instrText>
             </w:r>
             <w:r>
               <w:rPr>
@@ -2234,7 +2234,7 @@
               <w:noProof/>
             </w:rPr>
           </w:pPr>
-          <w:hyperlink w:anchor="_Toc340821472" w:history="1">
+          <w:hyperlink w:anchor="_Toc345663963" w:history="1">
             <w:r>
               <w:rPr>
                 <w:rStyle w:val="Hyperlink"/>
@@ -2275,7 +2275,7 @@
                 <w:noProof/>
                 <w:webHidden/>
               </w:rPr>
-              <w:instrText xml:space="preserve"> PAGEREF _Toc340821472 \h </w:instrText>
+              <w:instrText xml:space="preserve"> PAGEREF _Toc345663963 \h </w:instrText>
             </w:r>
             <w:r>
               <w:rPr>
@@ -2318,7 +2318,7 @@
               <w:noProof/>
             </w:rPr>
           </w:pPr>
-          <w:hyperlink w:anchor="_Toc340821473" w:history="1">
+          <w:hyperlink w:anchor="_Toc345663964" w:history="1">
             <w:r>
               <w:rPr>
                 <w:rStyle w:val="Hyperlink"/>
@@ -2359,7 +2359,7 @@
                 <w:noProof/>
                 <w:webHidden/>
               </w:rPr>
-              <w:instrText xml:space="preserve"> PAGEREF _Toc340821473 \h </w:instrText>
+              <w:instrText xml:space="preserve"> PAGEREF _Toc345663964 \h </w:instrText>
             </w:r>
             <w:r>
               <w:rPr>
@@ -2402,7 +2402,7 @@
               <w:noProof/>
             </w:rPr>
           </w:pPr>
-          <w:hyperlink w:anchor="_Toc340821474" w:history="1">
+          <w:hyperlink w:anchor="_Toc345663965" w:history="1">
             <w:r>
               <w:rPr>
                 <w:rStyle w:val="Hyperlink"/>
@@ -2443,7 +2443,7 @@
                 <w:noProof/>
                 <w:webHidden/>
               </w:rPr>
-              <w:instrText xml:space="preserve"> PAGEREF _Toc340821474 \h </w:instrText>
+              <w:instrText xml:space="preserve"> PAGEREF _Toc345663965 \h </w:instrText>
             </w:r>
             <w:r>
               <w:rPr>
@@ -2486,7 +2486,7 @@
               <w:noProof/>
             </w:rPr>
           </w:pPr>
-          <w:hyperlink w:anchor="_Toc340821475" w:history="1">
+          <w:hyperlink w:anchor="_Toc345663966" w:history="1">
             <w:r>
               <w:rPr>
                 <w:rStyle w:val="Hyperlink"/>
@@ -2527,7 +2527,7 @@
                 <w:noProof/>
                 <w:webHidden/>
               </w:rPr>
-              <w:instrText xml:space="preserve"> PAGEREF _Toc340821475 \h </w:instrText>
+              <w:instrText xml:space="preserve"> PAGEREF _Toc345663966 \h </w:instrText>
             </w:r>
             <w:r>
               <w:rPr>
@@ -2570,7 +2570,7 @@
               <w:noProof/>
             </w:rPr>
           </w:pPr>
-          <w:hyperlink w:anchor="_Toc340821476" w:history="1">
+          <w:hyperlink w:anchor="_Toc345663967" w:history="1">
             <w:r>
               <w:rPr>
                 <w:rStyle w:val="Hyperlink"/>
@@ -2611,7 +2611,7 @@
                 <w:noProof/>
                 <w:webHidden/>
               </w:rPr>
-              <w:instrText xml:space="preserve"> PAGEREF _Toc340821476 \h </w:instrText>
+              <w:instrText xml:space="preserve"> PAGEREF _Toc345663967 \h </w:instrText>
             </w:r>
             <w:r>
               <w:rPr>
@@ -2631,7 +2631,7 @@
                 <w:noProof/>
                 <w:webHidden/>
               </w:rPr>
-              <w:t>12</w:t>
+              <w:t>13</w:t>
             </w:r>
             <w:r>
               <w:rPr>
@@ -2654,7 +2654,7 @@
               <w:noProof/>
             </w:rPr>
           </w:pPr>
-          <w:hyperlink w:anchor="_Toc340821477" w:history="1">
+          <w:hyperlink w:anchor="_Toc345663968" w:history="1">
             <w:r>
               <w:rPr>
                 <w:rStyle w:val="Hyperlink"/>
@@ -2695,7 +2695,7 @@
                 <w:noProof/>
                 <w:webHidden/>
               </w:rPr>
-              <w:instrText xml:space="preserve"> PAGEREF _Toc340821477 \h </w:instrText>
+              <w:instrText xml:space="preserve"> PAGEREF _Toc345663968 \h </w:instrText>
             </w:r>
             <w:r>
               <w:rPr>
@@ -2738,7 +2738,7 @@
               <w:noProof/>
             </w:rPr>
           </w:pPr>
-          <w:hyperlink w:anchor="_Toc340821479" w:history="1">
+          <w:hyperlink w:anchor="_Toc345663969" w:history="1">
             <w:r>
               <w:rPr>
                 <w:rStyle w:val="Hyperlink"/>
@@ -2779,7 +2779,7 @@
                 <w:noProof/>
                 <w:webHidden/>
               </w:rPr>
-              <w:instrText xml:space="preserve"> PAGEREF _Toc340821479 \h </w:instrText>
+              <w:instrText xml:space="preserve"> PAGEREF _Toc345663969 \h </w:instrText>
             </w:r>
             <w:r>
               <w:rPr>
@@ -2822,7 +2822,7 @@
               <w:noProof/>
             </w:rPr>
           </w:pPr>
-          <w:hyperlink w:anchor="_Toc340821480" w:history="1">
+          <w:hyperlink w:anchor="_Toc345663970" w:history="1">
             <w:r>
               <w:rPr>
                 <w:rStyle w:val="Hyperlink"/>
@@ -2863,7 +2863,7 @@
                 <w:noProof/>
                 <w:webHidden/>
               </w:rPr>
-              <w:instrText xml:space="preserve"> PAGEREF _Toc340821480 \h </w:instrText>
+              <w:instrText xml:space="preserve"> PAGEREF _Toc345663970 \h </w:instrText>
             </w:r>
             <w:r>
               <w:rPr>
@@ -2906,7 +2906,7 @@
               <w:noProof/>
             </w:rPr>
           </w:pPr>
-          <w:hyperlink w:anchor="_Toc340821481" w:history="1">
+          <w:hyperlink w:anchor="_Toc345663971" w:history="1">
             <w:r>
               <w:rPr>
                 <w:rStyle w:val="Hyperlink"/>
@@ -2947,7 +2947,7 @@
                 <w:noProof/>
                 <w:webHidden/>
               </w:rPr>
-              <w:instrText xml:space="preserve"> PAGEREF _Toc340821481 \h </w:instrText>
+              <w:instrText xml:space="preserve"> PAGEREF _Toc345663971 \h </w:instrText>
             </w:r>
             <w:r>
               <w:rPr>
@@ -2990,7 +2990,7 @@
               <w:noProof/>
             </w:rPr>
           </w:pPr>
-          <w:hyperlink w:anchor="_Toc340821482" w:history="1">
+          <w:hyperlink w:anchor="_Toc345663972" w:history="1">
             <w:r>
               <w:rPr>
                 <w:rStyle w:val="Hyperlink"/>
@@ -3031,7 +3031,7 @@
                 <w:noProof/>
                 <w:webHidden/>
               </w:rPr>
-              <w:instrText xml:space="preserve"> PAGEREF _Toc340821482 \h </w:instrText>
+              <w:instrText xml:space="preserve"> PAGEREF _Toc345663972 \h </w:instrText>
             </w:r>
             <w:r>
               <w:rPr>
@@ -3051,7 +3051,7 @@
                 <w:noProof/>
                 <w:webHidden/>
               </w:rPr>
-              <w:t>13</w:t>
+              <w:t>14</w:t>
             </w:r>
             <w:r>
               <w:rPr>
@@ -3074,7 +3074,7 @@
               <w:noProof/>
             </w:rPr>
           </w:pPr>
-          <w:hyperlink w:anchor="_Toc340821483" w:history="1">
+          <w:hyperlink w:anchor="_Toc345663973" w:history="1">
             <w:r>
               <w:rPr>
                 <w:rStyle w:val="Hyperlink"/>
@@ -3115,7 +3115,7 @@
                 <w:noProof/>
                 <w:webHidden/>
               </w:rPr>
-              <w:instrText xml:space="preserve"> PAGEREF _Toc340821483 \h </w:instrText>
+              <w:instrText xml:space="preserve"> PAGEREF _Toc345663973 \h </w:instrText>
             </w:r>
             <w:r>
               <w:rPr>
@@ -3158,7 +3158,7 @@
               <w:noProof/>
             </w:rPr>
           </w:pPr>
-          <w:hyperlink w:anchor="_Toc340821484" w:history="1">
+          <w:hyperlink w:anchor="_Toc345663974" w:history="1">
             <w:r>
               <w:rPr>
                 <w:rStyle w:val="Hyperlink"/>
@@ -3199,7 +3199,7 @@
                 <w:noProof/>
                 <w:webHidden/>
               </w:rPr>
-              <w:instrText xml:space="preserve"> PAGEREF _Toc340821484 \h </w:instrText>
+              <w:instrText xml:space="preserve"> PAGEREF _Toc345663974 \h </w:instrText>
             </w:r>
             <w:r>
               <w:rPr>
@@ -3242,7 +3242,7 @@
               <w:noProof/>
             </w:rPr>
           </w:pPr>
-          <w:hyperlink w:anchor="_Toc340821485" w:history="1">
+          <w:hyperlink w:anchor="_Toc345663975" w:history="1">
             <w:r>
               <w:rPr>
                 <w:rStyle w:val="Hyperlink"/>
@@ -3283,7 +3283,7 @@
                 <w:noProof/>
                 <w:webHidden/>
               </w:rPr>
-              <w:instrText xml:space="preserve"> PAGEREF _Toc340821485 \h </w:instrText>
+              <w:instrText xml:space="preserve"> PAGEREF _Toc345663975 \h </w:instrText>
             </w:r>
             <w:r>
               <w:rPr>
@@ -3326,7 +3326,7 @@
               <w:noProof/>
             </w:rPr>
           </w:pPr>
-          <w:hyperlink w:anchor="_Toc340821486" w:history="1">
+          <w:hyperlink w:anchor="_Toc345663976" w:history="1">
             <w:r>
               <w:rPr>
                 <w:rStyle w:val="Hyperlink"/>
@@ -3367,7 +3367,7 @@
                 <w:noProof/>
                 <w:webHidden/>
               </w:rPr>
-              <w:instrText xml:space="preserve"> PAGEREF _Toc340821486 \h </w:instrText>
+              <w:instrText xml:space="preserve"> PAGEREF _Toc345663976 \h </w:instrText>
             </w:r>
             <w:r>
               <w:rPr>
@@ -3410,7 +3410,7 @@
               <w:noProof/>
             </w:rPr>
           </w:pPr>
-          <w:hyperlink w:anchor="_Toc340821487" w:history="1">
+          <w:hyperlink w:anchor="_Toc345663977" w:history="1">
             <w:r>
               <w:rPr>
                 <w:rStyle w:val="Hyperlink"/>
@@ -3451,7 +3451,7 @@
                 <w:noProof/>
                 <w:webHidden/>
               </w:rPr>
-              <w:instrText xml:space="preserve"> PAGEREF _Toc340821487 \h </w:instrText>
+              <w:instrText xml:space="preserve"> PAGEREF _Toc345663977 \h </w:instrText>
             </w:r>
             <w:r>
               <w:rPr>
@@ -3494,7 +3494,7 @@
               <w:noProof/>
             </w:rPr>
           </w:pPr>
-          <w:hyperlink w:anchor="_Toc340821488" w:history="1">
+          <w:hyperlink w:anchor="_Toc345663978" w:history="1">
             <w:r>
               <w:rPr>
                 <w:rStyle w:val="Hyperlink"/>
@@ -3535,7 +3535,7 @@
                 <w:noProof/>
                 <w:webHidden/>
               </w:rPr>
-              <w:instrText xml:space="preserve"> PAGEREF _Toc340821488 \h </w:instrText>
+              <w:instrText xml:space="preserve"> PAGEREF _Toc345663978 \h </w:instrText>
             </w:r>
             <w:r>
               <w:rPr>
@@ -3555,7 +3555,7 @@
                 <w:noProof/>
                 <w:webHidden/>
               </w:rPr>
-              <w:t>15</w:t>
+              <w:t>16</w:t>
             </w:r>
             <w:r>
               <w:rPr>
@@ -3578,7 +3578,7 @@
               <w:noProof/>
             </w:rPr>
           </w:pPr>
-          <w:hyperlink w:anchor="_Toc340821489" w:history="1">
+          <w:hyperlink w:anchor="_Toc345663979" w:history="1">
             <w:r>
               <w:rPr>
                 <w:rStyle w:val="Hyperlink"/>
@@ -3619,7 +3619,7 @@
                 <w:noProof/>
                 <w:webHidden/>
               </w:rPr>
-              <w:instrText xml:space="preserve"> PAGEREF _Toc340821489 \h </w:instrText>
+              <w:instrText xml:space="preserve"> PAGEREF _Toc345663979 \h </w:instrText>
             </w:r>
             <w:r>
               <w:rPr>
@@ -3639,7 +3639,7 @@
                 <w:noProof/>
                 <w:webHidden/>
               </w:rPr>
-              <w:t>15</w:t>
+              <w:t>16</w:t>
             </w:r>
             <w:r>
               <w:rPr>
@@ -3662,7 +3662,7 @@
               <w:noProof/>
             </w:rPr>
           </w:pPr>
-          <w:hyperlink w:anchor="_Toc340821490" w:history="1">
+          <w:hyperlink w:anchor="_Toc345663980" w:history="1">
             <w:r>
               <w:rPr>
                 <w:rStyle w:val="Hyperlink"/>
@@ -3703,7 +3703,7 @@
                 <w:noProof/>
                 <w:webHidden/>
               </w:rPr>
-              <w:instrText xml:space="preserve"> PAGEREF _Toc340821490 \h </w:instrText>
+              <w:instrText xml:space="preserve"> PAGEREF _Toc345663980 \h </w:instrText>
             </w:r>
             <w:r>
               <w:rPr>
@@ -3723,7 +3723,7 @@
                 <w:noProof/>
                 <w:webHidden/>
               </w:rPr>
-              <w:t>15</w:t>
+              <w:t>16</w:t>
             </w:r>
             <w:r>
               <w:rPr>
@@ -3746,7 +3746,7 @@
               <w:noProof/>
             </w:rPr>
           </w:pPr>
-          <w:hyperlink w:anchor="_Toc340821491" w:history="1">
+          <w:hyperlink w:anchor="_Toc345663981" w:history="1">
             <w:r>
               <w:rPr>
                 <w:rStyle w:val="Hyperlink"/>
@@ -3787,7 +3787,7 @@
                 <w:noProof/>
                 <w:webHidden/>
               </w:rPr>
-              <w:instrText xml:space="preserve"> PAGEREF _Toc340821491 \h </w:instrText>
+              <w:instrText xml:space="preserve"> PAGEREF _Toc345663981 \h </w:instrText>
             </w:r>
             <w:r>
               <w:rPr>
@@ -3807,7 +3807,7 @@
                 <w:noProof/>
                 <w:webHidden/>
               </w:rPr>
-              <w:t>15</w:t>
+              <w:t>16</w:t>
             </w:r>
             <w:r>
               <w:rPr>
@@ -3830,7 +3830,7 @@
               <w:noProof/>
             </w:rPr>
           </w:pPr>
-          <w:hyperlink w:anchor="_Toc340821492" w:history="1">
+          <w:hyperlink w:anchor="_Toc345663982" w:history="1">
             <w:r>
               <w:rPr>
                 <w:rStyle w:val="Hyperlink"/>
@@ -3871,7 +3871,7 @@
                 <w:noProof/>
                 <w:webHidden/>
               </w:rPr>
-              <w:instrText xml:space="preserve"> PAGEREF _Toc340821492 \h </w:instrText>
+              <w:instrText xml:space="preserve"> PAGEREF _Toc345663982 \h </w:instrText>
             </w:r>
             <w:r>
               <w:rPr>
@@ -3891,7 +3891,7 @@
                 <w:noProof/>
                 <w:webHidden/>
               </w:rPr>
-              <w:t>15</w:t>
+              <w:t>16</w:t>
             </w:r>
             <w:r>
               <w:rPr>
@@ -3914,7 +3914,7 @@
               <w:noProof/>
             </w:rPr>
           </w:pPr>
-          <w:hyperlink w:anchor="_Toc340821493" w:history="1">
+          <w:hyperlink w:anchor="_Toc345663983" w:history="1">
             <w:r>
               <w:rPr>
                 <w:rStyle w:val="Hyperlink"/>
@@ -3955,7 +3955,7 @@
                 <w:noProof/>
                 <w:webHidden/>
               </w:rPr>
-              <w:instrText xml:space="preserve"> PAGEREF _Toc340821493 \h </w:instrText>
+              <w:instrText xml:space="preserve"> PAGEREF _Toc345663983 \h </w:instrText>
             </w:r>
             <w:r>
               <w:rPr>
@@ -3998,7 +3998,7 @@
               <w:noProof/>
             </w:rPr>
           </w:pPr>
-          <w:hyperlink w:anchor="_Toc340821494" w:history="1">
+          <w:hyperlink w:anchor="_Toc345663984" w:history="1">
             <w:r>
               <w:rPr>
                 <w:rStyle w:val="Hyperlink"/>
@@ -4039,7 +4039,7 @@
                 <w:noProof/>
                 <w:webHidden/>
               </w:rPr>
-              <w:instrText xml:space="preserve"> PAGEREF _Toc340821494 \h </w:instrText>
+              <w:instrText xml:space="preserve"> PAGEREF _Toc345663984 \h </w:instrText>
             </w:r>
             <w:r>
               <w:rPr>
@@ -4082,7 +4082,7 @@
               <w:noProof/>
             </w:rPr>
           </w:pPr>
-          <w:hyperlink w:anchor="_Toc340821495" w:history="1">
+          <w:hyperlink w:anchor="_Toc345663985" w:history="1">
             <w:r>
               <w:rPr>
                 <w:rStyle w:val="Hyperlink"/>
@@ -4123,7 +4123,7 @@
                 <w:noProof/>
                 <w:webHidden/>
               </w:rPr>
-              <w:instrText xml:space="preserve"> PAGEREF _Toc340821495 \h </w:instrText>
+              <w:instrText xml:space="preserve"> PAGEREF _Toc345663985 \h </w:instrText>
             </w:r>
             <w:r>
               <w:rPr>
@@ -4143,7 +4143,7 @@
                 <w:noProof/>
                 <w:webHidden/>
               </w:rPr>
-              <w:t>16</w:t>
+              <w:t>17</w:t>
             </w:r>
             <w:r>
               <w:rPr>
@@ -4170,7 +4170,7 @@
       <w:pPr>
         <w:pStyle w:val="Heading1"/>
       </w:pPr>
-      <w:bookmarkStart w:id="6" w:name="_Toc340821453"/>
+      <w:bookmarkStart w:id="6" w:name="_Toc345663945"/>
       <w:r>
         <w:t>Introduction</w:t>
       </w:r>
@@ -4296,7 +4296,12 @@
         <w:t>t</w:t>
       </w:r>
       <w:r>
-        <w:t>he TAXII Services Specification</w:t>
+        <w:t>he TAXII Servic</w:t>
+      </w:r>
+      <w:bookmarkStart w:id="7" w:name="_GoBack"/>
+      <w:bookmarkEnd w:id="7"/>
+      <w:r>
+        <w:t>es Specification</w:t>
       </w:r>
       <w:r>
         <w:t xml:space="preserve"> </w:t>
@@ -4352,13 +4357,13 @@
           <w:numId w:val="29"/>
         </w:numPr>
       </w:pPr>
-      <w:bookmarkStart w:id="7" w:name="_Toc339521070"/>
-      <w:bookmarkStart w:id="8" w:name="_Toc340821454"/>
+      <w:bookmarkStart w:id="8" w:name="_Toc339521070"/>
+      <w:bookmarkStart w:id="9" w:name="_Toc345663946"/>
       <w:r>
         <w:t>TAXII Specifications</w:t>
       </w:r>
-      <w:bookmarkEnd w:id="7"/>
       <w:bookmarkEnd w:id="8"/>
+      <w:bookmarkEnd w:id="9"/>
     </w:p>
     <w:p>
       <w:r>
@@ -5316,7 +5321,7 @@
         <w:pStyle w:val="Caption"/>
         <w:jc w:val="center"/>
       </w:pPr>
-      <w:bookmarkStart w:id="9" w:name="_Ref338318904"/>
+      <w:bookmarkStart w:id="10" w:name="_Ref338318904"/>
       <w:r>
         <w:t xml:space="preserve">Figure </w:t>
       </w:r>
@@ -5341,7 +5346,7 @@
         </w:rPr>
         <w:fldChar w:fldCharType="end"/>
       </w:r>
-      <w:bookmarkEnd w:id="9"/>
+      <w:bookmarkEnd w:id="10"/>
       <w:r>
         <w:t xml:space="preserve"> - TAXII Specification Hierarchy</w:t>
       </w:r>
@@ -5370,11 +5375,11 @@
       <w:pPr>
         <w:pStyle w:val="Heading3"/>
       </w:pPr>
-      <w:bookmarkStart w:id="10" w:name="_Toc340821455"/>
+      <w:bookmarkStart w:id="11" w:name="_Toc345663947"/>
       <w:r>
         <w:t>Document Conventions</w:t>
       </w:r>
-      <w:bookmarkEnd w:id="10"/>
+      <w:bookmarkEnd w:id="11"/>
     </w:p>
     <w:p>
       <w:r>
@@ -5417,14 +5422,14 @@
       <w:pPr>
         <w:pStyle w:val="Heading2"/>
       </w:pPr>
-      <w:bookmarkStart w:id="11" w:name="_Toc340821456"/>
+      <w:bookmarkStart w:id="12" w:name="_Toc345663948"/>
       <w:r>
         <w:t>Terms and Definition</w:t>
       </w:r>
       <w:r>
         <w:t>s</w:t>
       </w:r>
-      <w:bookmarkEnd w:id="11"/>
+      <w:bookmarkEnd w:id="12"/>
     </w:p>
     <w:p>
       <w:r>
@@ -5438,13 +5443,13 @@
       <w:pPr>
         <w:pStyle w:val="Heading3"/>
       </w:pPr>
-      <w:bookmarkStart w:id="12" w:name="_Toc338764511"/>
-      <w:bookmarkStart w:id="13" w:name="_Toc340821457"/>
+      <w:bookmarkStart w:id="13" w:name="_Toc338764511"/>
+      <w:bookmarkStart w:id="14" w:name="_Toc345663949"/>
       <w:r>
         <w:t>TAXII Concepts</w:t>
       </w:r>
-      <w:bookmarkEnd w:id="12"/>
       <w:bookmarkEnd w:id="13"/>
+      <w:bookmarkEnd w:id="14"/>
     </w:p>
     <w:p>
       <w:r>
@@ -5518,7 +5523,7 @@
       <w:r>
         <w:t xml:space="preserve"> - A high-level activity supported by TAXII and made possible through the use of one or more TAXII Services</w:t>
       </w:r>
-      <w:bookmarkStart w:id="14" w:name="_Toc338764512"/>
+      <w:bookmarkStart w:id="15" w:name="_Toc338764512"/>
       <w:r>
         <w:t>.</w:t>
       </w:r>
@@ -5527,12 +5532,12 @@
       <w:pPr>
         <w:pStyle w:val="Heading3"/>
       </w:pPr>
-      <w:bookmarkStart w:id="15" w:name="_Toc340821458"/>
+      <w:bookmarkStart w:id="16" w:name="_Toc345663950"/>
       <w:r>
         <w:t>TAXII Functional Units</w:t>
       </w:r>
-      <w:bookmarkEnd w:id="14"/>
       <w:bookmarkEnd w:id="15"/>
+      <w:bookmarkEnd w:id="16"/>
     </w:p>
     <w:p>
       <w:r>
@@ -6695,7 +6700,7 @@
         <w:pStyle w:val="Caption"/>
         <w:jc w:val="center"/>
       </w:pPr>
-      <w:bookmarkStart w:id="16" w:name="_Ref338323211"/>
+      <w:bookmarkStart w:id="17" w:name="_Ref338323211"/>
       <w:r>
         <w:t xml:space="preserve">Figure </w:t>
       </w:r>
@@ -6720,7 +6725,7 @@
         </w:rPr>
         <w:fldChar w:fldCharType="end"/>
       </w:r>
-      <w:bookmarkEnd w:id="16"/>
+      <w:bookmarkEnd w:id="17"/>
       <w:r>
         <w:t>: The Interaction of TAXII Functional Units</w:t>
       </w:r>
@@ -6759,13 +6764,13 @@
       <w:pPr>
         <w:pStyle w:val="Heading3"/>
       </w:pPr>
-      <w:bookmarkStart w:id="17" w:name="_Toc338764513"/>
-      <w:bookmarkStart w:id="18" w:name="_Toc340821459"/>
+      <w:bookmarkStart w:id="18" w:name="_Toc338764513"/>
+      <w:bookmarkStart w:id="19" w:name="_Toc345663951"/>
       <w:r>
         <w:t>TAXII Roles</w:t>
       </w:r>
-      <w:bookmarkEnd w:id="17"/>
       <w:bookmarkEnd w:id="18"/>
+      <w:bookmarkEnd w:id="19"/>
     </w:p>
     <w:p>
       <w:r>
@@ -6798,13 +6803,13 @@
       <w:pPr>
         <w:pStyle w:val="Heading3"/>
       </w:pPr>
-      <w:bookmarkStart w:id="19" w:name="_Toc338764514"/>
-      <w:bookmarkStart w:id="20" w:name="_Toc340821460"/>
+      <w:bookmarkStart w:id="20" w:name="_Toc338764514"/>
+      <w:bookmarkStart w:id="21" w:name="_Toc345663952"/>
       <w:r>
         <w:t>TAXII Network Components</w:t>
       </w:r>
-      <w:bookmarkEnd w:id="19"/>
       <w:bookmarkEnd w:id="20"/>
+      <w:bookmarkEnd w:id="21"/>
     </w:p>
     <w:p>
       <w:r>
@@ -6861,11 +6866,11 @@
       <w:pPr>
         <w:pStyle w:val="Heading3"/>
       </w:pPr>
-      <w:bookmarkStart w:id="21" w:name="_Toc340821461"/>
+      <w:bookmarkStart w:id="22" w:name="_Toc345663953"/>
       <w:r>
         <w:t>HTTP Binding Terms</w:t>
       </w:r>
-      <w:bookmarkEnd w:id="21"/>
+      <w:bookmarkEnd w:id="22"/>
     </w:p>
     <w:p>
       <w:r>
@@ -6935,7 +6940,7 @@
       <w:pPr>
         <w:pStyle w:val="Heading2"/>
       </w:pPr>
-      <w:bookmarkStart w:id="22" w:name="_Toc340821462"/>
+      <w:bookmarkStart w:id="23" w:name="_Toc345663954"/>
       <w:r>
         <w:t xml:space="preserve">TAXII Protocol </w:t>
       </w:r>
@@ -6948,7 +6953,7 @@
       <w:r>
         <w:t>ID</w:t>
       </w:r>
-      <w:bookmarkEnd w:id="22"/>
+      <w:bookmarkEnd w:id="23"/>
     </w:p>
     <w:p>
       <w:r>
@@ -7111,14 +7116,14 @@
       <w:pPr>
         <w:pStyle w:val="Heading1"/>
       </w:pPr>
-      <w:bookmarkStart w:id="23" w:name="_Toc340821464"/>
+      <w:bookmarkStart w:id="24" w:name="_Toc345663955"/>
       <w:r>
         <w:t xml:space="preserve">TAXII Functional Units and Web </w:t>
       </w:r>
       <w:r>
         <w:t>Components</w:t>
       </w:r>
-      <w:bookmarkEnd w:id="23"/>
+      <w:bookmarkEnd w:id="24"/>
     </w:p>
     <w:p>
       <w:r>
@@ -7242,11 +7247,11 @@
       <w:pPr>
         <w:pStyle w:val="Heading2"/>
       </w:pPr>
-      <w:bookmarkStart w:id="24" w:name="_Toc340821465"/>
+      <w:bookmarkStart w:id="25" w:name="_Toc345663956"/>
       <w:r>
         <w:t xml:space="preserve">Compliance with </w:t>
       </w:r>
-      <w:bookmarkStart w:id="25" w:name="_Ref340660249"/>
+      <w:bookmarkStart w:id="26" w:name="_Ref340660249"/>
       <w:r>
         <w:t>HTTP</w:t>
       </w:r>
@@ -7256,8 +7261,8 @@
       <w:r>
         <w:t>1.1</w:t>
       </w:r>
+      <w:bookmarkEnd w:id="26"/>
       <w:bookmarkEnd w:id="25"/>
-      <w:bookmarkEnd w:id="24"/>
     </w:p>
     <w:p>
       <w:r>
@@ -7319,15 +7324,39 @@
       <w:pPr>
         <w:pStyle w:val="Heading1"/>
       </w:pPr>
-      <w:bookmarkStart w:id="26" w:name="_Toc340821466"/>
-      <w:r>
-        <w:t>TAXII Media Type</w:t>
-      </w:r>
-      <w:bookmarkEnd w:id="26"/>
-    </w:p>
-    <w:p>
-      <w:r>
-        <w:t xml:space="preserve">This section defines the TAXII Media Type. The TAXII Media Type is a restriction of the </w:t>
+      <w:bookmarkStart w:id="27" w:name="_Toc345663957"/>
+      <w:r>
+        <w:t xml:space="preserve">TAXII </w:t>
+      </w:r>
+      <w:r>
+        <w:t>Version-Binding</w:t>
+      </w:r>
+      <w:r>
+        <w:t xml:space="preserve"> Type</w:t>
+      </w:r>
+      <w:bookmarkEnd w:id="27"/>
+    </w:p>
+    <w:p>
+      <w:r>
+        <w:t xml:space="preserve">This section defines the TAXII </w:t>
+      </w:r>
+      <w:r>
+        <w:t>Version-Binding</w:t>
+      </w:r>
+      <w:r>
+        <w:t xml:space="preserve"> Type. The TAXII </w:t>
+      </w:r>
+      <w:r>
+        <w:t>Version-Binding</w:t>
+      </w:r>
+      <w:r>
+        <w:t xml:space="preserve"> Type is </w:t>
+      </w:r>
+      <w:r>
+        <w:t>based on the format</w:t>
+      </w:r>
+      <w:r>
+        <w:t xml:space="preserve"> of the </w:t>
       </w:r>
       <w:r>
         <w:t xml:space="preserve">HTTP </w:t>
@@ -7336,7 +7365,7 @@
         <w:t xml:space="preserve">Media Type </w:t>
       </w:r>
       <w:r>
-        <w:t xml:space="preserve">concept as defined in </w:t>
+        <w:t xml:space="preserve">as defined in </w:t>
       </w:r>
       <w:r>
         <w:t>HTTP/1.1</w:t>
@@ -7432,10 +7461,28 @@
     </w:p>
     <w:p>
       <w:r>
-        <w:t>The TAXII Media Type is used in the X-TAXII-Content-Type and X-TAXII-Accept headers.</w:t>
-      </w:r>
-      <w:r>
-        <w:t xml:space="preserve"> The TAXII Media Type restricts the HTTP Media Type as follows:</w:t>
+        <w:t xml:space="preserve">The TAXII </w:t>
+      </w:r>
+      <w:r>
+        <w:t>Version-Binding</w:t>
+      </w:r>
+      <w:r>
+        <w:t xml:space="preserve"> </w:t>
+      </w:r>
+      <w:r>
+        <w:t>Type is used in the X-TAXII-Content-Type and X-TAXII-Accept headers.</w:t>
+      </w:r>
+      <w:r>
+        <w:t xml:space="preserve"> The TAXII </w:t>
+      </w:r>
+      <w:r>
+        <w:t>Version-Binding</w:t>
+      </w:r>
+      <w:r>
+        <w:t xml:space="preserve"> </w:t>
+      </w:r>
+      <w:r>
+        <w:t>Type restricts the HTTP Media Type as follows:</w:t>
       </w:r>
     </w:p>
     <w:p>
@@ -7501,7 +7548,16 @@
         <w:t xml:space="preserve">is not specified in </w:t>
       </w:r>
       <w:r>
-        <w:t>the TAXII Media Type.</w:t>
+        <w:t xml:space="preserve">the TAXII </w:t>
+      </w:r>
+      <w:r>
+        <w:t>Version-Binding</w:t>
+      </w:r>
+      <w:r>
+        <w:t xml:space="preserve"> </w:t>
+      </w:r>
+      <w:r>
+        <w:t>Type.</w:t>
       </w:r>
       <w:r>
         <w:t xml:space="preserve"> For TAXII Messages that contain STIX, this information is conveyed using the Content Binding field in that TAXII Message.</w:t>
@@ -7514,18 +7570,18 @@
       <w:pPr>
         <w:pStyle w:val="Heading1"/>
       </w:pPr>
-      <w:bookmarkStart w:id="27" w:name="_Ref339456390"/>
-      <w:bookmarkStart w:id="28" w:name="_Ref339456427"/>
-      <w:bookmarkStart w:id="29" w:name="_Toc340821467"/>
+      <w:bookmarkStart w:id="28" w:name="_Ref339456390"/>
+      <w:bookmarkStart w:id="29" w:name="_Ref339456427"/>
+      <w:bookmarkStart w:id="30" w:name="_Toc345663958"/>
       <w:r>
         <w:t xml:space="preserve">TAXII </w:t>
       </w:r>
       <w:r>
         <w:t>HTTP Headers</w:t>
       </w:r>
-      <w:bookmarkEnd w:id="27"/>
       <w:bookmarkEnd w:id="28"/>
       <w:bookmarkEnd w:id="29"/>
+      <w:bookmarkEnd w:id="30"/>
     </w:p>
     <w:p>
       <w:r>
@@ -7667,7 +7723,7 @@
         <w:keepNext/>
         <w:jc w:val="center"/>
       </w:pPr>
-      <w:bookmarkStart w:id="30" w:name="_Ref340151868"/>
+      <w:bookmarkStart w:id="31" w:name="_Ref340151868"/>
       <w:r>
         <w:t xml:space="preserve">Table </w:t>
       </w:r>
@@ -7695,7 +7751,7 @@
       <w:r>
         <w:t xml:space="preserve"> - HTTP Headers</w:t>
       </w:r>
-      <w:bookmarkEnd w:id="30"/>
+      <w:bookmarkEnd w:id="31"/>
     </w:p>
     <w:tbl>
       <w:tblPr>
@@ -7861,7 +7917,13 @@
               <w:t xml:space="preserve">Specifies which TAXII </w:t>
             </w:r>
             <w:r>
-              <w:t>Media Types</w:t>
+              <w:t>Version-Binding</w:t>
+            </w:r>
+            <w:r>
+              <w:t xml:space="preserve"> </w:t>
+            </w:r>
+            <w:r>
+              <w:t>Types</w:t>
             </w:r>
             <w:r>
               <w:t xml:space="preserve"> the requestor will accept in response.</w:t>
@@ -7899,7 +7961,13 @@
               <w:t xml:space="preserve">Specifies which TAXII </w:t>
             </w:r>
             <w:r>
-              <w:t>Media Type</w:t>
+              <w:t>Version-Binding</w:t>
+            </w:r>
+            <w:r>
+              <w:t xml:space="preserve"> </w:t>
+            </w:r>
+            <w:r>
+              <w:t>Type</w:t>
             </w:r>
             <w:r>
               <w:t xml:space="preserve"> the </w:t>
@@ -7965,12 +8033,12 @@
       <w:pPr>
         <w:pStyle w:val="Heading3"/>
       </w:pPr>
-      <w:bookmarkStart w:id="31" w:name="_Toc336501810"/>
-      <w:bookmarkStart w:id="32" w:name="_Toc340821468"/>
+      <w:bookmarkStart w:id="32" w:name="_Toc336501810"/>
+      <w:bookmarkStart w:id="33" w:name="_Toc345663959"/>
       <w:r>
         <w:t>Accept</w:t>
       </w:r>
-      <w:bookmarkEnd w:id="32"/>
+      <w:bookmarkEnd w:id="33"/>
     </w:p>
     <w:p>
       <w:r>
@@ -8000,18 +8068,6 @@
       </w:r>
       <w:r>
         <w:t xml:space="preserve"> with the following restrictions:</w:t>
-      </w:r>
-    </w:p>
-    <w:p>
-      <w:pPr>
-        <w:pStyle w:val="ListParagraph"/>
-        <w:numPr>
-          <w:ilvl w:val="0"/>
-          <w:numId w:val="14"/>
-        </w:numPr>
-      </w:pPr>
-      <w:r>
-        <w:t>Only one media-range may be specified</w:t>
       </w:r>
     </w:p>
     <w:p>
@@ -8101,6 +8157,18 @@
       </w:r>
     </w:p>
     <w:p>
+      <w:pPr>
+        <w:pStyle w:val="ListParagraph"/>
+        <w:numPr>
+          <w:ilvl w:val="0"/>
+          <w:numId w:val="14"/>
+        </w:numPr>
+      </w:pPr>
+      <w:r>
+        <w:t>The Accept header MUST indicate that acceptable formats as specified in the X-TAXII-Accept header (Section 4.1.3) are acceptable. (e.g., if the X-TAXII-Accept header specifies an XML type, the Accept header must also specify an XML type).</w:t>
+      </w:r>
+    </w:p>
+    <w:p>
       <w:r>
         <w:t>This specification does not restrict other portions of the Accept header.</w:t>
       </w:r>
@@ -8109,12 +8177,12 @@
       <w:pPr>
         <w:pStyle w:val="Heading3"/>
       </w:pPr>
-      <w:bookmarkStart w:id="33" w:name="_Toc340821469"/>
+      <w:bookmarkStart w:id="34" w:name="_Toc345663960"/>
       <w:r>
         <w:t>Content-Type</w:t>
       </w:r>
-      <w:bookmarkEnd w:id="31"/>
-      <w:bookmarkEnd w:id="33"/>
+      <w:bookmarkEnd w:id="32"/>
+      <w:bookmarkEnd w:id="34"/>
     </w:p>
     <w:p>
       <w:r>
@@ -8140,6 +8208,7 @@
     </w:p>
     <w:p>
       <w:r>
+        <w:lastRenderedPageBreak/>
         <w:t>The Content-Type header</w:t>
       </w:r>
       <w:r>
@@ -8176,7 +8245,6 @@
         </w:numPr>
       </w:pPr>
       <w:r>
-        <w:lastRenderedPageBreak/>
         <w:t xml:space="preserve">The media-range </w:t>
       </w:r>
       <w:r>
@@ -8189,16 +8257,11 @@
         <w:t xml:space="preserve"> that is defined in the</w:t>
       </w:r>
       <w:r>
-        <w:t xml:space="preserve"> MIME Media Types IANA </w:t>
-      </w:r>
-      <w:proofErr w:type="gramStart"/>
-      <w:r>
-        <w:t xml:space="preserve">Table </w:t>
+        <w:t xml:space="preserve"> MIME Media Types IANA Table</w:t>
       </w:r>
       <w:r>
         <w:t xml:space="preserve"> </w:t>
       </w:r>
-      <w:proofErr w:type="gramEnd"/>
       <w:sdt>
         <w:sdtPr>
           <w:id w:val="1185489815"/>
@@ -8253,12 +8316,12 @@
       <w:pPr>
         <w:pStyle w:val="Heading3"/>
       </w:pPr>
-      <w:bookmarkStart w:id="34" w:name="_Toc336501811"/>
-      <w:bookmarkStart w:id="35" w:name="_Toc340821470"/>
+      <w:bookmarkStart w:id="35" w:name="_Toc336501811"/>
+      <w:bookmarkStart w:id="36" w:name="_Toc345663961"/>
       <w:r>
         <w:t>X-TAXII-Accept</w:t>
       </w:r>
-      <w:bookmarkEnd w:id="35"/>
+      <w:bookmarkEnd w:id="36"/>
     </w:p>
     <w:p>
       <w:r>
@@ -8268,7 +8331,16 @@
         <w:t>header</w:t>
       </w:r>
       <w:r>
-        <w:t xml:space="preserve"> in that it identifies acceptable content in the response, but instead of using the MIME Media Type table, this field uses the TAXII Media Type. Thus Accept identifies the acceptable MIME type of the response, using an IANA enumeration, while the X-TAXII-Accept message defines the acceptable TAXII version and message binding of the response.</w:t>
+        <w:t xml:space="preserve"> in that it identifies acceptable content in the response, but instead of using the MIME Media Type table, this field uses the TAXII </w:t>
+      </w:r>
+      <w:r>
+        <w:t>Version-Binding</w:t>
+      </w:r>
+      <w:r>
+        <w:t xml:space="preserve"> </w:t>
+      </w:r>
+      <w:r>
+        <w:t>Type. Thus Accept identifies the acceptable MIME type of the response, using an IANA enumeration, while the X-TAXII-Accept message defines the acceptable TAXII version and message binding of the response.</w:t>
       </w:r>
     </w:p>
     <w:p>
@@ -8291,7 +8363,16 @@
         </w:numPr>
       </w:pPr>
       <w:r>
-        <w:t>All media-types in the X-TAXII-Accept header MUST be valid TAXII Media Types.</w:t>
+        <w:t xml:space="preserve">All media-types in the X-TAXII-Accept header MUST be valid TAXII </w:t>
+      </w:r>
+      <w:r>
+        <w:t>Version-Binding</w:t>
+      </w:r>
+      <w:r>
+        <w:t xml:space="preserve"> </w:t>
+      </w:r>
+      <w:r>
+        <w:t>Types.</w:t>
       </w:r>
     </w:p>
     <w:p>
@@ -8316,11 +8397,11 @@
       <w:pPr>
         <w:pStyle w:val="Heading3"/>
       </w:pPr>
-      <w:bookmarkStart w:id="36" w:name="_Toc340821471"/>
+      <w:bookmarkStart w:id="37" w:name="_Toc345663962"/>
       <w:r>
         <w:t>X-TAXII-Content-Type</w:t>
       </w:r>
-      <w:bookmarkEnd w:id="36"/>
+      <w:bookmarkEnd w:id="37"/>
     </w:p>
     <w:p>
       <w:r>
@@ -8348,7 +8429,16 @@
         <w:t>the format of the entity-body</w:t>
       </w:r>
       <w:r>
-        <w:t xml:space="preserve">, but instead of using the MIME Media Type table, this field uses the TAXII Media Type. Thus </w:t>
+        <w:t xml:space="preserve">, but instead of using the MIME Media Type table, this field uses the TAXII </w:t>
+      </w:r>
+      <w:r>
+        <w:t>Version-Binding</w:t>
+      </w:r>
+      <w:r>
+        <w:t xml:space="preserve"> </w:t>
+      </w:r>
+      <w:r>
+        <w:t xml:space="preserve">Type. Thus </w:t>
       </w:r>
       <w:r>
         <w:t>Content-Type</w:t>
@@ -8392,7 +8482,16 @@
         <w:t xml:space="preserve"> in the X-TAXII-Content-Type header MUST be</w:t>
       </w:r>
       <w:r>
-        <w:t xml:space="preserve"> a valid TAXII Media Type</w:t>
+        <w:t xml:space="preserve"> a valid TAXII </w:t>
+      </w:r>
+      <w:r>
+        <w:t>Version-Binding</w:t>
+      </w:r>
+      <w:r>
+        <w:t xml:space="preserve"> </w:t>
+      </w:r>
+      <w:r>
+        <w:t>Type</w:t>
       </w:r>
       <w:r>
         <w:t>.</w:t>
@@ -8414,11 +8513,11 @@
       <w:pPr>
         <w:pStyle w:val="Heading3"/>
       </w:pPr>
-      <w:bookmarkStart w:id="37" w:name="_Toc340821472"/>
+      <w:bookmarkStart w:id="38" w:name="_Toc345663963"/>
       <w:r>
         <w:t>X-TAXII-Protocol</w:t>
       </w:r>
-      <w:bookmarkEnd w:id="37"/>
+      <w:bookmarkEnd w:id="38"/>
     </w:p>
     <w:p>
       <w:r>
@@ -8451,6 +8550,7 @@
     </w:p>
     <w:p>
       <w:r>
+        <w:lastRenderedPageBreak/>
         <w:t xml:space="preserve">The value of the X-TAXII-Protocol MUST </w:t>
       </w:r>
       <w:proofErr w:type="gramStart"/>
@@ -8495,34 +8595,33 @@
       <w:pPr>
         <w:pStyle w:val="Heading1"/>
       </w:pPr>
-      <w:bookmarkStart w:id="38" w:name="_Toc340821473"/>
-      <w:bookmarkEnd w:id="34"/>
-      <w:r>
-        <w:lastRenderedPageBreak/>
+      <w:bookmarkStart w:id="39" w:name="_Toc345663964"/>
+      <w:bookmarkEnd w:id="35"/>
+      <w:r>
         <w:t>HTTP Requests</w:t>
       </w:r>
-      <w:bookmarkEnd w:id="38"/>
-    </w:p>
-    <w:p>
-      <w:r>
-        <w:t xml:space="preserve">This section defines the requirements for HTTP Requests. </w:t>
+      <w:bookmarkEnd w:id="39"/>
+    </w:p>
+    <w:p>
+      <w:r>
+        <w:t>This section defines the requirements for HTTP Requests. This section does not define how a TAXII HTTP Client learns of the address of a TAXII Service. The TAXII HTTP Client may use a Discovery Service (if available), or some other method.</w:t>
       </w:r>
     </w:p>
     <w:p>
       <w:pPr>
         <w:pStyle w:val="Heading2"/>
       </w:pPr>
-      <w:bookmarkStart w:id="39" w:name="_Ref340817182"/>
-      <w:bookmarkStart w:id="40" w:name="_Ref340817190"/>
-      <w:bookmarkStart w:id="41" w:name="_Ref340817191"/>
-      <w:bookmarkStart w:id="42" w:name="_Toc340821474"/>
+      <w:bookmarkStart w:id="40" w:name="_Ref340817182"/>
+      <w:bookmarkStart w:id="41" w:name="_Ref340817190"/>
+      <w:bookmarkStart w:id="42" w:name="_Ref340817191"/>
+      <w:bookmarkStart w:id="43" w:name="_Toc345663965"/>
       <w:r>
         <w:t>TAXII Messages</w:t>
       </w:r>
-      <w:bookmarkEnd w:id="39"/>
       <w:bookmarkEnd w:id="40"/>
       <w:bookmarkEnd w:id="41"/>
       <w:bookmarkEnd w:id="42"/>
+      <w:bookmarkEnd w:id="43"/>
     </w:p>
     <w:p>
       <w:r>
@@ -8621,8 +8720,6 @@
       <w:r>
         <w:t xml:space="preserve"> parameter, if present, always indicates the message ID of the TAXII message.</w:t>
       </w:r>
-      <w:bookmarkStart w:id="43" w:name="_GoBack"/>
-      <w:bookmarkEnd w:id="43"/>
     </w:p>
     <w:p>
       <w:r>
@@ -8647,7 +8744,7 @@
       <w:pPr>
         <w:pStyle w:val="Heading3"/>
       </w:pPr>
-      <w:bookmarkStart w:id="44" w:name="_Toc340821475"/>
+      <w:bookmarkStart w:id="44" w:name="_Toc345663966"/>
       <w:r>
         <w:t>TAXII Discovery Request</w:t>
       </w:r>
@@ -8671,11 +8768,9 @@
       <w:r>
         <w:br/>
       </w:r>
-      <w:proofErr w:type="spellStart"/>
-      <w:r>
-        <w:t>Get</w:t>
-      </w:r>
-      <w:proofErr w:type="spellEnd"/>
+      <w:r>
+        <w:t>Query</w:t>
+      </w:r>
       <w:r>
         <w:t xml:space="preserve"> Parameters: </w:t>
       </w:r>
@@ -8772,8 +8867,9 @@
       <w:pPr>
         <w:pStyle w:val="Heading3"/>
       </w:pPr>
-      <w:bookmarkStart w:id="45" w:name="_Toc340821476"/>
-      <w:r>
+      <w:bookmarkStart w:id="45" w:name="_Toc345663967"/>
+      <w:r>
+        <w:lastRenderedPageBreak/>
         <w:t>TAXII Feed Information Request</w:t>
       </w:r>
       <w:bookmarkEnd w:id="45"/>
@@ -8793,11 +8889,9 @@
       <w:r>
         <w:br/>
       </w:r>
-      <w:proofErr w:type="spellStart"/>
-      <w:r>
-        <w:t>Get</w:t>
-      </w:r>
-      <w:proofErr w:type="spellEnd"/>
+      <w:r>
+        <w:t>Query</w:t>
+      </w:r>
       <w:r>
         <w:t xml:space="preserve"> Parameters: </w:t>
       </w:r>
@@ -8837,7 +8931,6 @@
       </w:pPr>
       <w:proofErr w:type="spellStart"/>
       <w:r>
-        <w:lastRenderedPageBreak/>
         <w:t>message_id</w:t>
       </w:r>
       <w:proofErr w:type="spellEnd"/>
@@ -8891,7 +8984,7 @@
       <w:pPr>
         <w:pStyle w:val="Heading3"/>
       </w:pPr>
-      <w:bookmarkStart w:id="46" w:name="_Toc340821477"/>
+      <w:bookmarkStart w:id="46" w:name="_Toc345663968"/>
       <w:r>
         <w:t>TAXII Manage Feed Subscription Request</w:t>
       </w:r>
@@ -8906,7 +8999,12 @@
       </w:r>
       <w:r>
         <w:br/>
-        <w:t>Get Parameters: None</w:t>
+      </w:r>
+      <w:r>
+        <w:t>Query</w:t>
+      </w:r>
+      <w:r>
+        <w:t xml:space="preserve"> Parameters: None</w:t>
       </w:r>
       <w:r>
         <w:br/>
@@ -8917,7 +9015,7 @@
       <w:pPr>
         <w:pStyle w:val="Heading3"/>
       </w:pPr>
-      <w:bookmarkStart w:id="47" w:name="_Toc340821479"/>
+      <w:bookmarkStart w:id="47" w:name="_Toc345663969"/>
       <w:r>
         <w:t>TAXII Poll Request</w:t>
       </w:r>
@@ -8937,7 +9035,12 @@
       </w:r>
       <w:r>
         <w:br/>
-        <w:t xml:space="preserve">Get Parameters: </w:t>
+      </w:r>
+      <w:r>
+        <w:t>Query</w:t>
+      </w:r>
+      <w:r>
+        <w:t xml:space="preserve"> Parameters: </w:t>
       </w:r>
       <w:r>
         <w:t>None</w:t>
@@ -8955,7 +9058,7 @@
       <w:pPr>
         <w:pStyle w:val="Heading3"/>
       </w:pPr>
-      <w:bookmarkStart w:id="48" w:name="_Toc340821480"/>
+      <w:bookmarkStart w:id="48" w:name="_Toc345663970"/>
       <w:r>
         <w:t>TAXII STIX Message</w:t>
       </w:r>
@@ -8967,7 +9070,12 @@
       </w:r>
       <w:r>
         <w:br/>
-        <w:t>Get Parameters: None</w:t>
+      </w:r>
+      <w:r>
+        <w:t>Query</w:t>
+      </w:r>
+      <w:r>
+        <w:t xml:space="preserve"> Parameters: None</w:t>
       </w:r>
       <w:r>
         <w:br/>
@@ -8984,7 +9092,7 @@
       <w:pPr>
         <w:pStyle w:val="Heading2"/>
       </w:pPr>
-      <w:bookmarkStart w:id="49" w:name="_Toc340821481"/>
+      <w:bookmarkStart w:id="49" w:name="_Toc345663971"/>
       <w:r>
         <w:t xml:space="preserve">Request </w:t>
       </w:r>
@@ -9058,6 +9166,7 @@
         </w:numPr>
       </w:pPr>
       <w:r>
+        <w:lastRenderedPageBreak/>
         <w:t xml:space="preserve">The Accept header </w:t>
       </w:r>
       <w:r>
@@ -9170,9 +9279,8 @@
       <w:pPr>
         <w:pStyle w:val="Heading1"/>
       </w:pPr>
-      <w:bookmarkStart w:id="50" w:name="_Toc340821482"/>
-      <w:r>
-        <w:lastRenderedPageBreak/>
+      <w:bookmarkStart w:id="50" w:name="_Toc345663972"/>
+      <w:r>
         <w:t>HTTP Responses</w:t>
       </w:r>
       <w:bookmarkEnd w:id="50"/>
@@ -9186,7 +9294,7 @@
       <w:pPr>
         <w:pStyle w:val="Heading2"/>
       </w:pPr>
-      <w:bookmarkStart w:id="51" w:name="_Toc340821483"/>
+      <w:bookmarkStart w:id="51" w:name="_Toc345663973"/>
       <w:r>
         <w:t>Response Headers</w:t>
       </w:r>
@@ -9361,7 +9469,7 @@
       <w:pPr>
         <w:pStyle w:val="Heading2"/>
       </w:pPr>
-      <w:bookmarkStart w:id="52" w:name="_Toc340821484"/>
+      <w:bookmarkStart w:id="52" w:name="_Toc345663974"/>
       <w:r>
         <w:t>Response Entity Body</w:t>
       </w:r>
@@ -9388,7 +9496,7 @@
       <w:pPr>
         <w:pStyle w:val="Heading1"/>
       </w:pPr>
-      <w:bookmarkStart w:id="53" w:name="_Toc340821485"/>
+      <w:bookmarkStart w:id="53" w:name="_Toc345663975"/>
       <w:r>
         <w:t>HTTP Status Codes and TAXII Error Messages</w:t>
       </w:r>
@@ -9454,6 +9562,7 @@
         <w:rPr>
           <w:b/>
         </w:rPr>
+        <w:lastRenderedPageBreak/>
         <w:t>HTTP 403 (Forbidden)</w:t>
       </w:r>
       <w:r>
@@ -9506,7 +9615,6 @@
         <w:rPr>
           <w:b/>
         </w:rPr>
-        <w:lastRenderedPageBreak/>
         <w:t>HTTP 406 (Not Acceptable)</w:t>
       </w:r>
       <w:r>
@@ -9530,7 +9638,16 @@
         <w:t>HTTP 415 (Unsupported Media Type)</w:t>
       </w:r>
       <w:r>
-        <w:t xml:space="preserve"> - This status code should be used when the Content-Type or X-TAXII-Content-Type header field specifies a Media Type or TAXII Media Type (respectively) that the server does not understand.</w:t>
+        <w:t xml:space="preserve"> - This status code should be used when the Content-Type or X-TAXII-Content-Type header field specifies a Media Type or TAXII </w:t>
+      </w:r>
+      <w:r>
+        <w:t>Version-Binding</w:t>
+      </w:r>
+      <w:r>
+        <w:t xml:space="preserve"> </w:t>
+      </w:r>
+      <w:r>
+        <w:t>Type (respectively) that the server does not understand.</w:t>
       </w:r>
     </w:p>
     <w:p>
@@ -9571,7 +9688,7 @@
       <w:pPr>
         <w:pStyle w:val="Heading1"/>
       </w:pPr>
-      <w:bookmarkStart w:id="54" w:name="_Toc340821486"/>
+      <w:bookmarkStart w:id="54" w:name="_Toc345663976"/>
       <w:r>
         <w:t>Ports</w:t>
       </w:r>
@@ -9598,7 +9715,7 @@
       <w:pPr>
         <w:pStyle w:val="Heading1"/>
       </w:pPr>
-      <w:bookmarkStart w:id="55" w:name="_Toc340821487"/>
+      <w:bookmarkStart w:id="55" w:name="_Toc345663977"/>
       <w:r>
         <w:t xml:space="preserve">Security </w:t>
       </w:r>
@@ -9677,8 +9794,9 @@
       <w:pPr>
         <w:pStyle w:val="Heading2"/>
       </w:pPr>
-      <w:bookmarkStart w:id="56" w:name="_Toc340821488"/>
-      <w:r>
+      <w:bookmarkStart w:id="56" w:name="_Toc345663978"/>
+      <w:r>
+        <w:lastRenderedPageBreak/>
         <w:t xml:space="preserve">HTTP </w:t>
       </w:r>
       <w:r>
@@ -9707,7 +9825,7 @@
       <w:pPr>
         <w:pStyle w:val="Heading3"/>
       </w:pPr>
-      <w:bookmarkStart w:id="57" w:name="_Toc340821489"/>
+      <w:bookmarkStart w:id="57" w:name="_Toc345663979"/>
       <w:r>
         <w:t>None</w:t>
       </w:r>
@@ -9725,9 +9843,8 @@
       <w:pPr>
         <w:pStyle w:val="Heading3"/>
       </w:pPr>
-      <w:bookmarkStart w:id="58" w:name="_Toc340821490"/>
-      <w:r>
-        <w:lastRenderedPageBreak/>
+      <w:bookmarkStart w:id="58" w:name="_Toc345663980"/>
+      <w:r>
         <w:t>HTTP Basic Authentication</w:t>
       </w:r>
       <w:bookmarkEnd w:id="58"/>
@@ -9779,7 +9896,7 @@
       <w:pPr>
         <w:pStyle w:val="Heading3"/>
       </w:pPr>
-      <w:bookmarkStart w:id="59" w:name="_Toc340821491"/>
+      <w:bookmarkStart w:id="59" w:name="_Toc345663981"/>
       <w:r>
         <w:t xml:space="preserve">Client </w:t>
       </w:r>
@@ -9844,8 +9961,8 @@
       <w:pPr>
         <w:pStyle w:val="Heading2"/>
       </w:pPr>
-      <w:bookmarkStart w:id="60" w:name="_Toc340821492"/>
-      <w:bookmarkStart w:id="61" w:name="_Ref340821668"/>
+      <w:bookmarkStart w:id="60" w:name="_Ref340821668"/>
+      <w:bookmarkStart w:id="61" w:name="_Toc345663982"/>
       <w:r>
         <w:t xml:space="preserve">HTTP </w:t>
       </w:r>
@@ -9867,7 +9984,7 @@
       <w:pPr>
         <w:pStyle w:val="Heading3"/>
       </w:pPr>
-      <w:bookmarkStart w:id="62" w:name="_Toc340821493"/>
+      <w:bookmarkStart w:id="62" w:name="_Toc345663983"/>
       <w:r>
         <w:t>None</w:t>
       </w:r>
@@ -9893,7 +10010,7 @@
       <w:pPr>
         <w:pStyle w:val="Heading3"/>
       </w:pPr>
-      <w:bookmarkStart w:id="63" w:name="_Toc340821494"/>
+      <w:bookmarkStart w:id="63" w:name="_Toc345663984"/>
       <w:r>
         <w:t>HTTP</w:t>
       </w:r>
@@ -9988,7 +10105,7 @@
         <w:br w:type="page"/>
       </w:r>
     </w:p>
-    <w:bookmarkStart w:id="64" w:name="_Toc340821495" w:displacedByCustomXml="next"/>
+    <w:bookmarkStart w:id="64" w:name="_Toc345663985" w:displacedByCustomXml="next"/>
     <w:sdt>
       <w:sdtPr>
         <w:rPr>
@@ -10528,7 +10645,7 @@
           <w:rPr>
             <w:noProof/>
           </w:rPr>
-          <w:t>12</w:t>
+          <w:t>3</w:t>
         </w:r>
         <w:r>
           <w:rPr>
@@ -10718,7 +10835,7 @@
         <w:noProof/>
         <w:lang w:bidi="en-US"/>
       </w:rPr>
-      <w:t>11-16-2012</w:t>
+      <w:t>01-11-2013</w:t>
     </w:r>
     <w:r>
       <w:rPr>
@@ -16601,7 +16718,7 @@
 </file>
 
 <file path=customXml/itemProps2.xml><?xml version="1.0" encoding="utf-8"?>
-<ds:datastoreItem xmlns:ds="http://schemas.openxmlformats.org/officeDocument/2006/customXml" ds:itemID="{88CDFD4D-AD5D-49BC-B457-022259B690AB}">
+<ds:datastoreItem xmlns:ds="http://schemas.openxmlformats.org/officeDocument/2006/customXml" ds:itemID="{A34CA238-FBDD-4FE2-B15D-B5D1397EA84A}">
   <ds:schemaRefs>
     <ds:schemaRef ds:uri="http://schemas.openxmlformats.org/officeDocument/2006/bibliography"/>
   </ds:schemaRefs>

</xml_diff>

<commit_message>
Modified services specification. Closes #6.
</commit_message>
<xml_diff>
--- a/TAXII_HTTPProtocolBinding_Specification.docx
+++ b/TAXII_HTTPProtocolBinding_Specification.docx
@@ -71,6 +71,7 @@
                       <w:rPr>
                         <w:rFonts w:asciiTheme="majorHAnsi" w:eastAsiaTheme="majorEastAsia" w:hAnsiTheme="majorHAnsi" w:cstheme="majorBidi"/>
                         <w:caps/>
+                        <w:lang w:eastAsia="en-US"/>
                       </w:rPr>
                       <w:t>The MITRE COrporation</w:t>
                     </w:r>
@@ -96,7 +97,6 @@
                 <w:dataBinding w:prefixMappings="xmlns:ns0='http://schemas.openxmlformats.org/package/2006/metadata/core-properties' xmlns:ns1='http://purl.org/dc/elements/1.1/'" w:xpath="/ns0:coreProperties[1]/ns1:title[1]" w:storeItemID="{6C3C8BC8-F283-45AE-878A-BAB7291924A1}"/>
                 <w:text/>
               </w:sdtPr>
-              <w:sdtEndPr/>
               <w:sdtContent>
                 <w:tc>
                   <w:tcPr>
@@ -146,7 +146,6 @@
                 <w:dataBinding w:prefixMappings="xmlns:ns0='http://schemas.openxmlformats.org/package/2006/metadata/core-properties' xmlns:ns1='http://purl.org/dc/elements/1.1/'" w:xpath="/ns0:coreProperties[1]/ns1:subject[1]" w:storeItemID="{6C3C8BC8-F283-45AE-878A-BAB7291924A1}"/>
                 <w:text/>
               </w:sdtPr>
-              <w:sdtEndPr/>
               <w:sdtContent>
                 <w:tc>
                   <w:tcPr>
@@ -213,7 +212,6 @@
                 <w:dataBinding w:prefixMappings="xmlns:ns0='http://schemas.openxmlformats.org/package/2006/metadata/core-properties' xmlns:ns1='http://purl.org/dc/elements/1.1/'" w:xpath="/ns0:coreProperties[1]/ns1:creator[1]" w:storeItemID="{6C3C8BC8-F283-45AE-878A-BAB7291924A1}"/>
                 <w:text/>
               </w:sdtPr>
-              <w:sdtEndPr/>
               <w:sdtContent>
                 <w:tc>
                   <w:tcPr>
@@ -234,14 +232,7 @@
                         <w:b/>
                         <w:bCs/>
                       </w:rPr>
-                      <w:t>Mark Davidson</w:t>
-                    </w:r>
-                    <w:r>
-                      <w:rPr>
-                        <w:b/>
-                        <w:bCs/>
-                      </w:rPr>
-                      <w:t>, Charles Schmidt</w:t>
+                      <w:t>Mark Davidson, Charles Schmidt</w:t>
                     </w:r>
                   </w:p>
                 </w:tc>
@@ -272,7 +263,28 @@
                     <w:b/>
                     <w:bCs/>
                   </w:rPr>
-                  <w:t>1/28/2013</w:t>
+                  <w:t>2</w:t>
+                </w:r>
+                <w:r>
+                  <w:rPr>
+                    <w:b/>
+                    <w:bCs/>
+                  </w:rPr>
+                  <w:t>/</w:t>
+                </w:r>
+                <w:r>
+                  <w:rPr>
+                    <w:b/>
+                    <w:bCs/>
+                  </w:rPr>
+                  <w:t>13</w:t>
+                </w:r>
+                <w:r>
+                  <w:rPr>
+                    <w:b/>
+                    <w:bCs/>
+                  </w:rPr>
+                  <w:t>/2013</w:t>
                 </w:r>
               </w:p>
             </w:tc>
@@ -305,7 +317,6 @@
                     <w:dataBinding w:prefixMappings="xmlns:ns0='http://schemas.microsoft.com/office/2006/coverPageProps'" w:xpath="/ns0:CoverPageProperties[1]/ns0:Abstract[1]" w:storeItemID="{55AF091B-3C7A-41E3-B477-F2FDAA23CFDA}"/>
                     <w:text/>
                   </w:sdtPr>
-                  <w:sdtEndPr/>
                   <w:sdtContent>
                     <w:r>
                       <w:t xml:space="preserve">The Trusted Automated </w:t>
@@ -342,14 +353,16 @@
         <w:ind w:left="360" w:hanging="360"/>
       </w:pPr>
       <w:bookmarkStart w:id="0" w:name="_Toc339521067"/>
-      <w:bookmarkStart w:id="1" w:name="_Toc347150532"/>
-      <w:bookmarkStart w:id="2" w:name="_Toc332263768"/>
+      <w:bookmarkStart w:id="1" w:name="_Toc347822782"/>
+      <w:bookmarkStart w:id="2" w:name="_Toc347825963"/>
+      <w:bookmarkStart w:id="3" w:name="_Toc332263768"/>
       <w:r>
         <w:lastRenderedPageBreak/>
         <w:t>Trademark Information</w:t>
       </w:r>
       <w:bookmarkEnd w:id="0"/>
       <w:bookmarkEnd w:id="1"/>
+      <w:bookmarkEnd w:id="2"/>
     </w:p>
     <w:p>
       <w:r>
@@ -380,13 +393,15 @@
         </w:numPr>
         <w:ind w:left="360" w:hanging="360"/>
       </w:pPr>
-      <w:bookmarkStart w:id="3" w:name="_Toc339521068"/>
-      <w:bookmarkStart w:id="4" w:name="_Toc347150533"/>
+      <w:bookmarkStart w:id="4" w:name="_Toc339521068"/>
+      <w:bookmarkStart w:id="5" w:name="_Toc347822783"/>
+      <w:bookmarkStart w:id="6" w:name="_Toc347825964"/>
       <w:r>
         <w:t>Feedback</w:t>
       </w:r>
-      <w:bookmarkEnd w:id="3"/>
       <w:bookmarkEnd w:id="4"/>
+      <w:bookmarkEnd w:id="5"/>
+      <w:bookmarkEnd w:id="6"/>
     </w:p>
     <w:p>
       <w:r>
@@ -419,16 +434,30 @@
         </w:numPr>
         <w:ind w:left="432" w:hanging="432"/>
       </w:pPr>
-      <w:bookmarkStart w:id="5" w:name="_Toc347150534"/>
-      <w:bookmarkEnd w:id="2"/>
+      <w:bookmarkStart w:id="7" w:name="_Toc347822784"/>
+      <w:bookmarkStart w:id="8" w:name="_Toc347825965"/>
+      <w:bookmarkEnd w:id="3"/>
       <w:r>
         <w:t>Open Issues</w:t>
       </w:r>
-      <w:bookmarkEnd w:id="5"/>
-    </w:p>
-    <w:p>
-      <w:r>
-        <w:t xml:space="preserve">Sections 8 and 9 of this document require significant development. </w:t>
+      <w:bookmarkEnd w:id="7"/>
+      <w:bookmarkEnd w:id="8"/>
+    </w:p>
+    <w:p>
+      <w:r>
+        <w:t xml:space="preserve">Sections </w:t>
+      </w:r>
+      <w:r>
+        <w:t>7</w:t>
+      </w:r>
+      <w:r>
+        <w:t xml:space="preserve"> and </w:t>
+      </w:r>
+      <w:r>
+        <w:t>8</w:t>
+      </w:r>
+      <w:r>
+        <w:t xml:space="preserve"> of this document require significant development. </w:t>
       </w:r>
       <w:r>
         <w:br w:type="page"/>
@@ -490,7 +519,7 @@
           <w:r>
             <w:fldChar w:fldCharType="separate"/>
           </w:r>
-          <w:hyperlink w:anchor="_Toc347150532" w:history="1">
+          <w:hyperlink w:anchor="_Toc347825963" w:history="1">
             <w:r>
               <w:rPr>
                 <w:rStyle w:val="Hyperlink"/>
@@ -517,7 +546,7 @@
                 <w:noProof/>
                 <w:webHidden/>
               </w:rPr>
-              <w:instrText xml:space="preserve"> PAGEREF _Toc347150532 \h </w:instrText>
+              <w:instrText xml:space="preserve"> PAGEREF _Toc347825963 \h </w:instrText>
             </w:r>
             <w:r>
               <w:rPr>
@@ -559,7 +588,7 @@
               <w:noProof/>
             </w:rPr>
           </w:pPr>
-          <w:hyperlink w:anchor="_Toc347150533" w:history="1">
+          <w:hyperlink w:anchor="_Toc347825964" w:history="1">
             <w:r>
               <w:rPr>
                 <w:rStyle w:val="Hyperlink"/>
@@ -586,7 +615,7 @@
                 <w:noProof/>
                 <w:webHidden/>
               </w:rPr>
-              <w:instrText xml:space="preserve"> PAGEREF _Toc347150533 \h </w:instrText>
+              <w:instrText xml:space="preserve"> PAGEREF _Toc347825964 \h </w:instrText>
             </w:r>
             <w:r>
               <w:rPr>
@@ -628,7 +657,7 @@
               <w:noProof/>
             </w:rPr>
           </w:pPr>
-          <w:hyperlink w:anchor="_Toc347150534" w:history="1">
+          <w:hyperlink w:anchor="_Toc347825965" w:history="1">
             <w:r>
               <w:rPr>
                 <w:rStyle w:val="Hyperlink"/>
@@ -655,7 +684,7 @@
                 <w:noProof/>
                 <w:webHidden/>
               </w:rPr>
-              <w:instrText xml:space="preserve"> PAGEREF _Toc347150534 \h </w:instrText>
+              <w:instrText xml:space="preserve"> PAGEREF _Toc347825965 \h </w:instrText>
             </w:r>
             <w:r>
               <w:rPr>
@@ -698,7 +727,7 @@
               <w:noProof/>
             </w:rPr>
           </w:pPr>
-          <w:hyperlink w:anchor="_Toc347150535" w:history="1">
+          <w:hyperlink w:anchor="_Toc347825966" w:history="1">
             <w:r>
               <w:rPr>
                 <w:rStyle w:val="Hyperlink"/>
@@ -739,7 +768,7 @@
                 <w:noProof/>
                 <w:webHidden/>
               </w:rPr>
-              <w:instrText xml:space="preserve"> PAGEREF _Toc347150535 \h </w:instrText>
+              <w:instrText xml:space="preserve"> PAGEREF _Toc347825966 \h </w:instrText>
             </w:r>
             <w:r>
               <w:rPr>
@@ -782,7 +811,7 @@
               <w:noProof/>
             </w:rPr>
           </w:pPr>
-          <w:hyperlink w:anchor="_Toc347150536" w:history="1">
+          <w:hyperlink w:anchor="_Toc347825967" w:history="1">
             <w:r>
               <w:rPr>
                 <w:rStyle w:val="Hyperlink"/>
@@ -823,7 +852,7 @@
                 <w:noProof/>
                 <w:webHidden/>
               </w:rPr>
-              <w:instrText xml:space="preserve"> PAGEREF _Toc347150536 \h </w:instrText>
+              <w:instrText xml:space="preserve"> PAGEREF _Toc347825967 \h </w:instrText>
             </w:r>
             <w:r>
               <w:rPr>
@@ -866,7 +895,7 @@
               <w:noProof/>
             </w:rPr>
           </w:pPr>
-          <w:hyperlink w:anchor="_Toc347150537" w:history="1">
+          <w:hyperlink w:anchor="_Toc347825968" w:history="1">
             <w:r>
               <w:rPr>
                 <w:rStyle w:val="Hyperlink"/>
@@ -907,7 +936,7 @@
                 <w:noProof/>
                 <w:webHidden/>
               </w:rPr>
-              <w:instrText xml:space="preserve"> PAGEREF _Toc347150537 \h </w:instrText>
+              <w:instrText xml:space="preserve"> PAGEREF _Toc347825968 \h </w:instrText>
             </w:r>
             <w:r>
               <w:rPr>
@@ -950,7 +979,7 @@
               <w:noProof/>
             </w:rPr>
           </w:pPr>
-          <w:hyperlink w:anchor="_Toc347150538" w:history="1">
+          <w:hyperlink w:anchor="_Toc347825969" w:history="1">
             <w:r>
               <w:rPr>
                 <w:rStyle w:val="Hyperlink"/>
@@ -991,7 +1020,7 @@
                 <w:noProof/>
                 <w:webHidden/>
               </w:rPr>
-              <w:instrText xml:space="preserve"> PAGEREF _Toc347150538 \h </w:instrText>
+              <w:instrText xml:space="preserve"> PAGEREF _Toc347825969 \h </w:instrText>
             </w:r>
             <w:r>
               <w:rPr>
@@ -1034,7 +1063,7 @@
               <w:noProof/>
             </w:rPr>
           </w:pPr>
-          <w:hyperlink w:anchor="_Toc347150539" w:history="1">
+          <w:hyperlink w:anchor="_Toc347825970" w:history="1">
             <w:r>
               <w:rPr>
                 <w:rStyle w:val="Hyperlink"/>
@@ -1075,7 +1104,7 @@
                 <w:noProof/>
                 <w:webHidden/>
               </w:rPr>
-              <w:instrText xml:space="preserve"> PAGEREF _Toc347150539 \h </w:instrText>
+              <w:instrText xml:space="preserve"> PAGEREF _Toc347825970 \h </w:instrText>
             </w:r>
             <w:r>
               <w:rPr>
@@ -1118,7 +1147,7 @@
               <w:noProof/>
             </w:rPr>
           </w:pPr>
-          <w:hyperlink w:anchor="_Toc347150540" w:history="1">
+          <w:hyperlink w:anchor="_Toc347825971" w:history="1">
             <w:r>
               <w:rPr>
                 <w:rStyle w:val="Hyperlink"/>
@@ -1159,7 +1188,7 @@
                 <w:noProof/>
                 <w:webHidden/>
               </w:rPr>
-              <w:instrText xml:space="preserve"> PAGEREF _Toc347150540 \h </w:instrText>
+              <w:instrText xml:space="preserve"> PAGEREF _Toc347825971 \h </w:instrText>
             </w:r>
             <w:r>
               <w:rPr>
@@ -1202,7 +1231,7 @@
               <w:noProof/>
             </w:rPr>
           </w:pPr>
-          <w:hyperlink w:anchor="_Toc347150541" w:history="1">
+          <w:hyperlink w:anchor="_Toc347825972" w:history="1">
             <w:r>
               <w:rPr>
                 <w:rStyle w:val="Hyperlink"/>
@@ -1243,7 +1272,7 @@
                 <w:noProof/>
                 <w:webHidden/>
               </w:rPr>
-              <w:instrText xml:space="preserve"> PAGEREF _Toc347150541 \h </w:instrText>
+              <w:instrText xml:space="preserve"> PAGEREF _Toc347825972 \h </w:instrText>
             </w:r>
             <w:r>
               <w:rPr>
@@ -1286,7 +1315,7 @@
               <w:noProof/>
             </w:rPr>
           </w:pPr>
-          <w:hyperlink w:anchor="_Toc347150542" w:history="1">
+          <w:hyperlink w:anchor="_Toc347825973" w:history="1">
             <w:r>
               <w:rPr>
                 <w:rStyle w:val="Hyperlink"/>
@@ -1327,7 +1356,7 @@
                 <w:noProof/>
                 <w:webHidden/>
               </w:rPr>
-              <w:instrText xml:space="preserve"> PAGEREF _Toc347150542 \h </w:instrText>
+              <w:instrText xml:space="preserve"> PAGEREF _Toc347825973 \h </w:instrText>
             </w:r>
             <w:r>
               <w:rPr>
@@ -1370,7 +1399,7 @@
               <w:noProof/>
             </w:rPr>
           </w:pPr>
-          <w:hyperlink w:anchor="_Toc347150543" w:history="1">
+          <w:hyperlink w:anchor="_Toc347825974" w:history="1">
             <w:r>
               <w:rPr>
                 <w:rStyle w:val="Hyperlink"/>
@@ -1411,7 +1440,7 @@
                 <w:noProof/>
                 <w:webHidden/>
               </w:rPr>
-              <w:instrText xml:space="preserve"> PAGEREF _Toc347150543 \h </w:instrText>
+              <w:instrText xml:space="preserve"> PAGEREF _Toc347825974 \h </w:instrText>
             </w:r>
             <w:r>
               <w:rPr>
@@ -1454,7 +1483,7 @@
               <w:noProof/>
             </w:rPr>
           </w:pPr>
-          <w:hyperlink w:anchor="_Toc347150544" w:history="1">
+          <w:hyperlink w:anchor="_Toc347825975" w:history="1">
             <w:r>
               <w:rPr>
                 <w:rStyle w:val="Hyperlink"/>
@@ -1495,7 +1524,7 @@
                 <w:noProof/>
                 <w:webHidden/>
               </w:rPr>
-              <w:instrText xml:space="preserve"> PAGEREF _Toc347150544 \h </w:instrText>
+              <w:instrText xml:space="preserve"> PAGEREF _Toc347825975 \h </w:instrText>
             </w:r>
             <w:r>
               <w:rPr>
@@ -1538,7 +1567,7 @@
               <w:noProof/>
             </w:rPr>
           </w:pPr>
-          <w:hyperlink w:anchor="_Toc347150545" w:history="1">
+          <w:hyperlink w:anchor="_Toc347825976" w:history="1">
             <w:r>
               <w:rPr>
                 <w:rStyle w:val="Hyperlink"/>
@@ -1579,7 +1608,7 @@
                 <w:noProof/>
                 <w:webHidden/>
               </w:rPr>
-              <w:instrText xml:space="preserve"> PAGEREF _Toc347150545 \h </w:instrText>
+              <w:instrText xml:space="preserve"> PAGEREF _Toc347825976 \h </w:instrText>
             </w:r>
             <w:r>
               <w:rPr>
@@ -1622,7 +1651,7 @@
               <w:noProof/>
             </w:rPr>
           </w:pPr>
-          <w:hyperlink w:anchor="_Toc347150546" w:history="1">
+          <w:hyperlink w:anchor="_Toc347825977" w:history="1">
             <w:r>
               <w:rPr>
                 <w:rStyle w:val="Hyperlink"/>
@@ -1663,7 +1692,7 @@
                 <w:noProof/>
                 <w:webHidden/>
               </w:rPr>
-              <w:instrText xml:space="preserve"> PAGEREF _Toc347150546 \h </w:instrText>
+              <w:instrText xml:space="preserve"> PAGEREF _Toc347825977 \h </w:instrText>
             </w:r>
             <w:r>
               <w:rPr>
@@ -1706,7 +1735,7 @@
               <w:noProof/>
             </w:rPr>
           </w:pPr>
-          <w:hyperlink w:anchor="_Toc347150547" w:history="1">
+          <w:hyperlink w:anchor="_Toc347825978" w:history="1">
             <w:r>
               <w:rPr>
                 <w:rStyle w:val="Hyperlink"/>
@@ -1747,7 +1776,7 @@
                 <w:noProof/>
                 <w:webHidden/>
               </w:rPr>
-              <w:instrText xml:space="preserve"> PAGEREF _Toc347150547 \h </w:instrText>
+              <w:instrText xml:space="preserve"> PAGEREF _Toc347825978 \h </w:instrText>
             </w:r>
             <w:r>
               <w:rPr>
@@ -1790,7 +1819,7 @@
               <w:noProof/>
             </w:rPr>
           </w:pPr>
-          <w:hyperlink w:anchor="_Toc347150548" w:history="1">
+          <w:hyperlink w:anchor="_Toc347825979" w:history="1">
             <w:r>
               <w:rPr>
                 <w:rStyle w:val="Hyperlink"/>
@@ -1831,7 +1860,7 @@
                 <w:noProof/>
                 <w:webHidden/>
               </w:rPr>
-              <w:instrText xml:space="preserve"> PAGEREF _Toc347150548 \h </w:instrText>
+              <w:instrText xml:space="preserve"> PAGEREF _Toc347825979 \h </w:instrText>
             </w:r>
             <w:r>
               <w:rPr>
@@ -1874,7 +1903,7 @@
               <w:noProof/>
             </w:rPr>
           </w:pPr>
-          <w:hyperlink w:anchor="_Toc347150549" w:history="1">
+          <w:hyperlink w:anchor="_Toc347825980" w:history="1">
             <w:r>
               <w:rPr>
                 <w:rStyle w:val="Hyperlink"/>
@@ -1915,7 +1944,7 @@
                 <w:noProof/>
                 <w:webHidden/>
               </w:rPr>
-              <w:instrText xml:space="preserve"> PAGEREF _Toc347150549 \h </w:instrText>
+              <w:instrText xml:space="preserve"> PAGEREF _Toc347825980 \h </w:instrText>
             </w:r>
             <w:r>
               <w:rPr>
@@ -1958,7 +1987,7 @@
               <w:noProof/>
             </w:rPr>
           </w:pPr>
-          <w:hyperlink w:anchor="_Toc347150550" w:history="1">
+          <w:hyperlink w:anchor="_Toc347825981" w:history="1">
             <w:r>
               <w:rPr>
                 <w:rStyle w:val="Hyperlink"/>
@@ -1999,7 +2028,7 @@
                 <w:noProof/>
                 <w:webHidden/>
               </w:rPr>
-              <w:instrText xml:space="preserve"> PAGEREF _Toc347150550 \h </w:instrText>
+              <w:instrText xml:space="preserve"> PAGEREF _Toc347825981 \h </w:instrText>
             </w:r>
             <w:r>
               <w:rPr>
@@ -2042,7 +2071,7 @@
               <w:noProof/>
             </w:rPr>
           </w:pPr>
-          <w:hyperlink w:anchor="_Toc347150551" w:history="1">
+          <w:hyperlink w:anchor="_Toc347825982" w:history="1">
             <w:r>
               <w:rPr>
                 <w:rStyle w:val="Hyperlink"/>
@@ -2083,7 +2112,7 @@
                 <w:noProof/>
                 <w:webHidden/>
               </w:rPr>
-              <w:instrText xml:space="preserve"> PAGEREF _Toc347150551 \h </w:instrText>
+              <w:instrText xml:space="preserve"> PAGEREF _Toc347825982 \h </w:instrText>
             </w:r>
             <w:r>
               <w:rPr>
@@ -2126,7 +2155,7 @@
               <w:noProof/>
             </w:rPr>
           </w:pPr>
-          <w:hyperlink w:anchor="_Toc347150552" w:history="1">
+          <w:hyperlink w:anchor="_Toc347825983" w:history="1">
             <w:r>
               <w:rPr>
                 <w:rStyle w:val="Hyperlink"/>
@@ -2167,7 +2196,7 @@
                 <w:noProof/>
                 <w:webHidden/>
               </w:rPr>
-              <w:instrText xml:space="preserve"> PAGEREF _Toc347150552 \h </w:instrText>
+              <w:instrText xml:space="preserve"> PAGEREF _Toc347825983 \h </w:instrText>
             </w:r>
             <w:r>
               <w:rPr>
@@ -2210,7 +2239,7 @@
               <w:noProof/>
             </w:rPr>
           </w:pPr>
-          <w:hyperlink w:anchor="_Toc347150553" w:history="1">
+          <w:hyperlink w:anchor="_Toc347825984" w:history="1">
             <w:r>
               <w:rPr>
                 <w:rStyle w:val="Hyperlink"/>
@@ -2251,7 +2280,7 @@
                 <w:noProof/>
                 <w:webHidden/>
               </w:rPr>
-              <w:instrText xml:space="preserve"> PAGEREF _Toc347150553 \h </w:instrText>
+              <w:instrText xml:space="preserve"> PAGEREF _Toc347825984 \h </w:instrText>
             </w:r>
             <w:r>
               <w:rPr>
@@ -2294,7 +2323,7 @@
               <w:noProof/>
             </w:rPr>
           </w:pPr>
-          <w:hyperlink w:anchor="_Toc347150554" w:history="1">
+          <w:hyperlink w:anchor="_Toc347825985" w:history="1">
             <w:r>
               <w:rPr>
                 <w:rStyle w:val="Hyperlink"/>
@@ -2335,7 +2364,7 @@
                 <w:noProof/>
                 <w:webHidden/>
               </w:rPr>
-              <w:instrText xml:space="preserve"> PAGEREF _Toc347150554 \h </w:instrText>
+              <w:instrText xml:space="preserve"> PAGEREF _Toc347825985 \h </w:instrText>
             </w:r>
             <w:r>
               <w:rPr>
@@ -2355,7 +2384,7 @@
                 <w:noProof/>
                 <w:webHidden/>
               </w:rPr>
-              <w:t>11</w:t>
+              <w:t>12</w:t>
             </w:r>
             <w:r>
               <w:rPr>
@@ -2378,7 +2407,7 @@
               <w:noProof/>
             </w:rPr>
           </w:pPr>
-          <w:hyperlink w:anchor="_Toc347150555" w:history="1">
+          <w:hyperlink w:anchor="_Toc347825986" w:history="1">
             <w:r>
               <w:rPr>
                 <w:rStyle w:val="Hyperlink"/>
@@ -2419,7 +2448,7 @@
                 <w:noProof/>
                 <w:webHidden/>
               </w:rPr>
-              <w:instrText xml:space="preserve"> PAGEREF _Toc347150555 \h </w:instrText>
+              <w:instrText xml:space="preserve"> PAGEREF _Toc347825986 \h </w:instrText>
             </w:r>
             <w:r>
               <w:rPr>
@@ -2462,7 +2491,7 @@
               <w:noProof/>
             </w:rPr>
           </w:pPr>
-          <w:hyperlink w:anchor="_Toc347150556" w:history="1">
+          <w:hyperlink w:anchor="_Toc347825987" w:history="1">
             <w:r>
               <w:rPr>
                 <w:rStyle w:val="Hyperlink"/>
@@ -2503,7 +2532,7 @@
                 <w:noProof/>
                 <w:webHidden/>
               </w:rPr>
-              <w:instrText xml:space="preserve"> PAGEREF _Toc347150556 \h </w:instrText>
+              <w:instrText xml:space="preserve"> PAGEREF _Toc347825987 \h </w:instrText>
             </w:r>
             <w:r>
               <w:rPr>
@@ -2546,7 +2575,7 @@
               <w:noProof/>
             </w:rPr>
           </w:pPr>
-          <w:hyperlink w:anchor="_Toc347150557" w:history="1">
+          <w:hyperlink w:anchor="_Toc347825988" w:history="1">
             <w:r>
               <w:rPr>
                 <w:rStyle w:val="Hyperlink"/>
@@ -2587,7 +2616,7 @@
                 <w:noProof/>
                 <w:webHidden/>
               </w:rPr>
-              <w:instrText xml:space="preserve"> PAGEREF _Toc347150557 \h </w:instrText>
+              <w:instrText xml:space="preserve"> PAGEREF _Toc347825988 \h </w:instrText>
             </w:r>
             <w:r>
               <w:rPr>
@@ -2630,7 +2659,7 @@
               <w:noProof/>
             </w:rPr>
           </w:pPr>
-          <w:hyperlink w:anchor="_Toc347150558" w:history="1">
+          <w:hyperlink w:anchor="_Toc347825989" w:history="1">
             <w:r>
               <w:rPr>
                 <w:rStyle w:val="Hyperlink"/>
@@ -2671,7 +2700,7 @@
                 <w:noProof/>
                 <w:webHidden/>
               </w:rPr>
-              <w:instrText xml:space="preserve"> PAGEREF _Toc347150558 \h </w:instrText>
+              <w:instrText xml:space="preserve"> PAGEREF _Toc347825989 \h </w:instrText>
             </w:r>
             <w:r>
               <w:rPr>
@@ -2714,7 +2743,7 @@
               <w:noProof/>
             </w:rPr>
           </w:pPr>
-          <w:hyperlink w:anchor="_Toc347150559" w:history="1">
+          <w:hyperlink w:anchor="_Toc347825990" w:history="1">
             <w:r>
               <w:rPr>
                 <w:rStyle w:val="Hyperlink"/>
@@ -2755,7 +2784,7 @@
                 <w:noProof/>
                 <w:webHidden/>
               </w:rPr>
-              <w:instrText xml:space="preserve"> PAGEREF _Toc347150559 \h </w:instrText>
+              <w:instrText xml:space="preserve"> PAGEREF _Toc347825990 \h </w:instrText>
             </w:r>
             <w:r>
               <w:rPr>
@@ -2798,7 +2827,7 @@
               <w:noProof/>
             </w:rPr>
           </w:pPr>
-          <w:hyperlink w:anchor="_Toc347150560" w:history="1">
+          <w:hyperlink w:anchor="_Toc347825991" w:history="1">
             <w:r>
               <w:rPr>
                 <w:rStyle w:val="Hyperlink"/>
@@ -2839,7 +2868,7 @@
                 <w:noProof/>
                 <w:webHidden/>
               </w:rPr>
-              <w:instrText xml:space="preserve"> PAGEREF _Toc347150560 \h </w:instrText>
+              <w:instrText xml:space="preserve"> PAGEREF _Toc347825991 \h </w:instrText>
             </w:r>
             <w:r>
               <w:rPr>
@@ -2882,7 +2911,7 @@
               <w:noProof/>
             </w:rPr>
           </w:pPr>
-          <w:hyperlink w:anchor="_Toc347150561" w:history="1">
+          <w:hyperlink w:anchor="_Toc347825992" w:history="1">
             <w:r>
               <w:rPr>
                 <w:rStyle w:val="Hyperlink"/>
@@ -2923,7 +2952,7 @@
                 <w:noProof/>
                 <w:webHidden/>
               </w:rPr>
-              <w:instrText xml:space="preserve"> PAGEREF _Toc347150561 \h </w:instrText>
+              <w:instrText xml:space="preserve"> PAGEREF _Toc347825992 \h </w:instrText>
             </w:r>
             <w:r>
               <w:rPr>
@@ -2966,7 +2995,7 @@
               <w:noProof/>
             </w:rPr>
           </w:pPr>
-          <w:hyperlink w:anchor="_Toc347150562" w:history="1">
+          <w:hyperlink w:anchor="_Toc347825993" w:history="1">
             <w:r>
               <w:rPr>
                 <w:rStyle w:val="Hyperlink"/>
@@ -3007,7 +3036,7 @@
                 <w:noProof/>
                 <w:webHidden/>
               </w:rPr>
-              <w:instrText xml:space="preserve"> PAGEREF _Toc347150562 \h </w:instrText>
+              <w:instrText xml:space="preserve"> PAGEREF _Toc347825993 \h </w:instrText>
             </w:r>
             <w:r>
               <w:rPr>
@@ -3027,7 +3056,7 @@
                 <w:noProof/>
                 <w:webHidden/>
               </w:rPr>
-              <w:t>13</w:t>
+              <w:t>14</w:t>
             </w:r>
             <w:r>
               <w:rPr>
@@ -3050,7 +3079,7 @@
               <w:noProof/>
             </w:rPr>
           </w:pPr>
-          <w:hyperlink w:anchor="_Toc347150563" w:history="1">
+          <w:hyperlink w:anchor="_Toc347825994" w:history="1">
             <w:r>
               <w:rPr>
                 <w:rStyle w:val="Hyperlink"/>
@@ -3091,7 +3120,91 @@
                 <w:noProof/>
                 <w:webHidden/>
               </w:rPr>
-              <w:instrText xml:space="preserve"> PAGEREF _Toc347150563 \h </w:instrText>
+              <w:instrText xml:space="preserve"> PAGEREF _Toc347825994 \h </w:instrText>
+            </w:r>
+            <w:r>
+              <w:rPr>
+                <w:noProof/>
+                <w:webHidden/>
+              </w:rPr>
+            </w:r>
+            <w:r>
+              <w:rPr>
+                <w:noProof/>
+                <w:webHidden/>
+              </w:rPr>
+              <w:fldChar w:fldCharType="separate"/>
+            </w:r>
+            <w:r>
+              <w:rPr>
+                <w:noProof/>
+                <w:webHidden/>
+              </w:rPr>
+              <w:t>14</w:t>
+            </w:r>
+            <w:r>
+              <w:rPr>
+                <w:noProof/>
+                <w:webHidden/>
+              </w:rPr>
+              <w:fldChar w:fldCharType="end"/>
+            </w:r>
+          </w:hyperlink>
+        </w:p>
+        <w:p>
+          <w:pPr>
+            <w:pStyle w:val="TOC2"/>
+            <w:tabs>
+              <w:tab w:val="left" w:pos="880"/>
+              <w:tab w:val="right" w:leader="dot" w:pos="9350"/>
+            </w:tabs>
+            <w:rPr>
+              <w:rFonts w:eastAsiaTheme="minorEastAsia"/>
+              <w:noProof/>
+            </w:rPr>
+          </w:pPr>
+          <w:hyperlink w:anchor="_Toc347825995" w:history="1">
+            <w:r>
+              <w:rPr>
+                <w:rStyle w:val="Hyperlink"/>
+                <w:noProof/>
+              </w:rPr>
+              <w:t>6.3</w:t>
+            </w:r>
+            <w:r>
+              <w:rPr>
+                <w:rFonts w:eastAsiaTheme="minorEastAsia"/>
+                <w:noProof/>
+              </w:rPr>
+              <w:tab/>
+            </w:r>
+            <w:r>
+              <w:rPr>
+                <w:rStyle w:val="Hyperlink"/>
+                <w:noProof/>
+              </w:rPr>
+              <w:t>Status Codes</w:t>
+            </w:r>
+            <w:r>
+              <w:rPr>
+                <w:noProof/>
+                <w:webHidden/>
+              </w:rPr>
+              <w:tab/>
+            </w:r>
+            <w:r>
+              <w:rPr>
+                <w:noProof/>
+                <w:webHidden/>
+              </w:rPr>
+              <w:fldChar w:fldCharType="begin"/>
+            </w:r>
+            <w:r>
+              <w:rPr>
+                <w:noProof/>
+                <w:webHidden/>
+              </w:rPr>
+              <w:instrText xml:space="preserve"> PAGEREF _Toc347825995 \h </w:instrText>
             </w:r>
             <w:r>
               <w:rPr>
@@ -3134,7 +3247,7 @@
               <w:noProof/>
             </w:rPr>
           </w:pPr>
-          <w:hyperlink w:anchor="_Toc347150564" w:history="1">
+          <w:hyperlink w:anchor="_Toc347825996" w:history="1">
             <w:r>
               <w:rPr>
                 <w:rStyle w:val="Hyperlink"/>
@@ -3154,7 +3267,7 @@
                 <w:rStyle w:val="Hyperlink"/>
                 <w:noProof/>
               </w:rPr>
-              <w:t>HTTP Status Codes and TAXII Error Messages</w:t>
+              <w:t>Ports</w:t>
             </w:r>
             <w:r>
               <w:rPr>
@@ -3175,7 +3288,7 @@
                 <w:noProof/>
                 <w:webHidden/>
               </w:rPr>
-              <w:instrText xml:space="preserve"> PAGEREF _Toc347150564 \h </w:instrText>
+              <w:instrText xml:space="preserve"> PAGEREF _Toc347825996 \h </w:instrText>
             </w:r>
             <w:r>
               <w:rPr>
@@ -3195,7 +3308,7 @@
                 <w:noProof/>
                 <w:webHidden/>
               </w:rPr>
-              <w:t>14</w:t>
+              <w:t>15</w:t>
             </w:r>
             <w:r>
               <w:rPr>
@@ -3218,7 +3331,7 @@
               <w:noProof/>
             </w:rPr>
           </w:pPr>
-          <w:hyperlink w:anchor="_Toc347150565" w:history="1">
+          <w:hyperlink w:anchor="_Toc347825997" w:history="1">
             <w:r>
               <w:rPr>
                 <w:rStyle w:val="Hyperlink"/>
@@ -3238,7 +3351,7 @@
                 <w:rStyle w:val="Hyperlink"/>
                 <w:noProof/>
               </w:rPr>
-              <w:t>Ports</w:t>
+              <w:t>Security Mechanisms</w:t>
             </w:r>
             <w:r>
               <w:rPr>
@@ -3259,7 +3372,7 @@
                 <w:noProof/>
                 <w:webHidden/>
               </w:rPr>
-              <w:instrText xml:space="preserve"> PAGEREF _Toc347150565 \h </w:instrText>
+              <w:instrText xml:space="preserve"> PAGEREF _Toc347825997 \h </w:instrText>
             </w:r>
             <w:r>
               <w:rPr>
@@ -3280,6 +3393,594 @@
                 <w:webHidden/>
               </w:rPr>
               <w:t>15</w:t>
+            </w:r>
+            <w:r>
+              <w:rPr>
+                <w:noProof/>
+                <w:webHidden/>
+              </w:rPr>
+              <w:fldChar w:fldCharType="end"/>
+            </w:r>
+          </w:hyperlink>
+        </w:p>
+        <w:p>
+          <w:pPr>
+            <w:pStyle w:val="TOC2"/>
+            <w:tabs>
+              <w:tab w:val="left" w:pos="880"/>
+              <w:tab w:val="right" w:leader="dot" w:pos="9350"/>
+            </w:tabs>
+            <w:rPr>
+              <w:rFonts w:eastAsiaTheme="minorEastAsia"/>
+              <w:noProof/>
+            </w:rPr>
+          </w:pPr>
+          <w:hyperlink w:anchor="_Toc347825998" w:history="1">
+            <w:r>
+              <w:rPr>
+                <w:rStyle w:val="Hyperlink"/>
+                <w:noProof/>
+              </w:rPr>
+              <w:t>8.1</w:t>
+            </w:r>
+            <w:r>
+              <w:rPr>
+                <w:rFonts w:eastAsiaTheme="minorEastAsia"/>
+                <w:noProof/>
+              </w:rPr>
+              <w:tab/>
+            </w:r>
+            <w:r>
+              <w:rPr>
+                <w:rStyle w:val="Hyperlink"/>
+                <w:noProof/>
+              </w:rPr>
+              <w:t>HTTP Clients</w:t>
+            </w:r>
+            <w:r>
+              <w:rPr>
+                <w:noProof/>
+                <w:webHidden/>
+              </w:rPr>
+              <w:tab/>
+            </w:r>
+            <w:r>
+              <w:rPr>
+                <w:noProof/>
+                <w:webHidden/>
+              </w:rPr>
+              <w:fldChar w:fldCharType="begin"/>
+            </w:r>
+            <w:r>
+              <w:rPr>
+                <w:noProof/>
+                <w:webHidden/>
+              </w:rPr>
+              <w:instrText xml:space="preserve"> PAGEREF _Toc347825998 \h </w:instrText>
+            </w:r>
+            <w:r>
+              <w:rPr>
+                <w:noProof/>
+                <w:webHidden/>
+              </w:rPr>
+            </w:r>
+            <w:r>
+              <w:rPr>
+                <w:noProof/>
+                <w:webHidden/>
+              </w:rPr>
+              <w:fldChar w:fldCharType="separate"/>
+            </w:r>
+            <w:r>
+              <w:rPr>
+                <w:noProof/>
+                <w:webHidden/>
+              </w:rPr>
+              <w:t>15</w:t>
+            </w:r>
+            <w:r>
+              <w:rPr>
+                <w:noProof/>
+                <w:webHidden/>
+              </w:rPr>
+              <w:fldChar w:fldCharType="end"/>
+            </w:r>
+          </w:hyperlink>
+        </w:p>
+        <w:p>
+          <w:pPr>
+            <w:pStyle w:val="TOC3"/>
+            <w:tabs>
+              <w:tab w:val="left" w:pos="1320"/>
+              <w:tab w:val="right" w:leader="dot" w:pos="9350"/>
+            </w:tabs>
+            <w:rPr>
+              <w:rFonts w:eastAsiaTheme="minorEastAsia"/>
+              <w:noProof/>
+            </w:rPr>
+          </w:pPr>
+          <w:hyperlink w:anchor="_Toc347825999" w:history="1">
+            <w:r>
+              <w:rPr>
+                <w:rStyle w:val="Hyperlink"/>
+                <w:noProof/>
+              </w:rPr>
+              <w:t>8.1.1</w:t>
+            </w:r>
+            <w:r>
+              <w:rPr>
+                <w:rFonts w:eastAsiaTheme="minorEastAsia"/>
+                <w:noProof/>
+              </w:rPr>
+              <w:tab/>
+            </w:r>
+            <w:r>
+              <w:rPr>
+                <w:rStyle w:val="Hyperlink"/>
+                <w:noProof/>
+              </w:rPr>
+              <w:t>None</w:t>
+            </w:r>
+            <w:r>
+              <w:rPr>
+                <w:noProof/>
+                <w:webHidden/>
+              </w:rPr>
+              <w:tab/>
+            </w:r>
+            <w:r>
+              <w:rPr>
+                <w:noProof/>
+                <w:webHidden/>
+              </w:rPr>
+              <w:fldChar w:fldCharType="begin"/>
+            </w:r>
+            <w:r>
+              <w:rPr>
+                <w:noProof/>
+                <w:webHidden/>
+              </w:rPr>
+              <w:instrText xml:space="preserve"> PAGEREF _Toc347825999 \h </w:instrText>
+            </w:r>
+            <w:r>
+              <w:rPr>
+                <w:noProof/>
+                <w:webHidden/>
+              </w:rPr>
+            </w:r>
+            <w:r>
+              <w:rPr>
+                <w:noProof/>
+                <w:webHidden/>
+              </w:rPr>
+              <w:fldChar w:fldCharType="separate"/>
+            </w:r>
+            <w:r>
+              <w:rPr>
+                <w:noProof/>
+                <w:webHidden/>
+              </w:rPr>
+              <w:t>15</w:t>
+            </w:r>
+            <w:r>
+              <w:rPr>
+                <w:noProof/>
+                <w:webHidden/>
+              </w:rPr>
+              <w:fldChar w:fldCharType="end"/>
+            </w:r>
+          </w:hyperlink>
+        </w:p>
+        <w:p>
+          <w:pPr>
+            <w:pStyle w:val="TOC3"/>
+            <w:tabs>
+              <w:tab w:val="left" w:pos="1320"/>
+              <w:tab w:val="right" w:leader="dot" w:pos="9350"/>
+            </w:tabs>
+            <w:rPr>
+              <w:rFonts w:eastAsiaTheme="minorEastAsia"/>
+              <w:noProof/>
+            </w:rPr>
+          </w:pPr>
+          <w:hyperlink w:anchor="_Toc347826000" w:history="1">
+            <w:r>
+              <w:rPr>
+                <w:rStyle w:val="Hyperlink"/>
+                <w:noProof/>
+              </w:rPr>
+              <w:t>8.1.2</w:t>
+            </w:r>
+            <w:r>
+              <w:rPr>
+                <w:rFonts w:eastAsiaTheme="minorEastAsia"/>
+                <w:noProof/>
+              </w:rPr>
+              <w:tab/>
+            </w:r>
+            <w:r>
+              <w:rPr>
+                <w:rStyle w:val="Hyperlink"/>
+                <w:noProof/>
+              </w:rPr>
+              <w:t>HTTP Basic Authentication</w:t>
+            </w:r>
+            <w:r>
+              <w:rPr>
+                <w:noProof/>
+                <w:webHidden/>
+              </w:rPr>
+              <w:tab/>
+            </w:r>
+            <w:r>
+              <w:rPr>
+                <w:noProof/>
+                <w:webHidden/>
+              </w:rPr>
+              <w:fldChar w:fldCharType="begin"/>
+            </w:r>
+            <w:r>
+              <w:rPr>
+                <w:noProof/>
+                <w:webHidden/>
+              </w:rPr>
+              <w:instrText xml:space="preserve"> PAGEREF _Toc347826000 \h </w:instrText>
+            </w:r>
+            <w:r>
+              <w:rPr>
+                <w:noProof/>
+                <w:webHidden/>
+              </w:rPr>
+            </w:r>
+            <w:r>
+              <w:rPr>
+                <w:noProof/>
+                <w:webHidden/>
+              </w:rPr>
+              <w:fldChar w:fldCharType="separate"/>
+            </w:r>
+            <w:r>
+              <w:rPr>
+                <w:noProof/>
+                <w:webHidden/>
+              </w:rPr>
+              <w:t>15</w:t>
+            </w:r>
+            <w:r>
+              <w:rPr>
+                <w:noProof/>
+                <w:webHidden/>
+              </w:rPr>
+              <w:fldChar w:fldCharType="end"/>
+            </w:r>
+          </w:hyperlink>
+        </w:p>
+        <w:p>
+          <w:pPr>
+            <w:pStyle w:val="TOC3"/>
+            <w:tabs>
+              <w:tab w:val="left" w:pos="1320"/>
+              <w:tab w:val="right" w:leader="dot" w:pos="9350"/>
+            </w:tabs>
+            <w:rPr>
+              <w:rFonts w:eastAsiaTheme="minorEastAsia"/>
+              <w:noProof/>
+            </w:rPr>
+          </w:pPr>
+          <w:hyperlink w:anchor="_Toc347826001" w:history="1">
+            <w:r>
+              <w:rPr>
+                <w:rStyle w:val="Hyperlink"/>
+                <w:noProof/>
+              </w:rPr>
+              <w:t>8.1.3</w:t>
+            </w:r>
+            <w:r>
+              <w:rPr>
+                <w:rFonts w:eastAsiaTheme="minorEastAsia"/>
+                <w:noProof/>
+              </w:rPr>
+              <w:tab/>
+            </w:r>
+            <w:r>
+              <w:rPr>
+                <w:rStyle w:val="Hyperlink"/>
+                <w:noProof/>
+              </w:rPr>
+              <w:t>Client Certificates</w:t>
+            </w:r>
+            <w:r>
+              <w:rPr>
+                <w:noProof/>
+                <w:webHidden/>
+              </w:rPr>
+              <w:tab/>
+            </w:r>
+            <w:r>
+              <w:rPr>
+                <w:noProof/>
+                <w:webHidden/>
+              </w:rPr>
+              <w:fldChar w:fldCharType="begin"/>
+            </w:r>
+            <w:r>
+              <w:rPr>
+                <w:noProof/>
+                <w:webHidden/>
+              </w:rPr>
+              <w:instrText xml:space="preserve"> PAGEREF _Toc347826001 \h </w:instrText>
+            </w:r>
+            <w:r>
+              <w:rPr>
+                <w:noProof/>
+                <w:webHidden/>
+              </w:rPr>
+            </w:r>
+            <w:r>
+              <w:rPr>
+                <w:noProof/>
+                <w:webHidden/>
+              </w:rPr>
+              <w:fldChar w:fldCharType="separate"/>
+            </w:r>
+            <w:r>
+              <w:rPr>
+                <w:noProof/>
+                <w:webHidden/>
+              </w:rPr>
+              <w:t>16</w:t>
+            </w:r>
+            <w:r>
+              <w:rPr>
+                <w:noProof/>
+                <w:webHidden/>
+              </w:rPr>
+              <w:fldChar w:fldCharType="end"/>
+            </w:r>
+          </w:hyperlink>
+        </w:p>
+        <w:p>
+          <w:pPr>
+            <w:pStyle w:val="TOC2"/>
+            <w:tabs>
+              <w:tab w:val="left" w:pos="880"/>
+              <w:tab w:val="right" w:leader="dot" w:pos="9350"/>
+            </w:tabs>
+            <w:rPr>
+              <w:rFonts w:eastAsiaTheme="minorEastAsia"/>
+              <w:noProof/>
+            </w:rPr>
+          </w:pPr>
+          <w:hyperlink w:anchor="_Toc347826002" w:history="1">
+            <w:r>
+              <w:rPr>
+                <w:rStyle w:val="Hyperlink"/>
+                <w:noProof/>
+              </w:rPr>
+              <w:t>8.2</w:t>
+            </w:r>
+            <w:r>
+              <w:rPr>
+                <w:rFonts w:eastAsiaTheme="minorEastAsia"/>
+                <w:noProof/>
+              </w:rPr>
+              <w:tab/>
+            </w:r>
+            <w:r>
+              <w:rPr>
+                <w:rStyle w:val="Hyperlink"/>
+                <w:noProof/>
+              </w:rPr>
+              <w:t>HTTP Servers</w:t>
+            </w:r>
+            <w:r>
+              <w:rPr>
+                <w:noProof/>
+                <w:webHidden/>
+              </w:rPr>
+              <w:tab/>
+            </w:r>
+            <w:r>
+              <w:rPr>
+                <w:noProof/>
+                <w:webHidden/>
+              </w:rPr>
+              <w:fldChar w:fldCharType="begin"/>
+            </w:r>
+            <w:r>
+              <w:rPr>
+                <w:noProof/>
+                <w:webHidden/>
+              </w:rPr>
+              <w:instrText xml:space="preserve"> PAGEREF _Toc347826002 \h </w:instrText>
+            </w:r>
+            <w:r>
+              <w:rPr>
+                <w:noProof/>
+                <w:webHidden/>
+              </w:rPr>
+            </w:r>
+            <w:r>
+              <w:rPr>
+                <w:noProof/>
+                <w:webHidden/>
+              </w:rPr>
+              <w:fldChar w:fldCharType="separate"/>
+            </w:r>
+            <w:r>
+              <w:rPr>
+                <w:noProof/>
+                <w:webHidden/>
+              </w:rPr>
+              <w:t>16</w:t>
+            </w:r>
+            <w:r>
+              <w:rPr>
+                <w:noProof/>
+                <w:webHidden/>
+              </w:rPr>
+              <w:fldChar w:fldCharType="end"/>
+            </w:r>
+          </w:hyperlink>
+        </w:p>
+        <w:p>
+          <w:pPr>
+            <w:pStyle w:val="TOC3"/>
+            <w:tabs>
+              <w:tab w:val="left" w:pos="1320"/>
+              <w:tab w:val="right" w:leader="dot" w:pos="9350"/>
+            </w:tabs>
+            <w:rPr>
+              <w:rFonts w:eastAsiaTheme="minorEastAsia"/>
+              <w:noProof/>
+            </w:rPr>
+          </w:pPr>
+          <w:hyperlink w:anchor="_Toc347826003" w:history="1">
+            <w:r>
+              <w:rPr>
+                <w:rStyle w:val="Hyperlink"/>
+                <w:noProof/>
+              </w:rPr>
+              <w:t>8.2.1</w:t>
+            </w:r>
+            <w:r>
+              <w:rPr>
+                <w:rFonts w:eastAsiaTheme="minorEastAsia"/>
+                <w:noProof/>
+              </w:rPr>
+              <w:tab/>
+            </w:r>
+            <w:r>
+              <w:rPr>
+                <w:rStyle w:val="Hyperlink"/>
+                <w:noProof/>
+              </w:rPr>
+              <w:t>None</w:t>
+            </w:r>
+            <w:r>
+              <w:rPr>
+                <w:noProof/>
+                <w:webHidden/>
+              </w:rPr>
+              <w:tab/>
+            </w:r>
+            <w:r>
+              <w:rPr>
+                <w:noProof/>
+                <w:webHidden/>
+              </w:rPr>
+              <w:fldChar w:fldCharType="begin"/>
+            </w:r>
+            <w:r>
+              <w:rPr>
+                <w:noProof/>
+                <w:webHidden/>
+              </w:rPr>
+              <w:instrText xml:space="preserve"> PAGEREF _Toc347826003 \h </w:instrText>
+            </w:r>
+            <w:r>
+              <w:rPr>
+                <w:noProof/>
+                <w:webHidden/>
+              </w:rPr>
+            </w:r>
+            <w:r>
+              <w:rPr>
+                <w:noProof/>
+                <w:webHidden/>
+              </w:rPr>
+              <w:fldChar w:fldCharType="separate"/>
+            </w:r>
+            <w:r>
+              <w:rPr>
+                <w:noProof/>
+                <w:webHidden/>
+              </w:rPr>
+              <w:t>16</w:t>
+            </w:r>
+            <w:r>
+              <w:rPr>
+                <w:noProof/>
+                <w:webHidden/>
+              </w:rPr>
+              <w:fldChar w:fldCharType="end"/>
+            </w:r>
+          </w:hyperlink>
+        </w:p>
+        <w:p>
+          <w:pPr>
+            <w:pStyle w:val="TOC3"/>
+            <w:tabs>
+              <w:tab w:val="left" w:pos="1320"/>
+              <w:tab w:val="right" w:leader="dot" w:pos="9350"/>
+            </w:tabs>
+            <w:rPr>
+              <w:rFonts w:eastAsiaTheme="minorEastAsia"/>
+              <w:noProof/>
+            </w:rPr>
+          </w:pPr>
+          <w:hyperlink w:anchor="_Toc347826004" w:history="1">
+            <w:r>
+              <w:rPr>
+                <w:rStyle w:val="Hyperlink"/>
+                <w:noProof/>
+              </w:rPr>
+              <w:t>8.2.2</w:t>
+            </w:r>
+            <w:r>
+              <w:rPr>
+                <w:rFonts w:eastAsiaTheme="minorEastAsia"/>
+                <w:noProof/>
+              </w:rPr>
+              <w:tab/>
+            </w:r>
+            <w:r>
+              <w:rPr>
+                <w:rStyle w:val="Hyperlink"/>
+                <w:noProof/>
+              </w:rPr>
+              <w:t>HTTP Over TLS</w:t>
+            </w:r>
+            <w:r>
+              <w:rPr>
+                <w:noProof/>
+                <w:webHidden/>
+              </w:rPr>
+              <w:tab/>
+            </w:r>
+            <w:r>
+              <w:rPr>
+                <w:noProof/>
+                <w:webHidden/>
+              </w:rPr>
+              <w:fldChar w:fldCharType="begin"/>
+            </w:r>
+            <w:r>
+              <w:rPr>
+                <w:noProof/>
+                <w:webHidden/>
+              </w:rPr>
+              <w:instrText xml:space="preserve"> PAGEREF _Toc347826004 \h </w:instrText>
+            </w:r>
+            <w:r>
+              <w:rPr>
+                <w:noProof/>
+                <w:webHidden/>
+              </w:rPr>
+            </w:r>
+            <w:r>
+              <w:rPr>
+                <w:noProof/>
+                <w:webHidden/>
+              </w:rPr>
+              <w:fldChar w:fldCharType="separate"/>
+            </w:r>
+            <w:r>
+              <w:rPr>
+                <w:noProof/>
+                <w:webHidden/>
+              </w:rPr>
+              <w:t>16</w:t>
             </w:r>
             <w:r>
               <w:rPr>
@@ -3302,7 +4003,7 @@
               <w:noProof/>
             </w:rPr>
           </w:pPr>
-          <w:hyperlink w:anchor="_Toc347150566" w:history="1">
+          <w:hyperlink w:anchor="_Toc347826005" w:history="1">
             <w:r>
               <w:rPr>
                 <w:rStyle w:val="Hyperlink"/>
@@ -3322,7 +4023,7 @@
                 <w:rStyle w:val="Hyperlink"/>
                 <w:noProof/>
               </w:rPr>
-              <w:t>Security Mechanisms</w:t>
+              <w:t>Bibliography</w:t>
             </w:r>
             <w:r>
               <w:rPr>
@@ -3343,679 +4044,7 @@
                 <w:noProof/>
                 <w:webHidden/>
               </w:rPr>
-              <w:instrText xml:space="preserve"> PAGEREF _Toc347150566 \h </w:instrText>
-            </w:r>
-            <w:r>
-              <w:rPr>
-                <w:noProof/>
-                <w:webHidden/>
-              </w:rPr>
-            </w:r>
-            <w:r>
-              <w:rPr>
-                <w:noProof/>
-                <w:webHidden/>
-              </w:rPr>
-              <w:fldChar w:fldCharType="separate"/>
-            </w:r>
-            <w:r>
-              <w:rPr>
-                <w:noProof/>
-                <w:webHidden/>
-              </w:rPr>
-              <w:t>15</w:t>
-            </w:r>
-            <w:r>
-              <w:rPr>
-                <w:noProof/>
-                <w:webHidden/>
-              </w:rPr>
-              <w:fldChar w:fldCharType="end"/>
-            </w:r>
-          </w:hyperlink>
-        </w:p>
-        <w:p>
-          <w:pPr>
-            <w:pStyle w:val="TOC2"/>
-            <w:tabs>
-              <w:tab w:val="left" w:pos="880"/>
-              <w:tab w:val="right" w:leader="dot" w:pos="9350"/>
-            </w:tabs>
-            <w:rPr>
-              <w:rFonts w:eastAsiaTheme="minorEastAsia"/>
-              <w:noProof/>
-            </w:rPr>
-          </w:pPr>
-          <w:hyperlink w:anchor="_Toc347150567" w:history="1">
-            <w:r>
-              <w:rPr>
-                <w:rStyle w:val="Hyperlink"/>
-                <w:noProof/>
-              </w:rPr>
-              <w:t>9.1</w:t>
-            </w:r>
-            <w:r>
-              <w:rPr>
-                <w:rFonts w:eastAsiaTheme="minorEastAsia"/>
-                <w:noProof/>
-              </w:rPr>
-              <w:tab/>
-            </w:r>
-            <w:r>
-              <w:rPr>
-                <w:rStyle w:val="Hyperlink"/>
-                <w:noProof/>
-              </w:rPr>
-              <w:t>HTTP Clients</w:t>
-            </w:r>
-            <w:r>
-              <w:rPr>
-                <w:noProof/>
-                <w:webHidden/>
-              </w:rPr>
-              <w:tab/>
-            </w:r>
-            <w:r>
-              <w:rPr>
-                <w:noProof/>
-                <w:webHidden/>
-              </w:rPr>
-              <w:fldChar w:fldCharType="begin"/>
-            </w:r>
-            <w:r>
-              <w:rPr>
-                <w:noProof/>
-                <w:webHidden/>
-              </w:rPr>
-              <w:instrText xml:space="preserve"> PAGEREF _Toc347150567 \h </w:instrText>
-            </w:r>
-            <w:r>
-              <w:rPr>
-                <w:noProof/>
-                <w:webHidden/>
-              </w:rPr>
-            </w:r>
-            <w:r>
-              <w:rPr>
-                <w:noProof/>
-                <w:webHidden/>
-              </w:rPr>
-              <w:fldChar w:fldCharType="separate"/>
-            </w:r>
-            <w:r>
-              <w:rPr>
-                <w:noProof/>
-                <w:webHidden/>
-              </w:rPr>
-              <w:t>15</w:t>
-            </w:r>
-            <w:r>
-              <w:rPr>
-                <w:noProof/>
-                <w:webHidden/>
-              </w:rPr>
-              <w:fldChar w:fldCharType="end"/>
-            </w:r>
-          </w:hyperlink>
-        </w:p>
-        <w:p>
-          <w:pPr>
-            <w:pStyle w:val="TOC3"/>
-            <w:tabs>
-              <w:tab w:val="left" w:pos="1320"/>
-              <w:tab w:val="right" w:leader="dot" w:pos="9350"/>
-            </w:tabs>
-            <w:rPr>
-              <w:rFonts w:eastAsiaTheme="minorEastAsia"/>
-              <w:noProof/>
-            </w:rPr>
-          </w:pPr>
-          <w:hyperlink w:anchor="_Toc347150568" w:history="1">
-            <w:r>
-              <w:rPr>
-                <w:rStyle w:val="Hyperlink"/>
-                <w:noProof/>
-              </w:rPr>
-              <w:t>9.1.1</w:t>
-            </w:r>
-            <w:r>
-              <w:rPr>
-                <w:rFonts w:eastAsiaTheme="minorEastAsia"/>
-                <w:noProof/>
-              </w:rPr>
-              <w:tab/>
-            </w:r>
-            <w:r>
-              <w:rPr>
-                <w:rStyle w:val="Hyperlink"/>
-                <w:noProof/>
-              </w:rPr>
-              <w:t>None</w:t>
-            </w:r>
-            <w:r>
-              <w:rPr>
-                <w:noProof/>
-                <w:webHidden/>
-              </w:rPr>
-              <w:tab/>
-            </w:r>
-            <w:r>
-              <w:rPr>
-                <w:noProof/>
-                <w:webHidden/>
-              </w:rPr>
-              <w:fldChar w:fldCharType="begin"/>
-            </w:r>
-            <w:r>
-              <w:rPr>
-                <w:noProof/>
-                <w:webHidden/>
-              </w:rPr>
-              <w:instrText xml:space="preserve"> PAGEREF _Toc347150568 \h </w:instrText>
-            </w:r>
-            <w:r>
-              <w:rPr>
-                <w:noProof/>
-                <w:webHidden/>
-              </w:rPr>
-            </w:r>
-            <w:r>
-              <w:rPr>
-                <w:noProof/>
-                <w:webHidden/>
-              </w:rPr>
-              <w:fldChar w:fldCharType="separate"/>
-            </w:r>
-            <w:r>
-              <w:rPr>
-                <w:noProof/>
-                <w:webHidden/>
-              </w:rPr>
-              <w:t>15</w:t>
-            </w:r>
-            <w:r>
-              <w:rPr>
-                <w:noProof/>
-                <w:webHidden/>
-              </w:rPr>
-              <w:fldChar w:fldCharType="end"/>
-            </w:r>
-          </w:hyperlink>
-        </w:p>
-        <w:p>
-          <w:pPr>
-            <w:pStyle w:val="TOC3"/>
-            <w:tabs>
-              <w:tab w:val="left" w:pos="1320"/>
-              <w:tab w:val="right" w:leader="dot" w:pos="9350"/>
-            </w:tabs>
-            <w:rPr>
-              <w:rFonts w:eastAsiaTheme="minorEastAsia"/>
-              <w:noProof/>
-            </w:rPr>
-          </w:pPr>
-          <w:hyperlink w:anchor="_Toc347150569" w:history="1">
-            <w:r>
-              <w:rPr>
-                <w:rStyle w:val="Hyperlink"/>
-                <w:noProof/>
-              </w:rPr>
-              <w:t>9.1.2</w:t>
-            </w:r>
-            <w:r>
-              <w:rPr>
-                <w:rFonts w:eastAsiaTheme="minorEastAsia"/>
-                <w:noProof/>
-              </w:rPr>
-              <w:tab/>
-            </w:r>
-            <w:r>
-              <w:rPr>
-                <w:rStyle w:val="Hyperlink"/>
-                <w:noProof/>
-              </w:rPr>
-              <w:t>HTTP Basic Authentication</w:t>
-            </w:r>
-            <w:r>
-              <w:rPr>
-                <w:noProof/>
-                <w:webHidden/>
-              </w:rPr>
-              <w:tab/>
-            </w:r>
-            <w:r>
-              <w:rPr>
-                <w:noProof/>
-                <w:webHidden/>
-              </w:rPr>
-              <w:fldChar w:fldCharType="begin"/>
-            </w:r>
-            <w:r>
-              <w:rPr>
-                <w:noProof/>
-                <w:webHidden/>
-              </w:rPr>
-              <w:instrText xml:space="preserve"> PAGEREF _Toc347150569 \h </w:instrText>
-            </w:r>
-            <w:r>
-              <w:rPr>
-                <w:noProof/>
-                <w:webHidden/>
-              </w:rPr>
-            </w:r>
-            <w:r>
-              <w:rPr>
-                <w:noProof/>
-                <w:webHidden/>
-              </w:rPr>
-              <w:fldChar w:fldCharType="separate"/>
-            </w:r>
-            <w:r>
-              <w:rPr>
-                <w:noProof/>
-                <w:webHidden/>
-              </w:rPr>
-              <w:t>15</w:t>
-            </w:r>
-            <w:r>
-              <w:rPr>
-                <w:noProof/>
-                <w:webHidden/>
-              </w:rPr>
-              <w:fldChar w:fldCharType="end"/>
-            </w:r>
-          </w:hyperlink>
-        </w:p>
-        <w:p>
-          <w:pPr>
-            <w:pStyle w:val="TOC3"/>
-            <w:tabs>
-              <w:tab w:val="left" w:pos="1320"/>
-              <w:tab w:val="right" w:leader="dot" w:pos="9350"/>
-            </w:tabs>
-            <w:rPr>
-              <w:rFonts w:eastAsiaTheme="minorEastAsia"/>
-              <w:noProof/>
-            </w:rPr>
-          </w:pPr>
-          <w:hyperlink w:anchor="_Toc347150570" w:history="1">
-            <w:r>
-              <w:rPr>
-                <w:rStyle w:val="Hyperlink"/>
-                <w:noProof/>
-              </w:rPr>
-              <w:t>9.1.3</w:t>
-            </w:r>
-            <w:r>
-              <w:rPr>
-                <w:rFonts w:eastAsiaTheme="minorEastAsia"/>
-                <w:noProof/>
-              </w:rPr>
-              <w:tab/>
-            </w:r>
-            <w:r>
-              <w:rPr>
-                <w:rStyle w:val="Hyperlink"/>
-                <w:noProof/>
-              </w:rPr>
-              <w:t>Client Certificates</w:t>
-            </w:r>
-            <w:r>
-              <w:rPr>
-                <w:noProof/>
-                <w:webHidden/>
-              </w:rPr>
-              <w:tab/>
-            </w:r>
-            <w:r>
-              <w:rPr>
-                <w:noProof/>
-                <w:webHidden/>
-              </w:rPr>
-              <w:fldChar w:fldCharType="begin"/>
-            </w:r>
-            <w:r>
-              <w:rPr>
-                <w:noProof/>
-                <w:webHidden/>
-              </w:rPr>
-              <w:instrText xml:space="preserve"> PAGEREF _Toc347150570 \h </w:instrText>
-            </w:r>
-            <w:r>
-              <w:rPr>
-                <w:noProof/>
-                <w:webHidden/>
-              </w:rPr>
-            </w:r>
-            <w:r>
-              <w:rPr>
-                <w:noProof/>
-                <w:webHidden/>
-              </w:rPr>
-              <w:fldChar w:fldCharType="separate"/>
-            </w:r>
-            <w:r>
-              <w:rPr>
-                <w:noProof/>
-                <w:webHidden/>
-              </w:rPr>
-              <w:t>15</w:t>
-            </w:r>
-            <w:r>
-              <w:rPr>
-                <w:noProof/>
-                <w:webHidden/>
-              </w:rPr>
-              <w:fldChar w:fldCharType="end"/>
-            </w:r>
-          </w:hyperlink>
-        </w:p>
-        <w:p>
-          <w:pPr>
-            <w:pStyle w:val="TOC2"/>
-            <w:tabs>
-              <w:tab w:val="left" w:pos="880"/>
-              <w:tab w:val="right" w:leader="dot" w:pos="9350"/>
-            </w:tabs>
-            <w:rPr>
-              <w:rFonts w:eastAsiaTheme="minorEastAsia"/>
-              <w:noProof/>
-            </w:rPr>
-          </w:pPr>
-          <w:hyperlink w:anchor="_Toc347150571" w:history="1">
-            <w:r>
-              <w:rPr>
-                <w:rStyle w:val="Hyperlink"/>
-                <w:noProof/>
-              </w:rPr>
-              <w:t>9.2</w:t>
-            </w:r>
-            <w:r>
-              <w:rPr>
-                <w:rFonts w:eastAsiaTheme="minorEastAsia"/>
-                <w:noProof/>
-              </w:rPr>
-              <w:tab/>
-            </w:r>
-            <w:r>
-              <w:rPr>
-                <w:rStyle w:val="Hyperlink"/>
-                <w:noProof/>
-              </w:rPr>
-              <w:t>HTTP Servers</w:t>
-            </w:r>
-            <w:r>
-              <w:rPr>
-                <w:noProof/>
-                <w:webHidden/>
-              </w:rPr>
-              <w:tab/>
-            </w:r>
-            <w:r>
-              <w:rPr>
-                <w:noProof/>
-                <w:webHidden/>
-              </w:rPr>
-              <w:fldChar w:fldCharType="begin"/>
-            </w:r>
-            <w:r>
-              <w:rPr>
-                <w:noProof/>
-                <w:webHidden/>
-              </w:rPr>
-              <w:instrText xml:space="preserve"> PAGEREF _Toc347150571 \h </w:instrText>
-            </w:r>
-            <w:r>
-              <w:rPr>
-                <w:noProof/>
-                <w:webHidden/>
-              </w:rPr>
-            </w:r>
-            <w:r>
-              <w:rPr>
-                <w:noProof/>
-                <w:webHidden/>
-              </w:rPr>
-              <w:fldChar w:fldCharType="separate"/>
-            </w:r>
-            <w:r>
-              <w:rPr>
-                <w:noProof/>
-                <w:webHidden/>
-              </w:rPr>
-              <w:t>15</w:t>
-            </w:r>
-            <w:r>
-              <w:rPr>
-                <w:noProof/>
-                <w:webHidden/>
-              </w:rPr>
-              <w:fldChar w:fldCharType="end"/>
-            </w:r>
-          </w:hyperlink>
-        </w:p>
-        <w:p>
-          <w:pPr>
-            <w:pStyle w:val="TOC3"/>
-            <w:tabs>
-              <w:tab w:val="left" w:pos="1320"/>
-              <w:tab w:val="right" w:leader="dot" w:pos="9350"/>
-            </w:tabs>
-            <w:rPr>
-              <w:rFonts w:eastAsiaTheme="minorEastAsia"/>
-              <w:noProof/>
-            </w:rPr>
-          </w:pPr>
-          <w:hyperlink w:anchor="_Toc347150572" w:history="1">
-            <w:r>
-              <w:rPr>
-                <w:rStyle w:val="Hyperlink"/>
-                <w:noProof/>
-              </w:rPr>
-              <w:t>9.2.1</w:t>
-            </w:r>
-            <w:r>
-              <w:rPr>
-                <w:rFonts w:eastAsiaTheme="minorEastAsia"/>
-                <w:noProof/>
-              </w:rPr>
-              <w:tab/>
-            </w:r>
-            <w:r>
-              <w:rPr>
-                <w:rStyle w:val="Hyperlink"/>
-                <w:noProof/>
-              </w:rPr>
-              <w:t>None</w:t>
-            </w:r>
-            <w:r>
-              <w:rPr>
-                <w:noProof/>
-                <w:webHidden/>
-              </w:rPr>
-              <w:tab/>
-            </w:r>
-            <w:r>
-              <w:rPr>
-                <w:noProof/>
-                <w:webHidden/>
-              </w:rPr>
-              <w:fldChar w:fldCharType="begin"/>
-            </w:r>
-            <w:r>
-              <w:rPr>
-                <w:noProof/>
-                <w:webHidden/>
-              </w:rPr>
-              <w:instrText xml:space="preserve"> PAGEREF _Toc347150572 \h </w:instrText>
-            </w:r>
-            <w:r>
-              <w:rPr>
-                <w:noProof/>
-                <w:webHidden/>
-              </w:rPr>
-            </w:r>
-            <w:r>
-              <w:rPr>
-                <w:noProof/>
-                <w:webHidden/>
-              </w:rPr>
-              <w:fldChar w:fldCharType="separate"/>
-            </w:r>
-            <w:r>
-              <w:rPr>
-                <w:noProof/>
-                <w:webHidden/>
-              </w:rPr>
-              <w:t>16</w:t>
-            </w:r>
-            <w:r>
-              <w:rPr>
-                <w:noProof/>
-                <w:webHidden/>
-              </w:rPr>
-              <w:fldChar w:fldCharType="end"/>
-            </w:r>
-          </w:hyperlink>
-        </w:p>
-        <w:p>
-          <w:pPr>
-            <w:pStyle w:val="TOC3"/>
-            <w:tabs>
-              <w:tab w:val="left" w:pos="1320"/>
-              <w:tab w:val="right" w:leader="dot" w:pos="9350"/>
-            </w:tabs>
-            <w:rPr>
-              <w:rFonts w:eastAsiaTheme="minorEastAsia"/>
-              <w:noProof/>
-            </w:rPr>
-          </w:pPr>
-          <w:hyperlink w:anchor="_Toc347150573" w:history="1">
-            <w:r>
-              <w:rPr>
-                <w:rStyle w:val="Hyperlink"/>
-                <w:noProof/>
-              </w:rPr>
-              <w:t>9.2.2</w:t>
-            </w:r>
-            <w:r>
-              <w:rPr>
-                <w:rFonts w:eastAsiaTheme="minorEastAsia"/>
-                <w:noProof/>
-              </w:rPr>
-              <w:tab/>
-            </w:r>
-            <w:r>
-              <w:rPr>
-                <w:rStyle w:val="Hyperlink"/>
-                <w:noProof/>
-              </w:rPr>
-              <w:t>HTTP Over TLS</w:t>
-            </w:r>
-            <w:r>
-              <w:rPr>
-                <w:noProof/>
-                <w:webHidden/>
-              </w:rPr>
-              <w:tab/>
-            </w:r>
-            <w:r>
-              <w:rPr>
-                <w:noProof/>
-                <w:webHidden/>
-              </w:rPr>
-              <w:fldChar w:fldCharType="begin"/>
-            </w:r>
-            <w:r>
-              <w:rPr>
-                <w:noProof/>
-                <w:webHidden/>
-              </w:rPr>
-              <w:instrText xml:space="preserve"> PAGEREF _Toc347150573 \h </w:instrText>
-            </w:r>
-            <w:r>
-              <w:rPr>
-                <w:noProof/>
-                <w:webHidden/>
-              </w:rPr>
-            </w:r>
-            <w:r>
-              <w:rPr>
-                <w:noProof/>
-                <w:webHidden/>
-              </w:rPr>
-              <w:fldChar w:fldCharType="separate"/>
-            </w:r>
-            <w:r>
-              <w:rPr>
-                <w:noProof/>
-                <w:webHidden/>
-              </w:rPr>
-              <w:t>16</w:t>
-            </w:r>
-            <w:r>
-              <w:rPr>
-                <w:noProof/>
-                <w:webHidden/>
-              </w:rPr>
-              <w:fldChar w:fldCharType="end"/>
-            </w:r>
-          </w:hyperlink>
-        </w:p>
-        <w:p>
-          <w:pPr>
-            <w:pStyle w:val="TOC1"/>
-            <w:tabs>
-              <w:tab w:val="left" w:pos="660"/>
-              <w:tab w:val="right" w:leader="dot" w:pos="9350"/>
-            </w:tabs>
-            <w:rPr>
-              <w:rFonts w:eastAsiaTheme="minorEastAsia"/>
-              <w:noProof/>
-            </w:rPr>
-          </w:pPr>
-          <w:hyperlink w:anchor="_Toc347150574" w:history="1">
-            <w:r>
-              <w:rPr>
-                <w:rStyle w:val="Hyperlink"/>
-                <w:noProof/>
-              </w:rPr>
-              <w:t>10</w:t>
-            </w:r>
-            <w:r>
-              <w:rPr>
-                <w:rFonts w:eastAsiaTheme="minorEastAsia"/>
-                <w:noProof/>
-              </w:rPr>
-              <w:tab/>
-            </w:r>
-            <w:r>
-              <w:rPr>
-                <w:rStyle w:val="Hyperlink"/>
-                <w:noProof/>
-              </w:rPr>
-              <w:t>Bibliography</w:t>
-            </w:r>
-            <w:r>
-              <w:rPr>
-                <w:noProof/>
-                <w:webHidden/>
-              </w:rPr>
-              <w:tab/>
-            </w:r>
-            <w:r>
-              <w:rPr>
-                <w:noProof/>
-                <w:webHidden/>
-              </w:rPr>
-              <w:fldChar w:fldCharType="begin"/>
-            </w:r>
-            <w:r>
-              <w:rPr>
-                <w:noProof/>
-                <w:webHidden/>
-              </w:rPr>
-              <w:instrText xml:space="preserve"> PAGEREF _Toc347150574 \h </w:instrText>
+              <w:instrText xml:space="preserve"> PAGEREF _Toc347826005 \h </w:instrText>
             </w:r>
             <w:r>
               <w:rPr>
@@ -4062,11 +4091,13 @@
       <w:pPr>
         <w:pStyle w:val="Heading1"/>
       </w:pPr>
-      <w:bookmarkStart w:id="6" w:name="_Toc347150535"/>
+      <w:bookmarkStart w:id="9" w:name="_Toc347822785"/>
+      <w:bookmarkStart w:id="10" w:name="_Toc347825966"/>
       <w:r>
         <w:t>Introduction</w:t>
       </w:r>
-      <w:bookmarkEnd w:id="6"/>
+      <w:bookmarkEnd w:id="9"/>
+      <w:bookmarkEnd w:id="10"/>
     </w:p>
     <w:p>
       <w:r>
@@ -4101,7 +4132,6 @@
           <w:id w:val="1992444301"/>
           <w:citation/>
         </w:sdtPr>
-        <w:sdtEndPr/>
         <w:sdtContent>
           <w:r>
             <w:fldChar w:fldCharType="begin"/>
@@ -4134,7 +4164,6 @@
           <w:id w:val="192657823"/>
           <w:citation/>
         </w:sdtPr>
-        <w:sdtEndPr/>
         <w:sdtContent>
           <w:r>
             <w:fldChar w:fldCharType="begin"/>
@@ -4200,7 +4229,6 @@
           <w:id w:val="431708252"/>
           <w:citation/>
         </w:sdtPr>
-        <w:sdtEndPr/>
         <w:sdtContent>
           <w:r>
             <w:fldChar w:fldCharType="begin"/>
@@ -4247,13 +4275,15 @@
           <w:numId w:val="29"/>
         </w:numPr>
       </w:pPr>
-      <w:bookmarkStart w:id="7" w:name="_Toc339521070"/>
-      <w:bookmarkStart w:id="8" w:name="_Toc347150536"/>
+      <w:bookmarkStart w:id="11" w:name="_Toc339521070"/>
+      <w:bookmarkStart w:id="12" w:name="_Toc347822786"/>
+      <w:bookmarkStart w:id="13" w:name="_Toc347825967"/>
       <w:r>
         <w:t>TAXII Specifications</w:t>
       </w:r>
-      <w:bookmarkEnd w:id="7"/>
-      <w:bookmarkEnd w:id="8"/>
+      <w:bookmarkEnd w:id="11"/>
+      <w:bookmarkEnd w:id="12"/>
+      <w:bookmarkEnd w:id="13"/>
     </w:p>
     <w:p>
       <w:r>
@@ -5208,7 +5238,7 @@
         <w:pStyle w:val="Caption"/>
         <w:jc w:val="center"/>
       </w:pPr>
-      <w:bookmarkStart w:id="9" w:name="_Ref338318904"/>
+      <w:bookmarkStart w:id="14" w:name="_Ref338318904"/>
       <w:r>
         <w:t xml:space="preserve">Figure </w:t>
       </w:r>
@@ -5233,7 +5263,7 @@
         </w:rPr>
         <w:fldChar w:fldCharType="end"/>
       </w:r>
-      <w:bookmarkEnd w:id="9"/>
+      <w:bookmarkEnd w:id="14"/>
       <w:r>
         <w:t xml:space="preserve"> - TAXII Specification Hierarchy</w:t>
       </w:r>
@@ -5262,11 +5292,13 @@
       <w:pPr>
         <w:pStyle w:val="Heading3"/>
       </w:pPr>
-      <w:bookmarkStart w:id="10" w:name="_Toc347150537"/>
+      <w:bookmarkStart w:id="15" w:name="_Toc347822787"/>
+      <w:bookmarkStart w:id="16" w:name="_Toc347825968"/>
       <w:r>
         <w:t>Document Conventions</w:t>
       </w:r>
-      <w:bookmarkEnd w:id="10"/>
+      <w:bookmarkEnd w:id="15"/>
+      <w:bookmarkEnd w:id="16"/>
     </w:p>
     <w:p>
       <w:r>
@@ -5283,7 +5315,6 @@
           <w:id w:val="-1940979219"/>
           <w:citation/>
         </w:sdtPr>
-        <w:sdtEndPr/>
         <w:sdtContent>
           <w:r>
             <w:fldChar w:fldCharType="begin"/>
@@ -5310,14 +5341,16 @@
       <w:pPr>
         <w:pStyle w:val="Heading2"/>
       </w:pPr>
-      <w:bookmarkStart w:id="11" w:name="_Toc347150538"/>
+      <w:bookmarkStart w:id="17" w:name="_Toc347822788"/>
+      <w:bookmarkStart w:id="18" w:name="_Toc347825969"/>
       <w:r>
         <w:t>Terms and Definition</w:t>
       </w:r>
       <w:r>
         <w:t>s</w:t>
       </w:r>
-      <w:bookmarkEnd w:id="11"/>
+      <w:bookmarkEnd w:id="17"/>
+      <w:bookmarkEnd w:id="18"/>
     </w:p>
     <w:p>
       <w:r>
@@ -5331,13 +5364,15 @@
       <w:pPr>
         <w:pStyle w:val="Heading3"/>
       </w:pPr>
-      <w:bookmarkStart w:id="12" w:name="_Toc338764511"/>
-      <w:bookmarkStart w:id="13" w:name="_Toc347150539"/>
+      <w:bookmarkStart w:id="19" w:name="_Toc338764511"/>
+      <w:bookmarkStart w:id="20" w:name="_Toc347822789"/>
+      <w:bookmarkStart w:id="21" w:name="_Toc347825970"/>
       <w:r>
         <w:t>TAXII Concepts</w:t>
       </w:r>
-      <w:bookmarkEnd w:id="12"/>
-      <w:bookmarkEnd w:id="13"/>
+      <w:bookmarkEnd w:id="19"/>
+      <w:bookmarkEnd w:id="20"/>
+      <w:bookmarkEnd w:id="21"/>
     </w:p>
     <w:p>
       <w:r>
@@ -5414,7 +5449,7 @@
       <w:r>
         <w:t xml:space="preserve"> - A high-level activity supported by TAXII and made possible through the use of one or more TAXII Services</w:t>
       </w:r>
-      <w:bookmarkStart w:id="14" w:name="_Toc338764512"/>
+      <w:bookmarkStart w:id="22" w:name="_Toc338764512"/>
       <w:r>
         <w:t>.</w:t>
       </w:r>
@@ -5423,12 +5458,14 @@
       <w:pPr>
         <w:pStyle w:val="Heading3"/>
       </w:pPr>
-      <w:bookmarkStart w:id="15" w:name="_Toc347150540"/>
+      <w:bookmarkStart w:id="23" w:name="_Toc347822790"/>
+      <w:bookmarkStart w:id="24" w:name="_Toc347825971"/>
       <w:r>
         <w:t>TAXII Functional Units</w:t>
       </w:r>
-      <w:bookmarkEnd w:id="14"/>
-      <w:bookmarkEnd w:id="15"/>
+      <w:bookmarkEnd w:id="22"/>
+      <w:bookmarkEnd w:id="23"/>
+      <w:bookmarkEnd w:id="24"/>
     </w:p>
     <w:p>
       <w:r>
@@ -6597,7 +6634,7 @@
         <w:pStyle w:val="Caption"/>
         <w:jc w:val="center"/>
       </w:pPr>
-      <w:bookmarkStart w:id="16" w:name="_Ref338323211"/>
+      <w:bookmarkStart w:id="25" w:name="_Ref338323211"/>
       <w:r>
         <w:t xml:space="preserve">Figure </w:t>
       </w:r>
@@ -6622,7 +6659,7 @@
         </w:rPr>
         <w:fldChar w:fldCharType="end"/>
       </w:r>
-      <w:bookmarkEnd w:id="16"/>
+      <w:bookmarkEnd w:id="25"/>
       <w:r>
         <w:t>: The Interaction of TAXII Functional Units</w:t>
       </w:r>
@@ -6661,13 +6698,15 @@
       <w:pPr>
         <w:pStyle w:val="Heading3"/>
       </w:pPr>
-      <w:bookmarkStart w:id="17" w:name="_Toc338764513"/>
-      <w:bookmarkStart w:id="18" w:name="_Toc347150541"/>
+      <w:bookmarkStart w:id="26" w:name="_Toc338764513"/>
+      <w:bookmarkStart w:id="27" w:name="_Toc347822791"/>
+      <w:bookmarkStart w:id="28" w:name="_Toc347825972"/>
       <w:r>
         <w:t>TAXII Roles</w:t>
       </w:r>
-      <w:bookmarkEnd w:id="17"/>
-      <w:bookmarkEnd w:id="18"/>
+      <w:bookmarkEnd w:id="26"/>
+      <w:bookmarkEnd w:id="27"/>
+      <w:bookmarkEnd w:id="28"/>
     </w:p>
     <w:p>
       <w:r>
@@ -6700,13 +6739,15 @@
       <w:pPr>
         <w:pStyle w:val="Heading3"/>
       </w:pPr>
-      <w:bookmarkStart w:id="19" w:name="_Toc338764514"/>
-      <w:bookmarkStart w:id="20" w:name="_Toc347150542"/>
+      <w:bookmarkStart w:id="29" w:name="_Toc338764514"/>
+      <w:bookmarkStart w:id="30" w:name="_Toc347822792"/>
+      <w:bookmarkStart w:id="31" w:name="_Toc347825973"/>
       <w:r>
         <w:t>TAXII Network Components</w:t>
       </w:r>
-      <w:bookmarkEnd w:id="19"/>
-      <w:bookmarkEnd w:id="20"/>
+      <w:bookmarkEnd w:id="29"/>
+      <w:bookmarkEnd w:id="30"/>
+      <w:bookmarkEnd w:id="31"/>
     </w:p>
     <w:p>
       <w:r>
@@ -6763,11 +6804,13 @@
       <w:pPr>
         <w:pStyle w:val="Heading3"/>
       </w:pPr>
-      <w:bookmarkStart w:id="21" w:name="_Toc347150543"/>
+      <w:bookmarkStart w:id="32" w:name="_Toc347822793"/>
+      <w:bookmarkStart w:id="33" w:name="_Toc347825974"/>
       <w:r>
         <w:t>HTTP Binding Terms</w:t>
       </w:r>
-      <w:bookmarkEnd w:id="21"/>
+      <w:bookmarkEnd w:id="32"/>
+      <w:bookmarkEnd w:id="33"/>
     </w:p>
     <w:p>
       <w:r>
@@ -6775,7 +6818,6 @@
       </w:r>
     </w:p>
     <w:p>
-      <w:commentRangeStart w:id="22"/>
       <w:proofErr w:type="gramStart"/>
       <w:r>
         <w:rPr>
@@ -6785,17 +6827,7 @@
       </w:r>
       <w:proofErr w:type="gramEnd"/>
       <w:r>
-        <w:t xml:space="preserve"> </w:t>
-      </w:r>
-      <w:commentRangeEnd w:id="22"/>
-      <w:r>
-        <w:rPr>
-          <w:rStyle w:val="CommentReference"/>
-        </w:rPr>
-        <w:commentReference w:id="22"/>
-      </w:r>
-      <w:r>
-        <w:t xml:space="preserve">- Used in the </w:t>
+        <w:t xml:space="preserve"> - Used in the </w:t>
       </w:r>
       <w:r>
         <w:t>Accept, Content-Type, and X-TAXII-Content-Type headers to indicate the format of an entity-body (in the case of Content-Type and X-TAXII-Content-Type) or the acceptable response format(s) of an entity-body (in the case of Accept).</w:t>
@@ -6863,7 +6895,8 @@
       <w:pPr>
         <w:pStyle w:val="Heading2"/>
       </w:pPr>
-      <w:bookmarkStart w:id="23" w:name="_Toc347150544"/>
+      <w:bookmarkStart w:id="34" w:name="_Toc347822794"/>
+      <w:bookmarkStart w:id="35" w:name="_Toc347825975"/>
       <w:r>
         <w:t xml:space="preserve">TAXII Protocol </w:t>
       </w:r>
@@ -6876,7 +6909,8 @@
       <w:r>
         <w:t>ID</w:t>
       </w:r>
-      <w:bookmarkEnd w:id="23"/>
+      <w:bookmarkEnd w:id="34"/>
+      <w:bookmarkEnd w:id="35"/>
     </w:p>
     <w:p>
       <w:r>
@@ -7039,14 +7073,16 @@
       <w:pPr>
         <w:pStyle w:val="Heading1"/>
       </w:pPr>
-      <w:bookmarkStart w:id="24" w:name="_Toc347150545"/>
+      <w:bookmarkStart w:id="36" w:name="_Toc347822795"/>
+      <w:bookmarkStart w:id="37" w:name="_Toc347825976"/>
       <w:r>
         <w:t xml:space="preserve">TAXII Functional Units and Web </w:t>
       </w:r>
       <w:r>
         <w:t>Components</w:t>
       </w:r>
-      <w:bookmarkEnd w:id="24"/>
+      <w:bookmarkEnd w:id="36"/>
+      <w:bookmarkEnd w:id="37"/>
     </w:p>
     <w:p>
       <w:r>
@@ -7170,11 +7206,12 @@
       <w:pPr>
         <w:pStyle w:val="Heading2"/>
       </w:pPr>
-      <w:bookmarkStart w:id="25" w:name="_Toc347150546"/>
+      <w:bookmarkStart w:id="38" w:name="_Toc347822796"/>
+      <w:bookmarkStart w:id="39" w:name="_Toc347825977"/>
       <w:r>
         <w:t xml:space="preserve">Compliance with </w:t>
       </w:r>
-      <w:bookmarkStart w:id="26" w:name="_Ref340660249"/>
+      <w:bookmarkStart w:id="40" w:name="_Ref340660249"/>
       <w:r>
         <w:t>HTTP</w:t>
       </w:r>
@@ -7184,8 +7221,9 @@
       <w:r>
         <w:t>1.1</w:t>
       </w:r>
-      <w:bookmarkEnd w:id="26"/>
-      <w:bookmarkEnd w:id="25"/>
+      <w:bookmarkEnd w:id="38"/>
+      <w:bookmarkEnd w:id="39"/>
+      <w:bookmarkEnd w:id="40"/>
     </w:p>
     <w:p>
       <w:r>
@@ -7247,7 +7285,8 @@
       <w:pPr>
         <w:pStyle w:val="Heading1"/>
       </w:pPr>
-      <w:bookmarkStart w:id="27" w:name="_Toc347150547"/>
+      <w:bookmarkStart w:id="41" w:name="_Toc347822797"/>
+      <w:bookmarkStart w:id="42" w:name="_Toc347825978"/>
       <w:r>
         <w:t xml:space="preserve">TAXII </w:t>
       </w:r>
@@ -7257,7 +7296,8 @@
       <w:r>
         <w:t xml:space="preserve"> Type</w:t>
       </w:r>
-      <w:bookmarkEnd w:id="27"/>
+      <w:bookmarkEnd w:id="41"/>
+      <w:bookmarkEnd w:id="42"/>
     </w:p>
     <w:p>
       <w:r>
@@ -7484,18 +7524,20 @@
       <w:pPr>
         <w:pStyle w:val="Heading1"/>
       </w:pPr>
-      <w:bookmarkStart w:id="28" w:name="_Ref339456390"/>
-      <w:bookmarkStart w:id="29" w:name="_Ref339456427"/>
-      <w:bookmarkStart w:id="30" w:name="_Toc347150548"/>
+      <w:bookmarkStart w:id="43" w:name="_Ref339456390"/>
+      <w:bookmarkStart w:id="44" w:name="_Ref339456427"/>
+      <w:bookmarkStart w:id="45" w:name="_Toc347822798"/>
+      <w:bookmarkStart w:id="46" w:name="_Toc347825979"/>
       <w:r>
         <w:t xml:space="preserve">TAXII </w:t>
       </w:r>
       <w:r>
         <w:t>HTTP Headers</w:t>
       </w:r>
-      <w:bookmarkEnd w:id="28"/>
-      <w:bookmarkEnd w:id="29"/>
-      <w:bookmarkEnd w:id="30"/>
+      <w:bookmarkEnd w:id="43"/>
+      <w:bookmarkEnd w:id="44"/>
+      <w:bookmarkEnd w:id="45"/>
+      <w:bookmarkEnd w:id="46"/>
     </w:p>
     <w:p>
       <w:r>
@@ -7643,7 +7685,7 @@
         <w:keepNext/>
         <w:jc w:val="center"/>
       </w:pPr>
-      <w:bookmarkStart w:id="31" w:name="_Ref340151868"/>
+      <w:bookmarkStart w:id="47" w:name="_Ref340151868"/>
       <w:r>
         <w:t xml:space="preserve">Table </w:t>
       </w:r>
@@ -7671,7 +7713,7 @@
       <w:r>
         <w:t xml:space="preserve"> - HTTP Headers</w:t>
       </w:r>
-      <w:bookmarkEnd w:id="31"/>
+      <w:bookmarkEnd w:id="47"/>
     </w:p>
     <w:tbl>
       <w:tblPr>
@@ -7906,12 +7948,14 @@
       <w:pPr>
         <w:pStyle w:val="Heading3"/>
       </w:pPr>
-      <w:bookmarkStart w:id="32" w:name="_Toc347150549"/>
-      <w:bookmarkStart w:id="33" w:name="_Toc336501810"/>
+      <w:bookmarkStart w:id="48" w:name="_Toc347822799"/>
+      <w:bookmarkStart w:id="49" w:name="_Toc347825980"/>
+      <w:bookmarkStart w:id="50" w:name="_Toc336501810"/>
       <w:r>
         <w:t>Accept</w:t>
       </w:r>
-      <w:bookmarkEnd w:id="32"/>
+      <w:bookmarkEnd w:id="48"/>
+      <w:bookmarkEnd w:id="49"/>
     </w:p>
     <w:p>
       <w:r>
@@ -7980,7 +8024,6 @@
           <w:id w:val="234748621"/>
           <w:citation/>
         </w:sdtPr>
-        <w:sdtEndPr/>
         <w:sdtContent>
           <w:r>
             <w:fldChar w:fldCharType="begin"/>
@@ -8051,12 +8094,14 @@
       <w:pPr>
         <w:pStyle w:val="Heading3"/>
       </w:pPr>
-      <w:bookmarkStart w:id="34" w:name="_Toc347150550"/>
+      <w:bookmarkStart w:id="51" w:name="_Toc347822800"/>
+      <w:bookmarkStart w:id="52" w:name="_Toc347825981"/>
       <w:r>
         <w:t>Content-Type</w:t>
       </w:r>
-      <w:bookmarkEnd w:id="33"/>
-      <w:bookmarkEnd w:id="34"/>
+      <w:bookmarkEnd w:id="50"/>
+      <w:bookmarkEnd w:id="51"/>
+      <w:bookmarkEnd w:id="52"/>
     </w:p>
     <w:p>
       <w:r>
@@ -8141,7 +8186,6 @@
           <w:id w:val="1185489815"/>
           <w:citation/>
         </w:sdtPr>
-        <w:sdtEndPr/>
         <w:sdtContent>
           <w:r>
             <w:fldChar w:fldCharType="begin"/>
@@ -8191,12 +8235,14 @@
       <w:pPr>
         <w:pStyle w:val="Heading3"/>
       </w:pPr>
-      <w:bookmarkStart w:id="35" w:name="_Toc347150551"/>
-      <w:bookmarkStart w:id="36" w:name="_Toc336501811"/>
+      <w:bookmarkStart w:id="53" w:name="_Toc347822801"/>
+      <w:bookmarkStart w:id="54" w:name="_Toc347825982"/>
+      <w:bookmarkStart w:id="55" w:name="_Toc336501811"/>
       <w:r>
         <w:t>X-TAXII-Content-Type</w:t>
       </w:r>
-      <w:bookmarkEnd w:id="35"/>
+      <w:bookmarkEnd w:id="53"/>
+      <w:bookmarkEnd w:id="54"/>
     </w:p>
     <w:p>
       <w:r>
@@ -8311,8 +8357,6 @@
       <w:r>
         <w:t xml:space="preserve"> </w:t>
       </w:r>
-      <w:bookmarkStart w:id="37" w:name="_GoBack"/>
-      <w:bookmarkEnd w:id="37"/>
       <w:r>
         <w:t>respond with an appropriate error</w:t>
       </w:r>
@@ -8324,11 +8368,13 @@
       <w:pPr>
         <w:pStyle w:val="Heading3"/>
       </w:pPr>
-      <w:bookmarkStart w:id="38" w:name="_Toc347150552"/>
+      <w:bookmarkStart w:id="56" w:name="_Toc347822802"/>
+      <w:bookmarkStart w:id="57" w:name="_Toc347825983"/>
       <w:r>
         <w:t>X-TAXII-Protocol</w:t>
       </w:r>
-      <w:bookmarkEnd w:id="38"/>
+      <w:bookmarkEnd w:id="56"/>
+      <w:bookmarkEnd w:id="57"/>
     </w:p>
     <w:p>
       <w:r>
@@ -8405,12 +8451,14 @@
       <w:pPr>
         <w:pStyle w:val="Heading1"/>
       </w:pPr>
-      <w:bookmarkStart w:id="39" w:name="_Toc347150553"/>
-      <w:bookmarkEnd w:id="36"/>
+      <w:bookmarkStart w:id="58" w:name="_Toc347822803"/>
+      <w:bookmarkStart w:id="59" w:name="_Toc347825984"/>
+      <w:bookmarkEnd w:id="55"/>
       <w:r>
         <w:t>HTTP Requests</w:t>
       </w:r>
-      <w:bookmarkEnd w:id="39"/>
+      <w:bookmarkEnd w:id="58"/>
+      <w:bookmarkEnd w:id="59"/>
     </w:p>
     <w:p>
       <w:r>
@@ -8421,18 +8469,20 @@
       <w:pPr>
         <w:pStyle w:val="Heading2"/>
       </w:pPr>
-      <w:bookmarkStart w:id="40" w:name="_Ref340817182"/>
-      <w:bookmarkStart w:id="41" w:name="_Ref340817190"/>
-      <w:bookmarkStart w:id="42" w:name="_Ref340817191"/>
-      <w:bookmarkStart w:id="43" w:name="_Toc347150554"/>
+      <w:bookmarkStart w:id="60" w:name="_Ref340817182"/>
+      <w:bookmarkStart w:id="61" w:name="_Ref340817190"/>
+      <w:bookmarkStart w:id="62" w:name="_Ref340817191"/>
+      <w:bookmarkStart w:id="63" w:name="_Toc347822804"/>
+      <w:bookmarkStart w:id="64" w:name="_Toc347825985"/>
       <w:r>
         <w:lastRenderedPageBreak/>
         <w:t>TAXII Messages</w:t>
       </w:r>
-      <w:bookmarkEnd w:id="40"/>
-      <w:bookmarkEnd w:id="41"/>
-      <w:bookmarkEnd w:id="42"/>
-      <w:bookmarkEnd w:id="43"/>
+      <w:bookmarkEnd w:id="60"/>
+      <w:bookmarkEnd w:id="61"/>
+      <w:bookmarkEnd w:id="62"/>
+      <w:bookmarkEnd w:id="63"/>
+      <w:bookmarkEnd w:id="64"/>
     </w:p>
     <w:p>
       <w:r>
@@ -8455,7 +8505,6 @@
           <w:id w:val="1906638764"/>
           <w:citation/>
         </w:sdtPr>
-        <w:sdtEndPr/>
         <w:sdtContent>
           <w:r>
             <w:fldChar w:fldCharType="begin"/>
@@ -8556,11 +8605,13 @@
       <w:pPr>
         <w:pStyle w:val="Heading3"/>
       </w:pPr>
-      <w:bookmarkStart w:id="44" w:name="_Toc347150555"/>
+      <w:bookmarkStart w:id="65" w:name="_Toc347822805"/>
+      <w:bookmarkStart w:id="66" w:name="_Toc347825986"/>
       <w:r>
         <w:t>TAXII Discovery Request</w:t>
       </w:r>
-      <w:bookmarkEnd w:id="44"/>
+      <w:bookmarkEnd w:id="65"/>
+      <w:bookmarkEnd w:id="66"/>
     </w:p>
     <w:p>
       <w:r>
@@ -8679,11 +8730,13 @@
       <w:pPr>
         <w:pStyle w:val="Heading3"/>
       </w:pPr>
-      <w:bookmarkStart w:id="45" w:name="_Toc347150556"/>
+      <w:bookmarkStart w:id="67" w:name="_Toc347822806"/>
+      <w:bookmarkStart w:id="68" w:name="_Toc347825987"/>
       <w:r>
         <w:t>TAXII Feed Information Request</w:t>
       </w:r>
-      <w:bookmarkEnd w:id="45"/>
+      <w:bookmarkEnd w:id="67"/>
+      <w:bookmarkEnd w:id="68"/>
     </w:p>
     <w:p>
       <w:r>
@@ -8796,11 +8849,13 @@
       <w:pPr>
         <w:pStyle w:val="Heading3"/>
       </w:pPr>
-      <w:bookmarkStart w:id="46" w:name="_Toc347150557"/>
+      <w:bookmarkStart w:id="69" w:name="_Toc347822807"/>
+      <w:bookmarkStart w:id="70" w:name="_Toc347825988"/>
       <w:r>
         <w:t>TAXII Manage Feed Subscription Request</w:t>
       </w:r>
-      <w:bookmarkEnd w:id="46"/>
+      <w:bookmarkEnd w:id="69"/>
+      <w:bookmarkEnd w:id="70"/>
     </w:p>
     <w:p>
       <w:r>
@@ -8829,11 +8884,13 @@
       <w:pPr>
         <w:pStyle w:val="Heading3"/>
       </w:pPr>
-      <w:bookmarkStart w:id="47" w:name="_Toc347150558"/>
+      <w:bookmarkStart w:id="71" w:name="_Toc347822808"/>
+      <w:bookmarkStart w:id="72" w:name="_Toc347825989"/>
       <w:r>
         <w:t>TAXII Poll Request</w:t>
       </w:r>
-      <w:bookmarkEnd w:id="47"/>
+      <w:bookmarkEnd w:id="71"/>
+      <w:bookmarkEnd w:id="72"/>
     </w:p>
     <w:p>
       <w:r>
@@ -8867,11 +8924,13 @@
       <w:pPr>
         <w:pStyle w:val="Heading3"/>
       </w:pPr>
-      <w:bookmarkStart w:id="48" w:name="_Toc347150559"/>
+      <w:bookmarkStart w:id="73" w:name="_Toc347822809"/>
+      <w:bookmarkStart w:id="74" w:name="_Toc347825990"/>
       <w:r>
         <w:t>TAXII STIX Message</w:t>
       </w:r>
-      <w:bookmarkEnd w:id="48"/>
+      <w:bookmarkEnd w:id="73"/>
+      <w:bookmarkEnd w:id="74"/>
     </w:p>
     <w:p>
       <w:r>
@@ -8903,14 +8962,16 @@
       <w:pPr>
         <w:pStyle w:val="Heading2"/>
       </w:pPr>
-      <w:bookmarkStart w:id="49" w:name="_Toc347150560"/>
+      <w:bookmarkStart w:id="75" w:name="_Toc347822810"/>
+      <w:bookmarkStart w:id="76" w:name="_Toc347825991"/>
       <w:r>
         <w:t xml:space="preserve">Request </w:t>
       </w:r>
       <w:r>
         <w:t>Headers</w:t>
       </w:r>
-      <w:bookmarkEnd w:id="49"/>
+      <w:bookmarkEnd w:id="75"/>
+      <w:bookmarkEnd w:id="76"/>
     </w:p>
     <w:p>
       <w:r>
@@ -9065,11 +9126,13 @@
       <w:pPr>
         <w:pStyle w:val="Heading1"/>
       </w:pPr>
-      <w:bookmarkStart w:id="50" w:name="_Toc347150561"/>
+      <w:bookmarkStart w:id="77" w:name="_Toc347822811"/>
+      <w:bookmarkStart w:id="78" w:name="_Toc347825992"/>
       <w:r>
         <w:t>HTTP Responses</w:t>
       </w:r>
-      <w:bookmarkEnd w:id="50"/>
+      <w:bookmarkEnd w:id="77"/>
+      <w:bookmarkEnd w:id="78"/>
     </w:p>
     <w:p>
       <w:r>
@@ -9080,12 +9143,14 @@
       <w:pPr>
         <w:pStyle w:val="Heading2"/>
       </w:pPr>
-      <w:bookmarkStart w:id="51" w:name="_Toc347150562"/>
+      <w:bookmarkStart w:id="79" w:name="_Toc347822812"/>
+      <w:bookmarkStart w:id="80" w:name="_Toc347825993"/>
       <w:r>
         <w:lastRenderedPageBreak/>
         <w:t>Response Headers</w:t>
       </w:r>
-      <w:bookmarkEnd w:id="51"/>
+      <w:bookmarkEnd w:id="79"/>
+      <w:bookmarkEnd w:id="80"/>
     </w:p>
     <w:p>
       <w:r>
@@ -9230,11 +9295,13 @@
       <w:pPr>
         <w:pStyle w:val="Heading2"/>
       </w:pPr>
-      <w:bookmarkStart w:id="52" w:name="_Toc347150563"/>
+      <w:bookmarkStart w:id="81" w:name="_Toc347822813"/>
+      <w:bookmarkStart w:id="82" w:name="_Toc347825994"/>
       <w:r>
         <w:t>Response Entity Body</w:t>
       </w:r>
-      <w:bookmarkEnd w:id="52"/>
+      <w:bookmarkEnd w:id="81"/>
+      <w:bookmarkEnd w:id="82"/>
     </w:p>
     <w:p>
       <w:r>
@@ -9255,26 +9322,48 @@
     </w:p>
     <w:p>
       <w:pPr>
-        <w:pStyle w:val="Heading1"/>
-      </w:pPr>
-      <w:bookmarkStart w:id="53" w:name="_Toc347150564"/>
-      <w:r>
-        <w:t>HTTP Status Codes and TAXII Error Messages</w:t>
-      </w:r>
-      <w:bookmarkEnd w:id="53"/>
-    </w:p>
-    <w:p>
-      <w:r>
-        <w:t>This section describes common</w:t>
-      </w:r>
-      <w:r>
-        <w:t xml:space="preserve"> server</w:t>
-      </w:r>
-      <w:r>
-        <w:t xml:space="preserve"> states and the </w:t>
-      </w:r>
-      <w:r>
-        <w:t>appropriate HTTP Status Code for that state.</w:t>
+        <w:pStyle w:val="Heading2"/>
+      </w:pPr>
+      <w:bookmarkStart w:id="83" w:name="_Toc347822814"/>
+      <w:bookmarkStart w:id="84" w:name="_Toc347825995"/>
+      <w:r>
+        <w:t>Status Codes</w:t>
+      </w:r>
+      <w:bookmarkStart w:id="85" w:name="_GoBack"/>
+      <w:bookmarkEnd w:id="83"/>
+      <w:bookmarkEnd w:id="84"/>
+      <w:bookmarkEnd w:id="85"/>
+    </w:p>
+    <w:p>
+      <w:r>
+        <w:t xml:space="preserve">This section defines the usage of HTTP Status Codes in TAXII communications. </w:t>
+      </w:r>
+      <w:r>
+        <w:t xml:space="preserve">HTTP status codes </w:t>
+      </w:r>
+      <w:r>
+        <w:t>are</w:t>
+      </w:r>
+      <w:r>
+        <w:t xml:space="preserve"> used in accordance with HTTP/1.1</w:t>
+      </w:r>
+      <w:r>
+        <w:t>;</w:t>
+      </w:r>
+      <w:r>
+        <w:t xml:space="preserve"> </w:t>
+      </w:r>
+      <w:r>
+        <w:t xml:space="preserve">extensions and points of possible </w:t>
+      </w:r>
+      <w:r>
+        <w:t xml:space="preserve">confusion </w:t>
+      </w:r>
+      <w:r>
+        <w:t xml:space="preserve">are </w:t>
+      </w:r>
+      <w:r>
+        <w:t xml:space="preserve">noted and clarified below. </w:t>
       </w:r>
     </w:p>
     <w:p>
@@ -9285,7 +9374,22 @@
         <w:t>HTTP 200 (OK)</w:t>
       </w:r>
       <w:r>
-        <w:t xml:space="preserve"> - This status code should be used to indicate that the TAXII Message in the HTTP Request was received, processed, and the HTTP Client should expect a TAXII Message in the HTTP Response body.</w:t>
+        <w:t xml:space="preserve"> - This status code </w:t>
+      </w:r>
+      <w:r>
+        <w:t>is</w:t>
+      </w:r>
+      <w:r>
+        <w:t xml:space="preserve"> used to indicate that the TAXII Message in the HTTP Request was received, processed, and the HTTP Client should expect a TAXII Message in the HTTP Response body.</w:t>
+      </w:r>
+      <w:r>
+        <w:t xml:space="preserve"> If the response contains any TAXII Message (including a TAXII Error Message), an HTTP 200 Status Code </w:t>
+      </w:r>
+      <w:r>
+        <w:t>MUST</w:t>
+      </w:r>
+      <w:r>
+        <w:t xml:space="preserve"> be used.</w:t>
       </w:r>
     </w:p>
     <w:p>
@@ -9293,276 +9397,164 @@
         <w:rPr>
           <w:b/>
         </w:rPr>
-        <w:t>HTTP 400 (Bad Request)</w:t>
-      </w:r>
-      <w:r>
-        <w:t xml:space="preserve"> - This status code should be used to indicate that there was a problem with </w:t>
-      </w:r>
-      <w:r>
-        <w:t>the request. This status code may indicate any number of problems with the HTTP Request, including a malformed TAXII Message.</w:t>
-      </w:r>
-    </w:p>
-    <w:p>
-      <w:proofErr w:type="gramStart"/>
-      <w:r>
-        <w:rPr>
-          <w:b/>
-        </w:rPr>
-        <w:t>HTTP 401 (Unauthorized)</w:t>
-      </w:r>
-      <w:r>
-        <w:t xml:space="preserve"> - This status code should only be used when the client should authenticate using the Authorization header field (per Section 14.8, Authorization in HTTP/1.1).</w:t>
-      </w:r>
-      <w:proofErr w:type="gramEnd"/>
-      <w:r>
-        <w:t xml:space="preserve"> For other authorizations failures, HTTP 403 (Forbidden) should be used.</w:t>
-      </w:r>
-    </w:p>
-    <w:p>
-      <w:r>
-        <w:rPr>
-          <w:b/>
-        </w:rPr>
-        <w:t>HTTP 403 (Forbidden)</w:t>
-      </w:r>
-      <w:r>
-        <w:t xml:space="preserve"> - This status code should be used to indicate that the client does not have permission to access the TAXII Service. Alternatively, HTTP 404 (Not Found) may be used to conceal information.</w:t>
-      </w:r>
-    </w:p>
-    <w:p>
-      <w:r>
-        <w:rPr>
-          <w:b/>
-        </w:rPr>
-        <w:t>HTTP 405 (Method Not Allowed)</w:t>
-      </w:r>
-      <w:r>
-        <w:t xml:space="preserve"> - This status code should be used </w:t>
-      </w:r>
-      <w:r>
-        <w:t xml:space="preserve">to indicate that </w:t>
-      </w:r>
-      <w:r>
-        <w:t>a client use</w:t>
-      </w:r>
-      <w:r>
-        <w:t>d</w:t>
-      </w:r>
-      <w:r>
-        <w:t xml:space="preserve"> an HTTP Method that is not allowed. Acceptable HTTP Methods are detailed in Section 5.1 </w:t>
-      </w:r>
-      <w:r>
-        <w:fldChar w:fldCharType="begin"/>
-      </w:r>
-      <w:r>
-        <w:instrText xml:space="preserve"> REF _Ref340817182 \h </w:instrText>
-      </w:r>
-      <w:r>
-        <w:fldChar w:fldCharType="separate"/>
-      </w:r>
-      <w:r>
-        <w:t>TAXII Messages</w:t>
-      </w:r>
-      <w:r>
-        <w:fldChar w:fldCharType="end"/>
+        <w:t>HTTP 415 (Unsupported Media Type)</w:t>
+      </w:r>
+      <w:r>
+        <w:t xml:space="preserve"> - </w:t>
+      </w:r>
+      <w:r>
+        <w:t>In addition to the usage specified in HTTP/1.1, t</w:t>
+      </w:r>
+      <w:r>
+        <w:t xml:space="preserve">his status code </w:t>
+      </w:r>
+      <w:r>
+        <w:t xml:space="preserve">SHOULD </w:t>
+      </w:r>
+      <w:r>
+        <w:t xml:space="preserve">be used when the X-TAXII-Content-Type header field specifies a TAXII </w:t>
+      </w:r>
+      <w:r>
+        <w:t xml:space="preserve">Version-Binding </w:t>
+      </w:r>
+      <w:r>
+        <w:t xml:space="preserve">Type that the server </w:t>
+      </w:r>
+      <w:r>
+        <w:t>cannot process</w:t>
+      </w:r>
+      <w:r>
+        <w:t>.</w:t>
+      </w:r>
+    </w:p>
+    <w:p>
+      <w:pPr>
+        <w:pStyle w:val="Heading1"/>
+      </w:pPr>
+      <w:bookmarkStart w:id="86" w:name="_Toc347822815"/>
+      <w:bookmarkStart w:id="87" w:name="_Toc347825996"/>
+      <w:r>
+        <w:t>Ports</w:t>
+      </w:r>
+      <w:bookmarkEnd w:id="86"/>
+      <w:bookmarkEnd w:id="87"/>
+    </w:p>
+    <w:p>
+      <w:r>
+        <w:t>Web C</w:t>
+      </w:r>
+      <w:r>
+        <w:t xml:space="preserve">omponents that listen for TAXII messages </w:t>
+      </w:r>
+      <w:r>
+        <w:t>SHOULD use port 80 when using HTTP</w:t>
+      </w:r>
+      <w:r>
+        <w:t xml:space="preserve"> and port </w:t>
+      </w:r>
+      <w:r>
+        <w:t>443 when using HTTP/TLS.</w:t>
+      </w:r>
+    </w:p>
+    <w:p>
+      <w:pPr>
+        <w:pStyle w:val="Heading1"/>
+      </w:pPr>
+      <w:bookmarkStart w:id="88" w:name="_Toc347822816"/>
+      <w:bookmarkStart w:id="89" w:name="_Toc347825997"/>
+      <w:r>
+        <w:t xml:space="preserve">Security </w:t>
+      </w:r>
+      <w:r>
+        <w:t>Mechanisms</w:t>
+      </w:r>
+      <w:bookmarkEnd w:id="88"/>
+      <w:bookmarkEnd w:id="89"/>
+    </w:p>
+    <w:p>
+      <w:r>
+        <w:t>When required, use HTTPS to provide an encrypted communication channel.</w:t>
+      </w:r>
+    </w:p>
+    <w:p>
+      <w:r>
+        <w:t>This section defines security mechanisms that an HTTP Clients and HTTP Server</w:t>
+      </w:r>
+      <w:r>
+        <w:t>s</w:t>
+      </w:r>
+      <w:r>
+        <w:t xml:space="preserve"> may offer. </w:t>
+      </w:r>
+      <w:r>
+        <w:t xml:space="preserve">In the context of this section, a security mechanism is something that establishes the identity of an endpoint, the </w:t>
+      </w:r>
+      <w:r>
+        <w:t>encryption of the communication channel</w:t>
+      </w:r>
+      <w:r>
+        <w:t>, or both.</w:t>
+      </w:r>
+    </w:p>
+    <w:p>
+      <w:r>
+        <w:t xml:space="preserve">This section </w:t>
+      </w:r>
+      <w:r>
+        <w:t xml:space="preserve">lists </w:t>
+      </w:r>
+      <w:r>
+        <w:t xml:space="preserve">a subset of security mechanisms covering the spectrum </w:t>
+      </w:r>
+      <w:r>
+        <w:t>of common deployments</w:t>
       </w:r>
       <w:r>
         <w:t xml:space="preserve">. </w:t>
       </w:r>
-    </w:p>
-    <w:p>
-      <w:r>
-        <w:rPr>
-          <w:b/>
-        </w:rPr>
-        <w:t>HTTP 406 (Not Acceptable)</w:t>
-      </w:r>
-      <w:r>
-        <w:t xml:space="preserve"> - This status code should be used </w:t>
-      </w:r>
-      <w:r>
-        <w:t>to indicate that the</w:t>
-      </w:r>
-      <w:r>
-        <w:t xml:space="preserve"> server is only capable of generating a response that is </w:t>
-      </w:r>
-      <w:r>
-        <w:t>not acceptable according to the Request’s Accept header field (if present).</w:t>
-      </w:r>
-    </w:p>
-    <w:p>
-      <w:r>
-        <w:rPr>
-          <w:b/>
-        </w:rPr>
+      <w:r>
+        <w:t xml:space="preserve">HTTP </w:t>
+      </w:r>
+      <w:r>
+        <w:t xml:space="preserve">Clients and </w:t>
+      </w:r>
+      <w:r>
+        <w:t xml:space="preserve">HTTP </w:t>
+      </w:r>
+      <w:r>
+        <w:t xml:space="preserve">Servers </w:t>
+      </w:r>
+      <w:r>
+        <w:t xml:space="preserve">SHOULD </w:t>
+      </w:r>
+      <w:r>
+        <w:t xml:space="preserve">offer </w:t>
+      </w:r>
+      <w:r>
+        <w:t>at least one of the</w:t>
+      </w:r>
+      <w:r>
+        <w:t xml:space="preserve"> mechanisms defined in this section. </w:t>
+      </w:r>
+    </w:p>
+    <w:p>
+      <w:pPr>
+        <w:pStyle w:val="Heading2"/>
+      </w:pPr>
+      <w:bookmarkStart w:id="90" w:name="_Toc347822817"/>
+      <w:bookmarkStart w:id="91" w:name="_Toc347825998"/>
+      <w:r>
         <w:lastRenderedPageBreak/>
-        <w:t>HTTP 415 (Unsupported Media Type)</w:t>
-      </w:r>
-      <w:r>
-        <w:t xml:space="preserve"> - This status code should be used when the Content-Type or X-TAXII-Content-Type header field specifies a Media Type or TAXII </w:t>
-      </w:r>
-      <w:r>
-        <w:t xml:space="preserve">Version-Binding </w:t>
-      </w:r>
-      <w:r>
-        <w:t>Type (respectively) that the server does not understand.</w:t>
-      </w:r>
-    </w:p>
-    <w:p>
-      <w:r>
-        <w:t xml:space="preserve">For states not covered in this section, the following rule of thumb should be applied: If an error is detectable by inspecting the HTTP Headers, parsing the entity-body, or validating the entity-body, an HTTP Status Code indicating that </w:t>
-      </w:r>
-      <w:r>
-        <w:t>error</w:t>
-      </w:r>
-      <w:r>
-        <w:t xml:space="preserve"> should be returned. If an error is detectable by processing the TAXII Message, a TAXII Error Message should be returned. </w:t>
-      </w:r>
-    </w:p>
-    <w:p>
-      <w:r>
-        <w:t xml:space="preserve">For example, consider a Manage Feed Subscription Request. If the Manage Feed Subscription Request is not formatted correctly (this error is detectable by </w:t>
-      </w:r>
-      <w:r>
-        <w:t xml:space="preserve">attempting to </w:t>
-      </w:r>
-      <w:r>
-        <w:t>pars</w:t>
-      </w:r>
-      <w:r>
-        <w:t>e</w:t>
-      </w:r>
-      <w:r>
-        <w:t xml:space="preserve"> and/or validat</w:t>
-      </w:r>
-      <w:r>
-        <w:t>e</w:t>
-      </w:r>
-      <w:r>
-        <w:t xml:space="preserve"> the entity-body), the appropriate HTTP Status Code should be returned. If the message indicates a feed name that does not exist (this error is detectable by processing the TAXII Message), a TAXII Error Message should be returned.</w:t>
-      </w:r>
-    </w:p>
-    <w:p>
-      <w:pPr>
-        <w:pStyle w:val="Heading1"/>
-      </w:pPr>
-      <w:bookmarkStart w:id="54" w:name="_Toc347150565"/>
-      <w:r>
-        <w:t>Ports</w:t>
-      </w:r>
-      <w:bookmarkEnd w:id="54"/>
-    </w:p>
-    <w:p>
-      <w:r>
-        <w:t>Web C</w:t>
-      </w:r>
-      <w:r>
-        <w:t xml:space="preserve">omponents that listen for TAXII messages </w:t>
-      </w:r>
-      <w:r>
-        <w:t>SHOULD use port 80 when using HTTP</w:t>
-      </w:r>
-      <w:r>
-        <w:t xml:space="preserve"> and port </w:t>
-      </w:r>
-      <w:r>
-        <w:t>443 when using HTTP/TLS.</w:t>
-      </w:r>
-    </w:p>
-    <w:p>
-      <w:pPr>
-        <w:pStyle w:val="Heading1"/>
-      </w:pPr>
-      <w:bookmarkStart w:id="55" w:name="_Toc347150566"/>
-      <w:r>
-        <w:t xml:space="preserve">Security </w:t>
-      </w:r>
-      <w:r>
-        <w:t>Mechanisms</w:t>
-      </w:r>
-      <w:bookmarkEnd w:id="55"/>
-    </w:p>
-    <w:p>
-      <w:r>
-        <w:t>When required, use HTTPS to provide an encrypted communication channel.</w:t>
-      </w:r>
-    </w:p>
-    <w:p>
-      <w:r>
-        <w:t>This section defines security mechanisms that an HTTP Clients and HTTP Server</w:t>
+        <w:t xml:space="preserve">HTTP </w:t>
+      </w:r>
+      <w:r>
+        <w:t>Client</w:t>
       </w:r>
       <w:r>
         <w:t>s</w:t>
       </w:r>
-      <w:r>
-        <w:t xml:space="preserve"> may offer. </w:t>
-      </w:r>
-      <w:r>
-        <w:t xml:space="preserve">In the context of this section, a security mechanism is something that establishes the identity of an endpoint, the </w:t>
-      </w:r>
-      <w:r>
-        <w:t>encryption of the communication channel</w:t>
-      </w:r>
-      <w:r>
-        <w:t>, or both.</w:t>
-      </w:r>
-    </w:p>
-    <w:p>
-      <w:r>
-        <w:t xml:space="preserve">This section </w:t>
-      </w:r>
-      <w:r>
-        <w:t xml:space="preserve">lists </w:t>
-      </w:r>
-      <w:r>
-        <w:t xml:space="preserve">a subset of security mechanisms covering the spectrum </w:t>
-      </w:r>
-      <w:r>
-        <w:t>of common deployments</w:t>
-      </w:r>
-      <w:r>
-        <w:t xml:space="preserve">. </w:t>
-      </w:r>
-      <w:r>
-        <w:t xml:space="preserve">HTTP </w:t>
-      </w:r>
-      <w:r>
-        <w:t xml:space="preserve">Clients and </w:t>
-      </w:r>
-      <w:r>
-        <w:t xml:space="preserve">HTTP </w:t>
-      </w:r>
-      <w:r>
-        <w:t xml:space="preserve">Servers </w:t>
-      </w:r>
-      <w:r>
-        <w:t xml:space="preserve">SHOULD </w:t>
-      </w:r>
-      <w:r>
-        <w:t xml:space="preserve">offer </w:t>
-      </w:r>
-      <w:r>
-        <w:t>at least one of the</w:t>
-      </w:r>
-      <w:r>
-        <w:t xml:space="preserve"> mechanisms defined in this section. </w:t>
-      </w:r>
-    </w:p>
-    <w:p>
-      <w:pPr>
-        <w:pStyle w:val="Heading2"/>
-      </w:pPr>
-      <w:bookmarkStart w:id="56" w:name="_Toc347150567"/>
-      <w:r>
-        <w:t xml:space="preserve">HTTP </w:t>
-      </w:r>
-      <w:r>
-        <w:t>Client</w:t>
-      </w:r>
-      <w:r>
-        <w:t>s</w:t>
-      </w:r>
-      <w:bookmarkEnd w:id="56"/>
+      <w:bookmarkEnd w:id="90"/>
+      <w:bookmarkEnd w:id="91"/>
     </w:p>
     <w:p>
       <w:r>
@@ -9582,11 +9574,13 @@
       <w:pPr>
         <w:pStyle w:val="Heading3"/>
       </w:pPr>
-      <w:bookmarkStart w:id="57" w:name="_Toc347150568"/>
+      <w:bookmarkStart w:id="92" w:name="_Toc347822818"/>
+      <w:bookmarkStart w:id="93" w:name="_Toc347825999"/>
       <w:r>
         <w:t>None</w:t>
       </w:r>
-      <w:bookmarkEnd w:id="57"/>
+      <w:bookmarkEnd w:id="92"/>
+      <w:bookmarkEnd w:id="93"/>
     </w:p>
     <w:p>
       <w:r>
@@ -9600,11 +9594,13 @@
       <w:pPr>
         <w:pStyle w:val="Heading3"/>
       </w:pPr>
-      <w:bookmarkStart w:id="58" w:name="_Toc347150569"/>
+      <w:bookmarkStart w:id="94" w:name="_Toc347822819"/>
+      <w:bookmarkStart w:id="95" w:name="_Toc347826000"/>
       <w:r>
         <w:t>HTTP Basic Authentication</w:t>
       </w:r>
-      <w:bookmarkEnd w:id="58"/>
+      <w:bookmarkEnd w:id="94"/>
+      <w:bookmarkEnd w:id="95"/>
     </w:p>
     <w:p>
       <w:r>
@@ -9618,7 +9614,6 @@
           <w:id w:val="31231536"/>
           <w:citation/>
         </w:sdtPr>
-        <w:sdtEndPr/>
         <w:sdtContent>
           <w:r>
             <w:fldChar w:fldCharType="begin"/>
@@ -9654,15 +9649,16 @@
       <w:pPr>
         <w:pStyle w:val="Heading3"/>
       </w:pPr>
-      <w:bookmarkStart w:id="59" w:name="_Toc347150570"/>
-      <w:r>
-        <w:lastRenderedPageBreak/>
+      <w:bookmarkStart w:id="96" w:name="_Toc347822820"/>
+      <w:bookmarkStart w:id="97" w:name="_Toc347826001"/>
+      <w:r>
         <w:t xml:space="preserve">Client </w:t>
       </w:r>
       <w:r>
         <w:t>Certificates</w:t>
       </w:r>
-      <w:bookmarkEnd w:id="59"/>
+      <w:bookmarkEnd w:id="96"/>
+      <w:bookmarkEnd w:id="97"/>
     </w:p>
     <w:p>
       <w:r>
@@ -9688,7 +9684,6 @@
           <w:id w:val="1528911954"/>
           <w:citation/>
         </w:sdtPr>
-        <w:sdtEndPr/>
         <w:sdtContent>
           <w:r>
             <w:fldChar w:fldCharType="begin"/>
@@ -9721,8 +9716,9 @@
       <w:pPr>
         <w:pStyle w:val="Heading2"/>
       </w:pPr>
-      <w:bookmarkStart w:id="60" w:name="_Ref340821668"/>
-      <w:bookmarkStart w:id="61" w:name="_Toc347150571"/>
+      <w:bookmarkStart w:id="98" w:name="_Ref340821668"/>
+      <w:bookmarkStart w:id="99" w:name="_Toc347822821"/>
+      <w:bookmarkStart w:id="100" w:name="_Toc347826002"/>
       <w:r>
         <w:t xml:space="preserve">HTTP </w:t>
       </w:r>
@@ -9732,8 +9728,9 @@
       <w:r>
         <w:t>s</w:t>
       </w:r>
-      <w:bookmarkEnd w:id="60"/>
-      <w:bookmarkEnd w:id="61"/>
+      <w:bookmarkEnd w:id="98"/>
+      <w:bookmarkEnd w:id="99"/>
+      <w:bookmarkEnd w:id="100"/>
     </w:p>
     <w:p>
       <w:r>
@@ -9744,11 +9741,13 @@
       <w:pPr>
         <w:pStyle w:val="Heading3"/>
       </w:pPr>
-      <w:bookmarkStart w:id="62" w:name="_Toc347150572"/>
+      <w:bookmarkStart w:id="101" w:name="_Toc347822822"/>
+      <w:bookmarkStart w:id="102" w:name="_Toc347826003"/>
       <w:r>
         <w:t>None</w:t>
       </w:r>
-      <w:bookmarkEnd w:id="62"/>
+      <w:bookmarkEnd w:id="101"/>
+      <w:bookmarkEnd w:id="102"/>
     </w:p>
     <w:p>
       <w:r>
@@ -9770,7 +9769,8 @@
       <w:pPr>
         <w:pStyle w:val="Heading3"/>
       </w:pPr>
-      <w:bookmarkStart w:id="63" w:name="_Toc347150573"/>
+      <w:bookmarkStart w:id="103" w:name="_Toc347822823"/>
+      <w:bookmarkStart w:id="104" w:name="_Toc347826004"/>
       <w:r>
         <w:t>HTTP</w:t>
       </w:r>
@@ -9780,7 +9780,8 @@
       <w:r>
         <w:t>TLS</w:t>
       </w:r>
-      <w:bookmarkEnd w:id="63"/>
+      <w:bookmarkEnd w:id="103"/>
+      <w:bookmarkEnd w:id="104"/>
     </w:p>
     <w:p>
       <w:r>
@@ -9818,7 +9819,6 @@
           <w:id w:val="-1650131114"/>
           <w:citation/>
         </w:sdtPr>
-        <w:sdtEndPr/>
         <w:sdtContent>
           <w:r>
             <w:fldChar w:fldCharType="begin"/>
@@ -9866,7 +9866,8 @@
         <w:br w:type="page"/>
       </w:r>
     </w:p>
-    <w:bookmarkStart w:id="64" w:name="_Toc347150574" w:displacedByCustomXml="next"/>
+    <w:bookmarkStart w:id="105" w:name="_Toc347826005" w:displacedByCustomXml="next"/>
+    <w:bookmarkStart w:id="106" w:name="_Toc347822824" w:displacedByCustomXml="next"/>
     <w:sdt>
       <w:sdtPr>
         <w:rPr>
@@ -9883,7 +9884,6 @@
           <w:docPartUnique/>
         </w:docPartObj>
       </w:sdtPr>
-      <w:sdtEndPr/>
       <w:sdtContent>
         <w:p>
           <w:pPr>
@@ -9892,14 +9892,14 @@
           <w:r>
             <w:t>Bibliography</w:t>
           </w:r>
-          <w:bookmarkEnd w:id="64"/>
+          <w:bookmarkEnd w:id="106"/>
+          <w:bookmarkEnd w:id="105"/>
         </w:p>
         <w:sdt>
           <w:sdtPr>
             <w:id w:val="111145805"/>
             <w:bibliography/>
           </w:sdtPr>
-          <w:sdtEndPr/>
           <w:sdtContent>
             <w:p>
               <w:pPr>
@@ -10334,12 +10334,10 @@
     </w:sdt>
     <w:p/>
     <w:sectPr>
-      <w:headerReference w:type="even" r:id="rId12"/>
-      <w:headerReference w:type="default" r:id="rId13"/>
-      <w:footerReference w:type="even" r:id="rId14"/>
-      <w:footerReference w:type="default" r:id="rId15"/>
-      <w:headerReference w:type="first" r:id="rId16"/>
-      <w:footerReference w:type="first" r:id="rId17"/>
+      <w:headerReference w:type="even" r:id="rId11"/>
+      <w:headerReference w:type="default" r:id="rId12"/>
+      <w:footerReference w:type="default" r:id="rId13"/>
+      <w:headerReference w:type="first" r:id="rId14"/>
       <w:pgSz w:w="12240" w:h="15840"/>
       <w:pgMar w:top="1440" w:right="1440" w:bottom="1440" w:left="1440" w:header="720" w:footer="720" w:gutter="0"/>
       <w:pgNumType w:start="0"/>
@@ -10351,27 +10349,6 @@
 </w:document>
 </file>
 
-<file path=word/comments.xml><?xml version="1.0" encoding="utf-8"?>
-<w:comments xmlns:wpc="http://schemas.microsoft.com/office/word/2010/wordprocessingCanvas" xmlns:mc="http://schemas.openxmlformats.org/markup-compatibility/2006" xmlns:o="urn:schemas-microsoft-com:office:office" xmlns:r="http://schemas.openxmlformats.org/officeDocument/2006/relationships" xmlns:m="http://schemas.openxmlformats.org/officeDocument/2006/math" xmlns:v="urn:schemas-microsoft-com:vml" xmlns:wp14="http://schemas.microsoft.com/office/word/2010/wordprocessingDrawing" xmlns:wp="http://schemas.openxmlformats.org/drawingml/2006/wordprocessingDrawing" xmlns:w10="urn:schemas-microsoft-com:office:word" xmlns:w="http://schemas.openxmlformats.org/wordprocessingml/2006/main" xmlns:w14="http://schemas.microsoft.com/office/word/2010/wordml" xmlns:wpg="http://schemas.microsoft.com/office/word/2010/wordprocessingGroup" xmlns:wpi="http://schemas.microsoft.com/office/word/2010/wordprocessingInk" xmlns:wne="http://schemas.microsoft.com/office/word/2006/wordml" xmlns:wps="http://schemas.microsoft.com/office/word/2010/wordprocessingShape" mc:Ignorable="w14 wp14">
-  <w:comment w:id="22" w:author="Schmidt, Charles M." w:date="2013-01-28T14:00:00Z" w:initials="CMS">
-    <w:p>
-      <w:pPr>
-        <w:pStyle w:val="CommentText"/>
-      </w:pPr>
-      <w:r>
-        <w:rPr>
-          <w:rStyle w:val="CommentReference"/>
-        </w:rPr>
-        <w:annotationRef/>
-      </w:r>
-      <w:r>
-        <w:t>Isn't this term defined in the HTTP spec or some other spec. If so, I'd point to where it is defined externally (so those familiar with the term know that, yes, it conforms to their current understanding). Ditto for the following terms.</w:t>
-      </w:r>
-    </w:p>
-  </w:comment>
-</w:comments>
-</file>
-
 <file path=word/endnotes.xml><?xml version="1.0" encoding="utf-8"?>
 <w:endnotes xmlns:wpc="http://schemas.microsoft.com/office/word/2010/wordprocessingCanvas" xmlns:mc="http://schemas.openxmlformats.org/markup-compatibility/2006" xmlns:o="urn:schemas-microsoft-com:office:office" xmlns:r="http://schemas.openxmlformats.org/officeDocument/2006/relationships" xmlns:m="http://schemas.openxmlformats.org/officeDocument/2006/math" xmlns:v="urn:schemas-microsoft-com:vml" xmlns:wp14="http://schemas.microsoft.com/office/word/2010/wordprocessingDrawing" xmlns:wp="http://schemas.openxmlformats.org/drawingml/2006/wordprocessingDrawing" xmlns:w10="urn:schemas-microsoft-com:office:word" xmlns:w="http://schemas.openxmlformats.org/wordprocessingml/2006/main" xmlns:w14="http://schemas.microsoft.com/office/word/2010/wordml" xmlns:wpg="http://schemas.microsoft.com/office/word/2010/wordprocessingGroup" xmlns:wpi="http://schemas.microsoft.com/office/word/2010/wordprocessingInk" xmlns:wne="http://schemas.microsoft.com/office/word/2006/wordml" xmlns:wps="http://schemas.microsoft.com/office/word/2010/wordprocessingShape" mc:Ignorable="w14 wp14">
   <w:endnote w:type="separator" w:id="-1">
@@ -10398,16 +10375,6 @@
 </file>
 
 <file path=word/footer1.xml><?xml version="1.0" encoding="utf-8"?>
-<w:ftr xmlns:wpc="http://schemas.microsoft.com/office/word/2010/wordprocessingCanvas" xmlns:mc="http://schemas.openxmlformats.org/markup-compatibility/2006" xmlns:o="urn:schemas-microsoft-com:office:office" xmlns:r="http://schemas.openxmlformats.org/officeDocument/2006/relationships" xmlns:m="http://schemas.openxmlformats.org/officeDocument/2006/math" xmlns:v="urn:schemas-microsoft-com:vml" xmlns:wp14="http://schemas.microsoft.com/office/word/2010/wordprocessingDrawing" xmlns:wp="http://schemas.openxmlformats.org/drawingml/2006/wordprocessingDrawing" xmlns:w10="urn:schemas-microsoft-com:office:word" xmlns:w="http://schemas.openxmlformats.org/wordprocessingml/2006/main" xmlns:w14="http://schemas.microsoft.com/office/word/2010/wordml" xmlns:wpg="http://schemas.microsoft.com/office/word/2010/wordprocessingGroup" xmlns:wpi="http://schemas.microsoft.com/office/word/2010/wordprocessingInk" xmlns:wne="http://schemas.microsoft.com/office/word/2006/wordml" xmlns:wps="http://schemas.microsoft.com/office/word/2010/wordprocessingShape" mc:Ignorable="w14 wp14">
-  <w:p>
-    <w:pPr>
-      <w:pStyle w:val="Footer"/>
-    </w:pPr>
-  </w:p>
-</w:ftr>
-</file>
-
-<file path=word/footer2.xml><?xml version="1.0" encoding="utf-8"?>
 <w:ftr xmlns:wpc="http://schemas.microsoft.com/office/word/2010/wordprocessingCanvas" xmlns:mc="http://schemas.openxmlformats.org/markup-compatibility/2006" xmlns:o="urn:schemas-microsoft-com:office:office" xmlns:r="http://schemas.openxmlformats.org/officeDocument/2006/relationships" xmlns:m="http://schemas.openxmlformats.org/officeDocument/2006/math" xmlns:v="urn:schemas-microsoft-com:vml" xmlns:wp14="http://schemas.microsoft.com/office/word/2010/wordprocessingDrawing" xmlns:wp="http://schemas.openxmlformats.org/drawingml/2006/wordprocessingDrawing" xmlns:w10="urn:schemas-microsoft-com:office:word" xmlns:w="http://schemas.openxmlformats.org/wordprocessingml/2006/main" xmlns:w14="http://schemas.microsoft.com/office/word/2010/wordml" xmlns:wpg="http://schemas.microsoft.com/office/word/2010/wordprocessingGroup" xmlns:wpi="http://schemas.microsoft.com/office/word/2010/wordprocessingInk" xmlns:wne="http://schemas.microsoft.com/office/word/2006/wordml" xmlns:wps="http://schemas.microsoft.com/office/word/2010/wordprocessingShape" mc:Ignorable="w14 wp14">
   <w:sdt>
     <w:sdtPr>
@@ -10441,7 +10408,7 @@
           <w:rPr>
             <w:noProof/>
           </w:rPr>
-          <w:t>11</w:t>
+          <w:t>14</w:t>
         </w:r>
         <w:r>
           <w:rPr>
@@ -10467,16 +10434,6 @@
       <w:t>. All rights reserved.</w:t>
     </w:r>
   </w:p>
-  <w:p>
-    <w:pPr>
-      <w:pStyle w:val="Footer"/>
-    </w:pPr>
-  </w:p>
-</w:ftr>
-</file>
-
-<file path=word/footer3.xml><?xml version="1.0" encoding="utf-8"?>
-<w:ftr xmlns:wpc="http://schemas.microsoft.com/office/word/2010/wordprocessingCanvas" xmlns:mc="http://schemas.openxmlformats.org/markup-compatibility/2006" xmlns:o="urn:schemas-microsoft-com:office:office" xmlns:r="http://schemas.openxmlformats.org/officeDocument/2006/relationships" xmlns:m="http://schemas.openxmlformats.org/officeDocument/2006/math" xmlns:v="urn:schemas-microsoft-com:vml" xmlns:wp14="http://schemas.microsoft.com/office/word/2010/wordprocessingDrawing" xmlns:wp="http://schemas.openxmlformats.org/drawingml/2006/wordprocessingDrawing" xmlns:w10="urn:schemas-microsoft-com:office:word" xmlns:w="http://schemas.openxmlformats.org/wordprocessingml/2006/main" xmlns:w14="http://schemas.microsoft.com/office/word/2010/wordml" xmlns:wpg="http://schemas.microsoft.com/office/word/2010/wordprocessingGroup" xmlns:wpi="http://schemas.microsoft.com/office/word/2010/wordprocessingInk" xmlns:wne="http://schemas.microsoft.com/office/word/2006/wordml" xmlns:wps="http://schemas.microsoft.com/office/word/2010/wordprocessingShape" mc:Ignorable="w14 wp14">
   <w:p>
     <w:pPr>
       <w:pStyle w:val="Footer"/>
@@ -10641,7 +10598,7 @@
         <w:noProof/>
         <w:lang w:bidi="en-US"/>
       </w:rPr>
-      <w:t>01-28-2013</w:t>
+      <w:t>02-13-2013</w:t>
     </w:r>
     <w:r>
       <w:rPr>
@@ -13321,6 +13278,95 @@
     </w:lvl>
   </w:abstractNum>
   <w:abstractNum w:abstractNumId="25">
+    <w:nsid w:val="6C40228C"/>
+    <w:multiLevelType w:val="hybridMultilevel"/>
+    <w:tmpl w:val="29AE6C46"/>
+    <w:lvl w:ilvl="0" w:tplc="04090011">
+      <w:start w:val="1"/>
+      <w:numFmt w:val="decimal"/>
+      <w:lvlText w:val="%1)"/>
+      <w:lvlJc w:val="left"/>
+      <w:pPr>
+        <w:ind w:left="720" w:hanging="360"/>
+      </w:pPr>
+      <w:rPr>
+        <w:rFonts w:hint="default"/>
+      </w:rPr>
+    </w:lvl>
+    <w:lvl w:ilvl="1" w:tplc="04090019" w:tentative="1">
+      <w:start w:val="1"/>
+      <w:numFmt w:val="lowerLetter"/>
+      <w:lvlText w:val="%2."/>
+      <w:lvlJc w:val="left"/>
+      <w:pPr>
+        <w:ind w:left="1440" w:hanging="360"/>
+      </w:pPr>
+    </w:lvl>
+    <w:lvl w:ilvl="2" w:tplc="0409001B" w:tentative="1">
+      <w:start w:val="1"/>
+      <w:numFmt w:val="lowerRoman"/>
+      <w:lvlText w:val="%3."/>
+      <w:lvlJc w:val="right"/>
+      <w:pPr>
+        <w:ind w:left="2160" w:hanging="180"/>
+      </w:pPr>
+    </w:lvl>
+    <w:lvl w:ilvl="3" w:tplc="0409000F" w:tentative="1">
+      <w:start w:val="1"/>
+      <w:numFmt w:val="decimal"/>
+      <w:lvlText w:val="%4."/>
+      <w:lvlJc w:val="left"/>
+      <w:pPr>
+        <w:ind w:left="2880" w:hanging="360"/>
+      </w:pPr>
+    </w:lvl>
+    <w:lvl w:ilvl="4" w:tplc="04090019" w:tentative="1">
+      <w:start w:val="1"/>
+      <w:numFmt w:val="lowerLetter"/>
+      <w:lvlText w:val="%5."/>
+      <w:lvlJc w:val="left"/>
+      <w:pPr>
+        <w:ind w:left="3600" w:hanging="360"/>
+      </w:pPr>
+    </w:lvl>
+    <w:lvl w:ilvl="5" w:tplc="0409001B" w:tentative="1">
+      <w:start w:val="1"/>
+      <w:numFmt w:val="lowerRoman"/>
+      <w:lvlText w:val="%6."/>
+      <w:lvlJc w:val="right"/>
+      <w:pPr>
+        <w:ind w:left="4320" w:hanging="180"/>
+      </w:pPr>
+    </w:lvl>
+    <w:lvl w:ilvl="6" w:tplc="0409000F" w:tentative="1">
+      <w:start w:val="1"/>
+      <w:numFmt w:val="decimal"/>
+      <w:lvlText w:val="%7."/>
+      <w:lvlJc w:val="left"/>
+      <w:pPr>
+        <w:ind w:left="5040" w:hanging="360"/>
+      </w:pPr>
+    </w:lvl>
+    <w:lvl w:ilvl="7" w:tplc="04090019" w:tentative="1">
+      <w:start w:val="1"/>
+      <w:numFmt w:val="lowerLetter"/>
+      <w:lvlText w:val="%8."/>
+      <w:lvlJc w:val="left"/>
+      <w:pPr>
+        <w:ind w:left="5760" w:hanging="360"/>
+      </w:pPr>
+    </w:lvl>
+    <w:lvl w:ilvl="8" w:tplc="0409001B" w:tentative="1">
+      <w:start w:val="1"/>
+      <w:numFmt w:val="lowerRoman"/>
+      <w:lvlText w:val="%9."/>
+      <w:lvlJc w:val="right"/>
+      <w:pPr>
+        <w:ind w:left="6480" w:hanging="180"/>
+      </w:pPr>
+    </w:lvl>
+  </w:abstractNum>
+  <w:abstractNum w:abstractNumId="26">
     <w:nsid w:val="710F0E05"/>
     <w:multiLevelType w:val="hybridMultilevel"/>
     <w:tmpl w:val="ECA65E9E"/>
@@ -13433,7 +13479,7 @@
       </w:rPr>
     </w:lvl>
   </w:abstractNum>
-  <w:abstractNum w:abstractNumId="26">
+  <w:abstractNum w:abstractNumId="27">
     <w:nsid w:val="76283C6D"/>
     <w:multiLevelType w:val="hybridMultilevel"/>
     <w:tmpl w:val="A754CEC6"/>
@@ -13519,7 +13565,7 @@
       </w:pPr>
     </w:lvl>
   </w:abstractNum>
-  <w:abstractNum w:abstractNumId="27">
+  <w:abstractNum w:abstractNumId="28">
     <w:nsid w:val="77B227E8"/>
     <w:multiLevelType w:val="hybridMultilevel"/>
     <w:tmpl w:val="A754CEC6"/>
@@ -13605,7 +13651,7 @@
       </w:pPr>
     </w:lvl>
   </w:abstractNum>
-  <w:abstractNum w:abstractNumId="28">
+  <w:abstractNum w:abstractNumId="29">
     <w:nsid w:val="78523B53"/>
     <w:multiLevelType w:val="multilevel"/>
     <w:tmpl w:val="04090025"/>
@@ -13700,7 +13746,7 @@
       </w:pPr>
     </w:lvl>
   </w:abstractNum>
-  <w:abstractNum w:abstractNumId="29">
+  <w:abstractNum w:abstractNumId="30">
     <w:nsid w:val="790750F8"/>
     <w:multiLevelType w:val="hybridMultilevel"/>
     <w:tmpl w:val="E924A436"/>
@@ -13813,7 +13859,7 @@
       </w:rPr>
     </w:lvl>
   </w:abstractNum>
-  <w:abstractNum w:abstractNumId="30">
+  <w:abstractNum w:abstractNumId="31">
     <w:nsid w:val="79CB2863"/>
     <w:multiLevelType w:val="hybridMultilevel"/>
     <w:tmpl w:val="0EAEAC28"/>
@@ -13899,7 +13945,7 @@
       </w:pPr>
     </w:lvl>
   </w:abstractNum>
-  <w:abstractNum w:abstractNumId="31">
+  <w:abstractNum w:abstractNumId="32">
     <w:nsid w:val="7A9A2794"/>
     <w:multiLevelType w:val="hybridMultilevel"/>
     <w:tmpl w:val="0EAEAC28"/>
@@ -14001,7 +14047,7 @@
     <w:abstractNumId w:val="18"/>
   </w:num>
   <w:num w:numId="6">
-    <w:abstractNumId w:val="25"/>
+    <w:abstractNumId w:val="26"/>
   </w:num>
   <w:num w:numId="7">
     <w:abstractNumId w:val="11"/>
@@ -14019,13 +14065,13 @@
     <w:abstractNumId w:val="16"/>
   </w:num>
   <w:num w:numId="12">
-    <w:abstractNumId w:val="31"/>
+    <w:abstractNumId w:val="32"/>
   </w:num>
   <w:num w:numId="13">
     <w:abstractNumId w:val="21"/>
   </w:num>
   <w:num w:numId="14">
-    <w:abstractNumId w:val="26"/>
+    <w:abstractNumId w:val="27"/>
   </w:num>
   <w:num w:numId="15">
     <w:abstractNumId w:val="0"/>
@@ -14037,7 +14083,7 @@
     <w:abstractNumId w:val="1"/>
   </w:num>
   <w:num w:numId="18">
-    <w:abstractNumId w:val="27"/>
+    <w:abstractNumId w:val="28"/>
   </w:num>
   <w:num w:numId="19">
     <w:abstractNumId w:val="23"/>
@@ -14052,7 +14098,7 @@
     <w:abstractNumId w:val="9"/>
   </w:num>
   <w:num w:numId="23">
-    <w:abstractNumId w:val="30"/>
+    <w:abstractNumId w:val="31"/>
   </w:num>
   <w:num w:numId="24">
     <w:abstractNumId w:val="2"/>
@@ -14064,7 +14110,7 @@
     <w:abstractNumId w:val="4"/>
   </w:num>
   <w:num w:numId="27">
-    <w:abstractNumId w:val="28"/>
+    <w:abstractNumId w:val="29"/>
   </w:num>
   <w:num w:numId="28">
     <w:abstractNumId w:val="22"/>
@@ -14079,7 +14125,10 @@
     <w:abstractNumId w:val="15"/>
   </w:num>
   <w:num w:numId="32">
-    <w:abstractNumId w:val="29"/>
+    <w:abstractNumId w:val="30"/>
+  </w:num>
+  <w:num w:numId="33">
+    <w:abstractNumId w:val="25"/>
   </w:num>
 </w:numbering>
 </file>
@@ -16524,7 +16573,7 @@
 </file>
 
 <file path=customXml/itemProps2.xml><?xml version="1.0" encoding="utf-8"?>
-<ds:datastoreItem xmlns:ds="http://schemas.openxmlformats.org/officeDocument/2006/customXml" ds:itemID="{A23C3098-DC6F-4FA0-9955-24539298F993}">
+<ds:datastoreItem xmlns:ds="http://schemas.openxmlformats.org/officeDocument/2006/customXml" ds:itemID="{DFEE0F36-CAE6-46D3-80C1-E63DE23E4071}">
   <ds:schemaRefs>
     <ds:schemaRef ds:uri="http://schemas.openxmlformats.org/officeDocument/2006/bibliography"/>
   </ds:schemaRefs>

</xml_diff>